<commit_message>
Added some images and started on the report
</commit_message>
<xml_diff>
--- a/TBMI26_Reinforcement_Report.docx
+++ b/TBMI26_Reinforcement_Report.docx
@@ -1,15 +1,15 @@
 
 <file path=word/document.xml><?xml version="1.0" encoding="utf-8"?>
-<w:document xmlns:wpc="http://schemas.microsoft.com/office/word/2010/wordprocessingCanvas" xmlns:cx="http://schemas.microsoft.com/office/drawing/2014/chartex" xmlns:cx1="http://schemas.microsoft.com/office/drawing/2015/9/8/chartex" xmlns:mc="http://schemas.openxmlformats.org/markup-compatibility/2006" xmlns:o="urn:schemas-microsoft-com:office:office" xmlns:r="http://schemas.openxmlformats.org/officeDocument/2006/relationships" xmlns:m="http://schemas.openxmlformats.org/officeDocument/2006/math" xmlns:v="urn:schemas-microsoft-com:vml" xmlns:wp14="http://schemas.microsoft.com/office/word/2010/wordprocessingDrawing" xmlns:wp="http://schemas.openxmlformats.org/drawingml/2006/wordprocessingDrawing" xmlns:w10="urn:schemas-microsoft-com:office:word" xmlns:w="http://schemas.openxmlformats.org/wordprocessingml/2006/main" xmlns:w14="http://schemas.microsoft.com/office/word/2010/wordml" xmlns:w15="http://schemas.microsoft.com/office/word/2012/wordml" xmlns:w16se="http://schemas.microsoft.com/office/word/2015/wordml/symex" xmlns:wpg="http://schemas.microsoft.com/office/word/2010/wordprocessingGroup" xmlns:wpi="http://schemas.microsoft.com/office/word/2010/wordprocessingInk" xmlns:wne="http://schemas.microsoft.com/office/word/2006/wordml" xmlns:wps="http://schemas.microsoft.com/office/word/2010/wordprocessingShape" mc:Ignorable="w14 w15 w16se wp14">
+<w:document xmlns:wpc="http://schemas.microsoft.com/office/word/2010/wordprocessingCanvas" xmlns:cx="http://schemas.microsoft.com/office/drawing/2014/chartex" xmlns:cx1="http://schemas.microsoft.com/office/drawing/2015/9/8/chartex" xmlns:cx2="http://schemas.microsoft.com/office/drawing/2015/10/21/chartex" xmlns:cx3="http://schemas.microsoft.com/office/drawing/2016/5/9/chartex" xmlns:cx4="http://schemas.microsoft.com/office/drawing/2016/5/10/chartex" xmlns:cx5="http://schemas.microsoft.com/office/drawing/2016/5/11/chartex" xmlns:cx6="http://schemas.microsoft.com/office/drawing/2016/5/12/chartex" xmlns:cx7="http://schemas.microsoft.com/office/drawing/2016/5/13/chartex" xmlns:cx8="http://schemas.microsoft.com/office/drawing/2016/5/14/chartex" xmlns:mc="http://schemas.openxmlformats.org/markup-compatibility/2006" xmlns:aink="http://schemas.microsoft.com/office/drawing/2016/ink" xmlns:am3d="http://schemas.microsoft.com/office/drawing/2017/model3d" xmlns:o="urn:schemas-microsoft-com:office:office" xmlns:r="http://schemas.openxmlformats.org/officeDocument/2006/relationships" xmlns:m="http://schemas.openxmlformats.org/officeDocument/2006/math" xmlns:v="urn:schemas-microsoft-com:vml" xmlns:wp14="http://schemas.microsoft.com/office/word/2010/wordprocessingDrawing" xmlns:wp="http://schemas.openxmlformats.org/drawingml/2006/wordprocessingDrawing" xmlns:w10="urn:schemas-microsoft-com:office:word" xmlns:w="http://schemas.openxmlformats.org/wordprocessingml/2006/main" xmlns:w14="http://schemas.microsoft.com/office/word/2010/wordml" xmlns:w15="http://schemas.microsoft.com/office/word/2012/wordml" xmlns:w16cid="http://schemas.microsoft.com/office/word/2016/wordml/cid" xmlns:w16se="http://schemas.microsoft.com/office/word/2015/wordml/symex" xmlns:wpg="http://schemas.microsoft.com/office/word/2010/wordprocessingGroup" xmlns:wpi="http://schemas.microsoft.com/office/word/2010/wordprocessingInk" xmlns:wne="http://schemas.microsoft.com/office/word/2006/wordml" xmlns:wps="http://schemas.microsoft.com/office/word/2010/wordprocessingShape" mc:Ignorable="w14 w15 w16se w16cid wp14">
   <w:body>
     <w:p>
       <w:pPr>
-        <w:pStyle w:val="Title"/>
-        <w:rPr>
-          <w:lang w:val="en-US"/>
-        </w:rPr>
-      </w:pPr>
-      <w:bookmarkStart w:id="0" w:name="_GoBack"/>
+        <w:pStyle w:val="Rubrik"/>
+        <w:rPr>
+          <w:lang w:val="en-US"/>
+        </w:rPr>
+      </w:pPr>
+      <w:bookmarkStart w:id="0" w:name="_Hlk34827583"/>
       <w:bookmarkEnd w:id="0"/>
       <w:r>
         <w:rPr>
@@ -64,15 +64,16 @@
           <w:szCs w:val="28"/>
           <w:lang w:val="en-US"/>
         </w:rPr>
-        <w:t xml:space="preserve"> 1</w:t>
-      </w:r>
+        <w:t xml:space="preserve"> </w:t>
+      </w:r>
+      <w:proofErr w:type="gramStart"/>
       <w:r>
         <w:rPr>
           <w:sz w:val="28"/>
           <w:szCs w:val="28"/>
           <w:lang w:val="en-US"/>
         </w:rPr>
-        <w:t>5</w:t>
+        <w:t>1</w:t>
       </w:r>
       <w:r>
         <w:rPr>
@@ -80,14 +81,23 @@
           <w:szCs w:val="28"/>
           <w:lang w:val="en-US"/>
         </w:rPr>
-        <w:t xml:space="preserve"> 20</w:t>
-      </w:r>
+        <w:t>5</w:t>
+      </w:r>
+      <w:proofErr w:type="gramEnd"/>
       <w:r>
         <w:rPr>
           <w:sz w:val="28"/>
           <w:szCs w:val="28"/>
           <w:lang w:val="en-US"/>
         </w:rPr>
+        <w:t xml:space="preserve"> 20</w:t>
+      </w:r>
+      <w:r>
+        <w:rPr>
+          <w:sz w:val="28"/>
+          <w:szCs w:val="28"/>
+          <w:lang w:val="en-US"/>
+        </w:rPr>
         <w:t>20</w:t>
       </w:r>
     </w:p>
@@ -114,7 +124,7 @@
           <w:szCs w:val="36"/>
           <w:lang w:val="en-US"/>
         </w:rPr>
-        <w:t>Author/-s:</w:t>
+        <w:t>Fredrik Johansson</w:t>
       </w:r>
     </w:p>
     <w:p>
@@ -144,7 +154,21 @@
         <w:rPr>
           <w:lang w:val="en-US"/>
         </w:rPr>
-        <w:t xml:space="preserve">In order to pass the assignment you will need to answer the following questions and upload the document to LISAM. </w:t>
+        <w:t xml:space="preserve">In order to pass the </w:t>
+      </w:r>
+      <w:proofErr w:type="gramStart"/>
+      <w:r>
+        <w:rPr>
+          <w:lang w:val="en-US"/>
+        </w:rPr>
+        <w:t>assignment</w:t>
+      </w:r>
+      <w:proofErr w:type="gramEnd"/>
+      <w:r>
+        <w:rPr>
+          <w:lang w:val="en-US"/>
+        </w:rPr>
+        <w:t xml:space="preserve"> you will need to answer the following questions and upload the document to LISAM. </w:t>
       </w:r>
       <w:r>
         <w:rPr>
@@ -179,7 +203,15 @@
         <w:rPr>
           <w:lang w:val="en-US"/>
         </w:rPr>
-        <w:t xml:space="preserve">. We will correct the reports continuously so feel free to send them as soon as possible. If you meet the deadline you will have the lab part of the course reported in LADOK together with the exam. If not, you’ll get the lab part reported during the re-exam period. </w:t>
+        <w:t>. We will correct the reports continuously so feel free to send them as soon as possible. If you meet the deadline you will have the lab part of the cours</w:t>
+      </w:r>
+      <w:bookmarkStart w:id="1" w:name="_GoBack"/>
+      <w:bookmarkEnd w:id="1"/>
+      <w:r>
+        <w:rPr>
+          <w:lang w:val="en-US"/>
+        </w:rPr>
+        <w:t xml:space="preserve">e reported in LADOK together with the exam. If not, you’ll get the lab part reported during the re-exam period. </w:t>
       </w:r>
     </w:p>
     <w:p>
@@ -199,7 +231,7 @@
     </w:p>
     <w:p>
       <w:pPr>
-        <w:pStyle w:val="ListParagraph"/>
+        <w:pStyle w:val="Liststycke"/>
         <w:numPr>
           <w:ilvl w:val="0"/>
           <w:numId w:val="3"/>
@@ -270,27 +302,800 @@
     </w:p>
     <w:p>
       <w:pPr>
-        <w:pStyle w:val="ListParagraph"/>
-        <w:rPr>
-          <w:rFonts w:cs="Calibri"/>
-          <w:b/>
-          <w:lang w:val="en-US"/>
-        </w:rPr>
-      </w:pPr>
-    </w:p>
-    <w:p>
-      <w:pPr>
-        <w:pStyle w:val="ListParagraph"/>
-        <w:rPr>
-          <w:rFonts w:cs="Calibri"/>
-          <w:b/>
-          <w:lang w:val="en-US"/>
-        </w:rPr>
-      </w:pPr>
-    </w:p>
-    <w:p>
-      <w:pPr>
-        <w:pStyle w:val="ListParagraph"/>
+        <w:pStyle w:val="Liststycke"/>
+        <w:rPr>
+          <w:rFonts w:cs="Calibri"/>
+          <w:b/>
+          <w:lang w:val="en-US"/>
+        </w:rPr>
+      </w:pPr>
+    </w:p>
+    <w:p>
+      <w:pPr>
+        <w:pStyle w:val="Liststycke"/>
+        <w:rPr>
+          <w:rFonts w:cs="Calibri"/>
+          <w:bCs/>
+          <w:lang w:val="en-US"/>
+        </w:rPr>
+      </w:pPr>
+      <m:oMathPara>
+        <m:oMath>
+          <m:r>
+            <w:rPr>
+              <w:rFonts w:ascii="Cambria Math" w:hAnsi="Cambria Math" w:cs="Calibri"/>
+              <w:lang w:val="en-US"/>
+            </w:rPr>
+            <m:t>V</m:t>
+          </m:r>
+          <m:d>
+            <m:dPr>
+              <m:ctrlPr>
+                <w:rPr>
+                  <w:rFonts w:ascii="Cambria Math" w:hAnsi="Cambria Math" w:cs="Calibri"/>
+                  <w:bCs/>
+                  <w:i/>
+                  <w:lang w:val="en-US"/>
+                </w:rPr>
+              </m:ctrlPr>
+            </m:dPr>
+            <m:e>
+              <m:sSub>
+                <m:sSubPr>
+                  <m:ctrlPr>
+                    <w:rPr>
+                      <w:rFonts w:ascii="Cambria Math" w:hAnsi="Cambria Math" w:cs="Calibri"/>
+                      <w:bCs/>
+                      <w:i/>
+                      <w:lang w:val="en-US"/>
+                    </w:rPr>
+                  </m:ctrlPr>
+                </m:sSubPr>
+                <m:e>
+                  <m:r>
+                    <w:rPr>
+                      <w:rFonts w:ascii="Cambria Math" w:hAnsi="Cambria Math" w:cs="Calibri"/>
+                      <w:lang w:val="en-US"/>
+                    </w:rPr>
+                    <m:t>s</m:t>
+                  </m:r>
+                </m:e>
+                <m:sub>
+                  <m:r>
+                    <w:rPr>
+                      <w:rFonts w:ascii="Cambria Math" w:hAnsi="Cambria Math" w:cs="Calibri"/>
+                      <w:lang w:val="en-US"/>
+                    </w:rPr>
+                    <m:t>t</m:t>
+                  </m:r>
+                </m:sub>
+              </m:sSub>
+            </m:e>
+          </m:d>
+          <m:r>
+            <w:rPr>
+              <w:rFonts w:ascii="Cambria Math" w:hAnsi="Cambria Math" w:cs="Calibri"/>
+              <w:lang w:val="en-US"/>
+            </w:rPr>
+            <m:t xml:space="preserve">= </m:t>
+          </m:r>
+          <m:nary>
+            <m:naryPr>
+              <m:chr m:val="∑"/>
+              <m:limLoc m:val="undOvr"/>
+              <m:ctrlPr>
+                <w:rPr>
+                  <w:rFonts w:ascii="Cambria Math" w:hAnsi="Cambria Math" w:cs="Calibri"/>
+                  <w:bCs/>
+                  <w:i/>
+                  <w:lang w:val="en-US"/>
+                </w:rPr>
+              </m:ctrlPr>
+            </m:naryPr>
+            <m:sub>
+              <m:r>
+                <w:rPr>
+                  <w:rFonts w:ascii="Cambria Math" w:hAnsi="Cambria Math" w:cs="Calibri"/>
+                  <w:lang w:val="en-US"/>
+                </w:rPr>
+                <m:t>k=0</m:t>
+              </m:r>
+            </m:sub>
+            <m:sup>
+              <m:r>
+                <w:rPr>
+                  <w:rFonts w:ascii="Cambria Math" w:hAnsi="Cambria Math" w:cs="Calibri"/>
+                  <w:lang w:val="en-US"/>
+                </w:rPr>
+                <m:t>∞</m:t>
+              </m:r>
+            </m:sup>
+            <m:e>
+              <m:sSup>
+                <m:sSupPr>
+                  <m:ctrlPr>
+                    <w:rPr>
+                      <w:rFonts w:ascii="Cambria Math" w:hAnsi="Cambria Math" w:cs="Calibri"/>
+                      <w:bCs/>
+                      <w:i/>
+                      <w:lang w:val="en-US"/>
+                    </w:rPr>
+                  </m:ctrlPr>
+                </m:sSupPr>
+                <m:e>
+                  <m:r>
+                    <w:rPr>
+                      <w:rFonts w:ascii="Cambria Math" w:hAnsi="Cambria Math" w:cs="Calibri"/>
+                      <w:lang w:val="en-US"/>
+                    </w:rPr>
+                    <m:t>γ</m:t>
+                  </m:r>
+                </m:e>
+                <m:sup>
+                  <m:r>
+                    <w:rPr>
+                      <w:rFonts w:ascii="Cambria Math" w:hAnsi="Cambria Math" w:cs="Calibri"/>
+                      <w:lang w:val="en-US"/>
+                    </w:rPr>
+                    <m:t>k</m:t>
+                  </m:r>
+                </m:sup>
+              </m:sSup>
+              <m:sSub>
+                <m:sSubPr>
+                  <m:ctrlPr>
+                    <w:rPr>
+                      <w:rFonts w:ascii="Cambria Math" w:hAnsi="Cambria Math" w:cs="Calibri"/>
+                      <w:bCs/>
+                      <w:i/>
+                      <w:lang w:val="en-US"/>
+                    </w:rPr>
+                  </m:ctrlPr>
+                </m:sSubPr>
+                <m:e>
+                  <m:r>
+                    <w:rPr>
+                      <w:rFonts w:ascii="Cambria Math" w:hAnsi="Cambria Math" w:cs="Calibri"/>
+                      <w:lang w:val="en-US"/>
+                    </w:rPr>
+                    <m:t>r</m:t>
+                  </m:r>
+                </m:e>
+                <m:sub>
+                  <m:r>
+                    <w:rPr>
+                      <w:rFonts w:ascii="Cambria Math" w:hAnsi="Cambria Math" w:cs="Calibri"/>
+                      <w:lang w:val="en-US"/>
+                    </w:rPr>
+                    <m:t>t+k</m:t>
+                  </m:r>
+                </m:sub>
+              </m:sSub>
+            </m:e>
+          </m:nary>
+        </m:oMath>
+      </m:oMathPara>
+    </w:p>
+    <w:p>
+      <w:pPr>
+        <w:pStyle w:val="Liststycke"/>
+        <w:rPr>
+          <w:rFonts w:cs="Calibri"/>
+          <w:bCs/>
+          <w:lang w:val="en-US"/>
+        </w:rPr>
+      </w:pPr>
+    </w:p>
+    <w:p>
+      <w:pPr>
+        <w:pStyle w:val="Liststycke"/>
+        <w:rPr>
+          <w:rFonts w:cs="Calibri"/>
+          <w:bCs/>
+          <w:lang w:val="en-US"/>
+        </w:rPr>
+      </w:pPr>
+      <w:r>
+        <w:rPr>
+          <w:rFonts w:cs="Calibri"/>
+          <w:bCs/>
+          <w:lang w:val="en-US"/>
+        </w:rPr>
+        <w:t xml:space="preserve">Where </w:t>
+      </w:r>
+      <m:oMath>
+        <m:r>
+          <w:rPr>
+            <w:rFonts w:ascii="Cambria Math" w:hAnsi="Cambria Math" w:cs="Calibri"/>
+            <w:lang w:val="en-US"/>
+          </w:rPr>
+          <m:t>r</m:t>
+        </m:r>
+      </m:oMath>
+      <w:r>
+        <w:rPr>
+          <w:rFonts w:cs="Calibri"/>
+          <w:bCs/>
+          <w:lang w:val="en-US"/>
+        </w:rPr>
+        <w:t xml:space="preserve"> is the optimal policy and </w:t>
+      </w:r>
+      <m:oMath>
+        <m:r>
+          <w:rPr>
+            <w:rFonts w:ascii="Cambria Math" w:hAnsi="Cambria Math" w:cs="Calibri"/>
+            <w:lang w:val="en-US"/>
+          </w:rPr>
+          <m:t>γ</m:t>
+        </m:r>
+      </m:oMath>
+      <w:r>
+        <w:rPr>
+          <w:rFonts w:cs="Calibri"/>
+          <w:bCs/>
+          <w:lang w:val="en-US"/>
+        </w:rPr>
+        <w:t xml:space="preserve"> is a discount factor which makes immediate rewards more important than distant </w:t>
+      </w:r>
+      <w:proofErr w:type="gramStart"/>
+      <w:r>
+        <w:rPr>
+          <w:rFonts w:cs="Calibri"/>
+          <w:bCs/>
+          <w:lang w:val="en-US"/>
+        </w:rPr>
+        <w:t>ones.</w:t>
+      </w:r>
+      <w:proofErr w:type="gramEnd"/>
+      <w:r>
+        <w:rPr>
+          <w:rFonts w:cs="Calibri"/>
+          <w:bCs/>
+          <w:lang w:val="en-US"/>
+        </w:rPr>
+        <w:t xml:space="preserve"> </w:t>
+      </w:r>
+      <w:r>
+        <w:rPr>
+          <w:rFonts w:cs="Calibri"/>
+          <w:bCs/>
+          <w:lang w:val="en-US"/>
+        </w:rPr>
+        <w:t>This function describes the value of being in a certain state given the optimal policy.</w:t>
+      </w:r>
+    </w:p>
+    <w:p>
+      <w:pPr>
+        <w:pStyle w:val="Liststycke"/>
+        <w:rPr>
+          <w:rFonts w:cs="Calibri"/>
+          <w:bCs/>
+          <w:lang w:val="en-US"/>
+        </w:rPr>
+      </w:pPr>
+    </w:p>
+    <w:p>
+      <w:pPr>
+        <w:pStyle w:val="Liststycke"/>
+        <w:rPr>
+          <w:rFonts w:cs="Calibri"/>
+          <w:bCs/>
+          <w:lang w:val="en-US"/>
+        </w:rPr>
+      </w:pPr>
+      <m:oMathPara>
+        <m:oMath>
+          <m:r>
+            <w:rPr>
+              <w:rFonts w:ascii="Cambria Math" w:hAnsi="Cambria Math" w:cs="Calibri"/>
+              <w:lang w:val="en-US"/>
+            </w:rPr>
+            <m:t>Q</m:t>
+          </m:r>
+          <m:d>
+            <m:dPr>
+              <m:ctrlPr>
+                <w:rPr>
+                  <w:rFonts w:ascii="Cambria Math" w:hAnsi="Cambria Math" w:cs="Calibri"/>
+                  <w:bCs/>
+                  <w:i/>
+                  <w:lang w:val="en-US"/>
+                </w:rPr>
+              </m:ctrlPr>
+            </m:dPr>
+            <m:e>
+              <m:sSub>
+                <m:sSubPr>
+                  <m:ctrlPr>
+                    <w:rPr>
+                      <w:rFonts w:ascii="Cambria Math" w:hAnsi="Cambria Math" w:cs="Calibri"/>
+                      <w:bCs/>
+                      <w:i/>
+                      <w:lang w:val="en-US"/>
+                    </w:rPr>
+                  </m:ctrlPr>
+                </m:sSubPr>
+                <m:e>
+                  <m:r>
+                    <w:rPr>
+                      <w:rFonts w:ascii="Cambria Math" w:hAnsi="Cambria Math" w:cs="Calibri"/>
+                      <w:lang w:val="en-US"/>
+                    </w:rPr>
+                    <m:t>s</m:t>
+                  </m:r>
+                </m:e>
+                <m:sub>
+                  <m:r>
+                    <w:rPr>
+                      <w:rFonts w:ascii="Cambria Math" w:hAnsi="Cambria Math" w:cs="Calibri"/>
+                      <w:lang w:val="en-US"/>
+                    </w:rPr>
+                    <m:t>k</m:t>
+                  </m:r>
+                </m:sub>
+              </m:sSub>
+              <m:r>
+                <w:rPr>
+                  <w:rFonts w:ascii="Cambria Math" w:hAnsi="Cambria Math" w:cs="Calibri"/>
+                  <w:lang w:val="en-US"/>
+                </w:rPr>
+                <m:t>, a</m:t>
+              </m:r>
+            </m:e>
+          </m:d>
+          <m:r>
+            <w:rPr>
+              <w:rFonts w:ascii="Cambria Math" w:hAnsi="Cambria Math" w:cs="Calibri"/>
+              <w:lang w:val="en-US"/>
+            </w:rPr>
+            <m:t>= r</m:t>
+          </m:r>
+          <m:d>
+            <m:dPr>
+              <m:ctrlPr>
+                <w:rPr>
+                  <w:rFonts w:ascii="Cambria Math" w:hAnsi="Cambria Math" w:cs="Calibri"/>
+                  <w:bCs/>
+                  <w:i/>
+                  <w:lang w:val="en-US"/>
+                </w:rPr>
+              </m:ctrlPr>
+            </m:dPr>
+            <m:e>
+              <m:sSub>
+                <m:sSubPr>
+                  <m:ctrlPr>
+                    <w:rPr>
+                      <w:rFonts w:ascii="Cambria Math" w:hAnsi="Cambria Math" w:cs="Calibri"/>
+                      <w:bCs/>
+                      <w:i/>
+                      <w:lang w:val="en-US"/>
+                    </w:rPr>
+                  </m:ctrlPr>
+                </m:sSubPr>
+                <m:e>
+                  <m:r>
+                    <w:rPr>
+                      <w:rFonts w:ascii="Cambria Math" w:hAnsi="Cambria Math" w:cs="Calibri"/>
+                      <w:lang w:val="en-US"/>
+                    </w:rPr>
+                    <m:t>s</m:t>
+                  </m:r>
+                </m:e>
+                <m:sub>
+                  <m:r>
+                    <w:rPr>
+                      <w:rFonts w:ascii="Cambria Math" w:hAnsi="Cambria Math" w:cs="Calibri"/>
+                      <w:lang w:val="en-US"/>
+                    </w:rPr>
+                    <m:t>k</m:t>
+                  </m:r>
+                </m:sub>
+              </m:sSub>
+              <m:r>
+                <w:rPr>
+                  <w:rFonts w:ascii="Cambria Math" w:hAnsi="Cambria Math" w:cs="Calibri"/>
+                  <w:lang w:val="en-US"/>
+                </w:rPr>
+                <m:t>, a</m:t>
+              </m:r>
+            </m:e>
+          </m:d>
+          <m:r>
+            <w:rPr>
+              <w:rFonts w:ascii="Cambria Math" w:hAnsi="Cambria Math" w:cs="Calibri"/>
+              <w:lang w:val="en-US"/>
+            </w:rPr>
+            <m:t>+ γV(</m:t>
+          </m:r>
+          <m:sSub>
+            <m:sSubPr>
+              <m:ctrlPr>
+                <w:rPr>
+                  <w:rFonts w:ascii="Cambria Math" w:hAnsi="Cambria Math" w:cs="Calibri"/>
+                  <w:bCs/>
+                  <w:i/>
+                  <w:lang w:val="en-US"/>
+                </w:rPr>
+              </m:ctrlPr>
+            </m:sSubPr>
+            <m:e>
+              <m:r>
+                <w:rPr>
+                  <w:rFonts w:ascii="Cambria Math" w:hAnsi="Cambria Math" w:cs="Calibri"/>
+                  <w:lang w:val="en-US"/>
+                </w:rPr>
+                <m:t>s</m:t>
+              </m:r>
+            </m:e>
+            <m:sub>
+              <m:r>
+                <w:rPr>
+                  <w:rFonts w:ascii="Cambria Math" w:hAnsi="Cambria Math" w:cs="Calibri"/>
+                  <w:lang w:val="en-US"/>
+                </w:rPr>
+                <m:t>k+1</m:t>
+              </m:r>
+            </m:sub>
+          </m:sSub>
+          <m:r>
+            <w:rPr>
+              <w:rFonts w:ascii="Cambria Math" w:hAnsi="Cambria Math" w:cs="Calibri"/>
+              <w:lang w:val="en-US"/>
+            </w:rPr>
+            <m:t>)</m:t>
+          </m:r>
+        </m:oMath>
+      </m:oMathPara>
+    </w:p>
+    <w:p>
+      <w:pPr>
+        <w:rPr>
+          <w:rFonts w:cs="Calibri"/>
+          <w:bCs/>
+          <w:lang w:val="en-US"/>
+        </w:rPr>
+      </w:pPr>
+    </w:p>
+    <w:p>
+      <w:pPr>
+        <w:pStyle w:val="Liststycke"/>
+        <w:rPr>
+          <w:rFonts w:cs="Calibri"/>
+          <w:bCs/>
+          <w:lang w:val="en-US"/>
+        </w:rPr>
+      </w:pPr>
+      <w:r>
+        <w:rPr>
+          <w:rFonts w:cs="Calibri"/>
+          <w:bCs/>
+          <w:lang w:val="en-US"/>
+        </w:rPr>
+        <w:t>Which can be rewritten as:</w:t>
+      </w:r>
+    </w:p>
+    <w:p>
+      <w:pPr>
+        <w:pStyle w:val="Liststycke"/>
+        <w:rPr>
+          <w:rFonts w:cs="Calibri"/>
+          <w:bCs/>
+          <w:lang w:val="en-US"/>
+        </w:rPr>
+      </w:pPr>
+    </w:p>
+    <w:p>
+      <w:pPr>
+        <w:pStyle w:val="Liststycke"/>
+        <w:rPr>
+          <w:rFonts w:cs="Calibri"/>
+          <w:bCs/>
+          <w:lang w:val="en-US"/>
+        </w:rPr>
+      </w:pPr>
+      <m:oMathPara>
+        <m:oMath>
+          <m:r>
+            <w:rPr>
+              <w:rFonts w:ascii="Cambria Math" w:hAnsi="Cambria Math" w:cs="Calibri"/>
+              <w:lang w:val="en-US"/>
+            </w:rPr>
+            <m:t>Q</m:t>
+          </m:r>
+          <m:d>
+            <m:dPr>
+              <m:ctrlPr>
+                <w:rPr>
+                  <w:rFonts w:ascii="Cambria Math" w:hAnsi="Cambria Math" w:cs="Calibri"/>
+                  <w:bCs/>
+                  <w:i/>
+                  <w:lang w:val="en-US"/>
+                </w:rPr>
+              </m:ctrlPr>
+            </m:dPr>
+            <m:e>
+              <m:sSub>
+                <m:sSubPr>
+                  <m:ctrlPr>
+                    <w:rPr>
+                      <w:rFonts w:ascii="Cambria Math" w:hAnsi="Cambria Math" w:cs="Calibri"/>
+                      <w:bCs/>
+                      <w:i/>
+                      <w:lang w:val="en-US"/>
+                    </w:rPr>
+                  </m:ctrlPr>
+                </m:sSubPr>
+                <m:e>
+                  <m:r>
+                    <w:rPr>
+                      <w:rFonts w:ascii="Cambria Math" w:hAnsi="Cambria Math" w:cs="Calibri"/>
+                      <w:lang w:val="en-US"/>
+                    </w:rPr>
+                    <m:t>s</m:t>
+                  </m:r>
+                </m:e>
+                <m:sub>
+                  <m:r>
+                    <w:rPr>
+                      <w:rFonts w:ascii="Cambria Math" w:hAnsi="Cambria Math" w:cs="Calibri"/>
+                      <w:lang w:val="en-US"/>
+                    </w:rPr>
+                    <m:t>k</m:t>
+                  </m:r>
+                </m:sub>
+              </m:sSub>
+              <m:r>
+                <w:rPr>
+                  <w:rFonts w:ascii="Cambria Math" w:hAnsi="Cambria Math" w:cs="Calibri"/>
+                  <w:lang w:val="en-US"/>
+                </w:rPr>
+                <m:t>, a</m:t>
+              </m:r>
+            </m:e>
+          </m:d>
+          <m:r>
+            <w:rPr>
+              <w:rFonts w:ascii="Cambria Math" w:hAnsi="Cambria Math" w:cs="Calibri"/>
+              <w:lang w:val="en-US"/>
+            </w:rPr>
+            <m:t>= r</m:t>
+          </m:r>
+          <m:d>
+            <m:dPr>
+              <m:ctrlPr>
+                <w:rPr>
+                  <w:rFonts w:ascii="Cambria Math" w:hAnsi="Cambria Math" w:cs="Calibri"/>
+                  <w:bCs/>
+                  <w:i/>
+                  <w:lang w:val="en-US"/>
+                </w:rPr>
+              </m:ctrlPr>
+            </m:dPr>
+            <m:e>
+              <m:sSub>
+                <m:sSubPr>
+                  <m:ctrlPr>
+                    <w:rPr>
+                      <w:rFonts w:ascii="Cambria Math" w:hAnsi="Cambria Math" w:cs="Calibri"/>
+                      <w:bCs/>
+                      <w:i/>
+                      <w:lang w:val="en-US"/>
+                    </w:rPr>
+                  </m:ctrlPr>
+                </m:sSubPr>
+                <m:e>
+                  <m:r>
+                    <w:rPr>
+                      <w:rFonts w:ascii="Cambria Math" w:hAnsi="Cambria Math" w:cs="Calibri"/>
+                      <w:lang w:val="en-US"/>
+                    </w:rPr>
+                    <m:t>s</m:t>
+                  </m:r>
+                </m:e>
+                <m:sub>
+                  <m:r>
+                    <w:rPr>
+                      <w:rFonts w:ascii="Cambria Math" w:hAnsi="Cambria Math" w:cs="Calibri"/>
+                      <w:lang w:val="en-US"/>
+                    </w:rPr>
+                    <m:t>k</m:t>
+                  </m:r>
+                </m:sub>
+              </m:sSub>
+              <m:r>
+                <w:rPr>
+                  <w:rFonts w:ascii="Cambria Math" w:hAnsi="Cambria Math" w:cs="Calibri"/>
+                  <w:lang w:val="en-US"/>
+                </w:rPr>
+                <m:t>, a</m:t>
+              </m:r>
+            </m:e>
+          </m:d>
+          <m:r>
+            <w:rPr>
+              <w:rFonts w:ascii="Cambria Math" w:hAnsi="Cambria Math" w:cs="Calibri"/>
+              <w:lang w:val="en-US"/>
+            </w:rPr>
+            <m:t>+ γ</m:t>
+          </m:r>
+          <m:func>
+            <m:funcPr>
+              <m:ctrlPr>
+                <w:rPr>
+                  <w:rFonts w:ascii="Cambria Math" w:hAnsi="Cambria Math" w:cs="Calibri"/>
+                  <w:bCs/>
+                  <w:i/>
+                  <w:lang w:val="en-US"/>
+                </w:rPr>
+              </m:ctrlPr>
+            </m:funcPr>
+            <m:fName>
+              <m:limLow>
+                <m:limLowPr>
+                  <m:ctrlPr>
+                    <w:rPr>
+                      <w:rFonts w:ascii="Cambria Math" w:hAnsi="Cambria Math" w:cs="Calibri"/>
+                      <w:bCs/>
+                      <w:i/>
+                      <w:lang w:val="en-US"/>
+                    </w:rPr>
+                  </m:ctrlPr>
+                </m:limLowPr>
+                <m:e>
+                  <m:r>
+                    <m:rPr>
+                      <m:sty m:val="p"/>
+                    </m:rPr>
+                    <w:rPr>
+                      <w:rFonts w:ascii="Cambria Math" w:hAnsi="Cambria Math" w:cs="Calibri"/>
+                      <w:lang w:val="en-US"/>
+                    </w:rPr>
+                    <m:t>max</m:t>
+                  </m:r>
+                </m:e>
+                <m:lim>
+                  <m:r>
+                    <w:rPr>
+                      <w:rFonts w:ascii="Cambria Math" w:hAnsi="Cambria Math" w:cs="Calibri"/>
+                      <w:lang w:val="en-US"/>
+                    </w:rPr>
+                    <m:t>a</m:t>
+                  </m:r>
+                </m:lim>
+              </m:limLow>
+            </m:fName>
+            <m:e>
+              <m:r>
+                <w:rPr>
+                  <w:rFonts w:ascii="Cambria Math" w:hAnsi="Cambria Math" w:cs="Calibri"/>
+                  <w:lang w:val="en-US"/>
+                </w:rPr>
+                <m:t>Q(s, a)</m:t>
+              </m:r>
+            </m:e>
+          </m:func>
+        </m:oMath>
+      </m:oMathPara>
+    </w:p>
+    <w:p>
+      <w:pPr>
+        <w:pStyle w:val="Liststycke"/>
+        <w:rPr>
+          <w:rFonts w:cs="Calibri"/>
+          <w:bCs/>
+          <w:lang w:val="en-US"/>
+        </w:rPr>
+      </w:pPr>
+    </w:p>
+    <w:p>
+      <w:pPr>
+        <w:pStyle w:val="Liststycke"/>
+        <w:rPr>
+          <w:rFonts w:cs="Calibri"/>
+          <w:bCs/>
+          <w:lang w:val="en-US"/>
+        </w:rPr>
+      </w:pPr>
+      <w:r>
+        <w:rPr>
+          <w:rFonts w:cs="Calibri"/>
+          <w:bCs/>
+          <w:lang w:val="en-US"/>
+        </w:rPr>
+        <w:t xml:space="preserve">Where </w:t>
+      </w:r>
+      <m:oMath>
+        <m:r>
+          <w:rPr>
+            <w:rFonts w:ascii="Cambria Math" w:hAnsi="Cambria Math" w:cs="Calibri"/>
+            <w:lang w:val="en-US"/>
+          </w:rPr>
+          <m:t>r</m:t>
+        </m:r>
+      </m:oMath>
+      <w:r>
+        <w:rPr>
+          <w:rFonts w:cs="Calibri"/>
+          <w:bCs/>
+          <w:lang w:val="en-US"/>
+        </w:rPr>
+        <w:t xml:space="preserve"> is the optimal policy for the action </w:t>
+      </w:r>
+      <m:oMath>
+        <m:r>
+          <w:rPr>
+            <w:rFonts w:ascii="Cambria Math" w:hAnsi="Cambria Math" w:cs="Calibri"/>
+            <w:lang w:val="en-US"/>
+          </w:rPr>
+          <m:t>a</m:t>
+        </m:r>
+      </m:oMath>
+      <w:r>
+        <w:rPr>
+          <w:rFonts w:cs="Calibri"/>
+          <w:bCs/>
+          <w:lang w:val="en-US"/>
+        </w:rPr>
+        <w:t xml:space="preserve"> and </w:t>
+      </w:r>
+      <m:oMath>
+        <m:r>
+          <w:rPr>
+            <w:rFonts w:ascii="Cambria Math" w:hAnsi="Cambria Math" w:cs="Calibri"/>
+            <w:lang w:val="en-US"/>
+          </w:rPr>
+          <m:t>γ</m:t>
+        </m:r>
+      </m:oMath>
+      <w:r>
+        <w:rPr>
+          <w:rFonts w:cs="Calibri"/>
+          <w:bCs/>
+          <w:lang w:val="en-US"/>
+        </w:rPr>
+        <w:t xml:space="preserve"> is a discount factor as previously mentioned.</w:t>
+      </w:r>
+      <w:r>
+        <w:rPr>
+          <w:rFonts w:cs="Calibri"/>
+          <w:bCs/>
+          <w:lang w:val="en-US"/>
+        </w:rPr>
+        <w:t xml:space="preserve"> </w:t>
+      </w:r>
+      <w:r>
+        <w:rPr>
+          <w:rFonts w:cs="Calibri"/>
+          <w:bCs/>
+          <w:lang w:val="en-US"/>
+        </w:rPr>
+        <w:t xml:space="preserve">The Q-function described the expected future reward of doing action a then following the optimal policy. </w:t>
+      </w:r>
+    </w:p>
+    <w:p>
+      <w:pPr>
+        <w:pStyle w:val="Liststycke"/>
+        <w:rPr>
+          <w:rFonts w:cs="Calibri"/>
+          <w:b/>
+          <w:lang w:val="en-US"/>
+        </w:rPr>
+      </w:pPr>
+    </w:p>
+    <w:p>
+      <w:pPr>
+        <w:pStyle w:val="Liststycke"/>
+        <w:rPr>
+          <w:rFonts w:cs="Calibri"/>
+          <w:b/>
+          <w:lang w:val="en-US"/>
+        </w:rPr>
+      </w:pPr>
+    </w:p>
+    <w:p>
+      <w:pPr>
+        <w:pStyle w:val="Liststycke"/>
         <w:numPr>
           <w:ilvl w:val="0"/>
           <w:numId w:val="3"/>
@@ -361,27 +1166,513 @@
     </w:p>
     <w:p>
       <w:pPr>
-        <w:pStyle w:val="ListParagraph"/>
-        <w:rPr>
-          <w:rFonts w:cs="Calibri"/>
-          <w:b/>
-          <w:lang w:val="en-US"/>
-        </w:rPr>
-      </w:pPr>
-    </w:p>
-    <w:p>
-      <w:pPr>
-        <w:pStyle w:val="ListParagraph"/>
-        <w:rPr>
-          <w:rFonts w:cs="Calibri"/>
-          <w:b/>
-          <w:lang w:val="en-US"/>
-        </w:rPr>
-      </w:pPr>
-    </w:p>
-    <w:p>
-      <w:pPr>
-        <w:pStyle w:val="ListParagraph"/>
+        <w:pStyle w:val="Liststycke"/>
+        <w:rPr>
+          <w:rFonts w:cs="Calibri"/>
+          <w:b/>
+          <w:lang w:val="en-US"/>
+        </w:rPr>
+      </w:pPr>
+    </w:p>
+    <w:p>
+      <w:pPr>
+        <w:pStyle w:val="Liststycke"/>
+        <w:rPr>
+          <w:rFonts w:cs="Calibri"/>
+          <w:bCs/>
+          <w:lang w:val="en-US"/>
+        </w:rPr>
+      </w:pPr>
+      <m:oMathPara>
+        <m:oMath>
+          <m:r>
+            <w:rPr>
+              <w:rFonts w:ascii="Cambria Math" w:hAnsi="Cambria Math" w:cs="Calibri"/>
+              <w:lang w:val="en-US"/>
+            </w:rPr>
+            <m:t>Q</m:t>
+          </m:r>
+          <m:d>
+            <m:dPr>
+              <m:ctrlPr>
+                <w:rPr>
+                  <w:rFonts w:ascii="Cambria Math" w:hAnsi="Cambria Math" w:cs="Calibri"/>
+                  <w:bCs/>
+                  <w:i/>
+                  <w:lang w:val="en-US"/>
+                </w:rPr>
+              </m:ctrlPr>
+            </m:dPr>
+            <m:e>
+              <m:sSub>
+                <m:sSubPr>
+                  <m:ctrlPr>
+                    <w:rPr>
+                      <w:rFonts w:ascii="Cambria Math" w:hAnsi="Cambria Math" w:cs="Calibri"/>
+                      <w:bCs/>
+                      <w:i/>
+                      <w:lang w:val="en-US"/>
+                    </w:rPr>
+                  </m:ctrlPr>
+                </m:sSubPr>
+                <m:e>
+                  <m:r>
+                    <w:rPr>
+                      <w:rFonts w:ascii="Cambria Math" w:hAnsi="Cambria Math" w:cs="Calibri"/>
+                      <w:lang w:val="en-US"/>
+                    </w:rPr>
+                    <m:t>s</m:t>
+                  </m:r>
+                </m:e>
+                <m:sub>
+                  <m:r>
+                    <w:rPr>
+                      <w:rFonts w:ascii="Cambria Math" w:hAnsi="Cambria Math" w:cs="Calibri"/>
+                      <w:lang w:val="en-US"/>
+                    </w:rPr>
+                    <m:t>k</m:t>
+                  </m:r>
+                </m:sub>
+              </m:sSub>
+              <m:r>
+                <w:rPr>
+                  <w:rFonts w:ascii="Cambria Math" w:hAnsi="Cambria Math" w:cs="Calibri"/>
+                  <w:lang w:val="en-US"/>
+                </w:rPr>
+                <m:t xml:space="preserve">, </m:t>
+              </m:r>
+              <m:sSub>
+                <m:sSubPr>
+                  <m:ctrlPr>
+                    <w:rPr>
+                      <w:rFonts w:ascii="Cambria Math" w:hAnsi="Cambria Math" w:cs="Calibri"/>
+                      <w:bCs/>
+                      <w:i/>
+                      <w:lang w:val="en-US"/>
+                    </w:rPr>
+                  </m:ctrlPr>
+                </m:sSubPr>
+                <m:e>
+                  <m:r>
+                    <w:rPr>
+                      <w:rFonts w:ascii="Cambria Math" w:hAnsi="Cambria Math" w:cs="Calibri"/>
+                      <w:lang w:val="en-US"/>
+                    </w:rPr>
+                    <m:t>a</m:t>
+                  </m:r>
+                </m:e>
+                <m:sub>
+                  <m:r>
+                    <w:rPr>
+                      <w:rFonts w:ascii="Cambria Math" w:hAnsi="Cambria Math" w:cs="Calibri"/>
+                      <w:lang w:val="en-US"/>
+                    </w:rPr>
+                    <m:t>j</m:t>
+                  </m:r>
+                </m:sub>
+              </m:sSub>
+            </m:e>
+          </m:d>
+          <m:r>
+            <w:rPr>
+              <w:rFonts w:ascii="Cambria Math" w:hAnsi="Cambria Math" w:cs="Calibri"/>
+              <w:lang w:val="en-US"/>
+            </w:rPr>
+            <m:t>←</m:t>
+          </m:r>
+          <m:d>
+            <m:dPr>
+              <m:ctrlPr>
+                <w:rPr>
+                  <w:rFonts w:ascii="Cambria Math" w:hAnsi="Cambria Math" w:cs="Calibri"/>
+                  <w:bCs/>
+                  <w:i/>
+                  <w:lang w:val="en-US"/>
+                </w:rPr>
+              </m:ctrlPr>
+            </m:dPr>
+            <m:e>
+              <m:r>
+                <w:rPr>
+                  <w:rFonts w:ascii="Cambria Math" w:hAnsi="Cambria Math" w:cs="Calibri"/>
+                  <w:lang w:val="en-US"/>
+                </w:rPr>
+                <m:t>1- η</m:t>
+              </m:r>
+            </m:e>
+          </m:d>
+          <m:r>
+            <w:rPr>
+              <w:rFonts w:ascii="Cambria Math" w:hAnsi="Cambria Math" w:cs="Calibri"/>
+              <w:lang w:val="en-US"/>
+            </w:rPr>
+            <m:t>Q</m:t>
+          </m:r>
+          <m:d>
+            <m:dPr>
+              <m:ctrlPr>
+                <w:rPr>
+                  <w:rFonts w:ascii="Cambria Math" w:hAnsi="Cambria Math" w:cs="Calibri"/>
+                  <w:bCs/>
+                  <w:i/>
+                  <w:lang w:val="en-US"/>
+                </w:rPr>
+              </m:ctrlPr>
+            </m:dPr>
+            <m:e>
+              <m:sSub>
+                <m:sSubPr>
+                  <m:ctrlPr>
+                    <w:rPr>
+                      <w:rFonts w:ascii="Cambria Math" w:hAnsi="Cambria Math" w:cs="Calibri"/>
+                      <w:bCs/>
+                      <w:i/>
+                      <w:lang w:val="en-US"/>
+                    </w:rPr>
+                  </m:ctrlPr>
+                </m:sSubPr>
+                <m:e>
+                  <m:r>
+                    <w:rPr>
+                      <w:rFonts w:ascii="Cambria Math" w:hAnsi="Cambria Math" w:cs="Calibri"/>
+                      <w:lang w:val="en-US"/>
+                    </w:rPr>
+                    <m:t>s</m:t>
+                  </m:r>
+                </m:e>
+                <m:sub>
+                  <m:r>
+                    <w:rPr>
+                      <w:rFonts w:ascii="Cambria Math" w:hAnsi="Cambria Math" w:cs="Calibri"/>
+                      <w:lang w:val="en-US"/>
+                    </w:rPr>
+                    <m:t>k</m:t>
+                  </m:r>
+                </m:sub>
+              </m:sSub>
+              <m:r>
+                <w:rPr>
+                  <w:rFonts w:ascii="Cambria Math" w:hAnsi="Cambria Math" w:cs="Calibri"/>
+                  <w:lang w:val="en-US"/>
+                </w:rPr>
+                <m:t xml:space="preserve">, </m:t>
+              </m:r>
+              <m:sSub>
+                <m:sSubPr>
+                  <m:ctrlPr>
+                    <w:rPr>
+                      <w:rFonts w:ascii="Cambria Math" w:hAnsi="Cambria Math" w:cs="Calibri"/>
+                      <w:bCs/>
+                      <w:i/>
+                      <w:lang w:val="en-US"/>
+                    </w:rPr>
+                  </m:ctrlPr>
+                </m:sSubPr>
+                <m:e>
+                  <m:r>
+                    <w:rPr>
+                      <w:rFonts w:ascii="Cambria Math" w:hAnsi="Cambria Math" w:cs="Calibri"/>
+                      <w:lang w:val="en-US"/>
+                    </w:rPr>
+                    <m:t>a</m:t>
+                  </m:r>
+                </m:e>
+                <m:sub>
+                  <m:r>
+                    <w:rPr>
+                      <w:rFonts w:ascii="Cambria Math" w:hAnsi="Cambria Math" w:cs="Calibri"/>
+                      <w:lang w:val="en-US"/>
+                    </w:rPr>
+                    <m:t>j</m:t>
+                  </m:r>
+                </m:sub>
+              </m:sSub>
+            </m:e>
+          </m:d>
+          <m:r>
+            <w:rPr>
+              <w:rFonts w:ascii="Cambria Math" w:hAnsi="Cambria Math" w:cs="Calibri"/>
+              <w:lang w:val="en-US"/>
+            </w:rPr>
+            <m:t xml:space="preserve">+ </m:t>
+          </m:r>
+          <m:r>
+            <w:rPr>
+              <w:rFonts w:ascii="Cambria Math" w:hAnsi="Cambria Math" w:cs="Calibri"/>
+              <w:lang w:val="en-US"/>
+            </w:rPr>
+            <m:t>η</m:t>
+          </m:r>
+          <m:r>
+            <w:rPr>
+              <w:rFonts w:ascii="Cambria Math" w:hAnsi="Cambria Math" w:cs="Calibri"/>
+              <w:lang w:val="en-US"/>
+            </w:rPr>
+            <m:t>(r + γ</m:t>
+          </m:r>
+          <m:func>
+            <m:funcPr>
+              <m:ctrlPr>
+                <w:rPr>
+                  <w:rFonts w:ascii="Cambria Math" w:hAnsi="Cambria Math" w:cs="Calibri"/>
+                  <w:bCs/>
+                  <w:i/>
+                  <w:lang w:val="en-US"/>
+                </w:rPr>
+              </m:ctrlPr>
+            </m:funcPr>
+            <m:fName>
+              <m:limLow>
+                <m:limLowPr>
+                  <m:ctrlPr>
+                    <w:rPr>
+                      <w:rFonts w:ascii="Cambria Math" w:hAnsi="Cambria Math" w:cs="Calibri"/>
+                      <w:bCs/>
+                      <w:i/>
+                      <w:lang w:val="en-US"/>
+                    </w:rPr>
+                  </m:ctrlPr>
+                </m:limLowPr>
+                <m:e>
+                  <m:r>
+                    <m:rPr>
+                      <m:sty m:val="p"/>
+                    </m:rPr>
+                    <w:rPr>
+                      <w:rFonts w:ascii="Cambria Math" w:hAnsi="Cambria Math" w:cs="Calibri"/>
+                      <w:lang w:val="en-US"/>
+                    </w:rPr>
+                    <m:t>max</m:t>
+                  </m:r>
+                </m:e>
+                <m:lim>
+                  <m:r>
+                    <w:rPr>
+                      <w:rFonts w:ascii="Cambria Math" w:hAnsi="Cambria Math" w:cs="Calibri"/>
+                      <w:lang w:val="en-US"/>
+                    </w:rPr>
+                    <m:t>a</m:t>
+                  </m:r>
+                </m:lim>
+              </m:limLow>
+            </m:fName>
+            <m:e>
+              <m:r>
+                <w:rPr>
+                  <w:rFonts w:ascii="Cambria Math" w:hAnsi="Cambria Math" w:cs="Calibri"/>
+                  <w:lang w:val="en-US"/>
+                </w:rPr>
+                <m:t>Q(</m:t>
+              </m:r>
+              <m:sSub>
+                <m:sSubPr>
+                  <m:ctrlPr>
+                    <w:rPr>
+                      <w:rFonts w:ascii="Cambria Math" w:hAnsi="Cambria Math" w:cs="Calibri"/>
+                      <w:bCs/>
+                      <w:i/>
+                      <w:lang w:val="en-US"/>
+                    </w:rPr>
+                  </m:ctrlPr>
+                </m:sSubPr>
+                <m:e>
+                  <m:r>
+                    <w:rPr>
+                      <w:rFonts w:ascii="Cambria Math" w:hAnsi="Cambria Math" w:cs="Calibri"/>
+                      <w:lang w:val="en-US"/>
+                    </w:rPr>
+                    <m:t>s</m:t>
+                  </m:r>
+                </m:e>
+                <m:sub>
+                  <m:r>
+                    <w:rPr>
+                      <w:rFonts w:ascii="Cambria Math" w:hAnsi="Cambria Math" w:cs="Calibri"/>
+                      <w:lang w:val="en-US"/>
+                    </w:rPr>
+                    <m:t>k+1</m:t>
+                  </m:r>
+                </m:sub>
+              </m:sSub>
+              <m:r>
+                <w:rPr>
+                  <w:rFonts w:ascii="Cambria Math" w:hAnsi="Cambria Math" w:cs="Calibri"/>
+                  <w:lang w:val="en-US"/>
+                </w:rPr>
+                <m:t>, a)</m:t>
+              </m:r>
+            </m:e>
+          </m:func>
+          <m:r>
+            <w:rPr>
+              <w:rFonts w:ascii="Cambria Math" w:hAnsi="Cambria Math" w:cs="Calibri"/>
+              <w:lang w:val="en-US"/>
+            </w:rPr>
+            <m:t>)</m:t>
+          </m:r>
+        </m:oMath>
+      </m:oMathPara>
+    </w:p>
+    <w:p>
+      <w:pPr>
+        <w:pStyle w:val="Liststycke"/>
+        <w:rPr>
+          <w:rFonts w:cs="Calibri"/>
+          <w:bCs/>
+          <w:lang w:val="en-US"/>
+        </w:rPr>
+      </w:pPr>
+    </w:p>
+    <w:p>
+      <w:pPr>
+        <w:pStyle w:val="Liststycke"/>
+        <w:rPr>
+          <w:rFonts w:cs="Calibri"/>
+          <w:bCs/>
+          <w:lang w:val="en-US"/>
+        </w:rPr>
+      </w:pPr>
+      <w:r>
+        <w:rPr>
+          <w:rFonts w:cs="Calibri"/>
+          <w:bCs/>
+          <w:lang w:val="en-US"/>
+        </w:rPr>
+        <w:t xml:space="preserve">Where </w:t>
+      </w:r>
+      <m:oMath>
+        <m:r>
+          <w:rPr>
+            <w:rFonts w:ascii="Cambria Math" w:hAnsi="Cambria Math" w:cs="Calibri"/>
+            <w:lang w:val="en-US"/>
+          </w:rPr>
+          <m:t>η</m:t>
+        </m:r>
+      </m:oMath>
+      <w:r>
+        <w:rPr>
+          <w:rFonts w:cs="Calibri"/>
+          <w:bCs/>
+          <w:lang w:val="en-US"/>
+        </w:rPr>
+        <w:t xml:space="preserve"> </w:t>
+      </w:r>
+      <w:r>
+        <w:rPr>
+          <w:rFonts w:cs="Calibri"/>
+          <w:bCs/>
+          <w:lang w:val="en-US"/>
+        </w:rPr>
+        <w:t xml:space="preserve">is the learning rate, </w:t>
+      </w:r>
+      <m:oMath>
+        <m:r>
+          <w:rPr>
+            <w:rFonts w:ascii="Cambria Math" w:hAnsi="Cambria Math" w:cs="Calibri"/>
+            <w:lang w:val="en-US"/>
+          </w:rPr>
+          <m:t>r</m:t>
+        </m:r>
+      </m:oMath>
+      <w:r>
+        <w:rPr>
+          <w:rFonts w:cs="Calibri"/>
+          <w:bCs/>
+          <w:lang w:val="en-US"/>
+        </w:rPr>
+        <w:t xml:space="preserve"> is the reward from the current state and </w:t>
+      </w:r>
+      <m:oMath>
+        <m:r>
+          <w:rPr>
+            <w:rFonts w:ascii="Cambria Math" w:hAnsi="Cambria Math" w:cs="Calibri"/>
+            <w:lang w:val="en-US"/>
+          </w:rPr>
+          <m:t>γ</m:t>
+        </m:r>
+      </m:oMath>
+      <w:r>
+        <w:rPr>
+          <w:rFonts w:cs="Calibri"/>
+          <w:bCs/>
+          <w:lang w:val="en-US"/>
+        </w:rPr>
+        <w:t xml:space="preserve"> is a discount </w:t>
+      </w:r>
+      <w:proofErr w:type="gramStart"/>
+      <w:r>
+        <w:rPr>
+          <w:rFonts w:cs="Calibri"/>
+          <w:bCs/>
+          <w:lang w:val="en-US"/>
+        </w:rPr>
+        <w:t>factor.</w:t>
+      </w:r>
+      <w:proofErr w:type="gramEnd"/>
+      <w:r>
+        <w:rPr>
+          <w:rFonts w:cs="Calibri"/>
+          <w:bCs/>
+          <w:lang w:val="en-US"/>
+        </w:rPr>
+        <w:t xml:space="preserve"> </w:t>
+      </w:r>
+      <w:r>
+        <w:rPr>
+          <w:rFonts w:cs="Calibri"/>
+          <w:bCs/>
+          <w:lang w:val="en-US"/>
+        </w:rPr>
+        <w:t xml:space="preserve">The Q-function for the current state and action is updated using two different estimates. </w:t>
+      </w:r>
+      <w:r>
+        <w:rPr>
+          <w:rFonts w:cs="Calibri"/>
+          <w:bCs/>
+          <w:lang w:val="en-US"/>
+        </w:rPr>
+        <w:t xml:space="preserve">The first </w:t>
+      </w:r>
+      <w:r>
+        <w:rPr>
+          <w:rFonts w:cs="Calibri"/>
+          <w:bCs/>
+          <w:lang w:val="en-US"/>
+        </w:rPr>
+        <w:t xml:space="preserve">term </w:t>
+      </w:r>
+      <w:r>
+        <w:rPr>
+          <w:rFonts w:cs="Calibri"/>
+          <w:bCs/>
+          <w:lang w:val="en-US"/>
+        </w:rPr>
+        <w:t>described the previous estimate and the second term described a better estimate.</w:t>
+      </w:r>
+    </w:p>
+    <w:p>
+      <w:pPr>
+        <w:pStyle w:val="Liststycke"/>
+        <w:rPr>
+          <w:rFonts w:cs="Calibri"/>
+          <w:b/>
+          <w:lang w:val="en-US"/>
+        </w:rPr>
+      </w:pPr>
+    </w:p>
+    <w:p>
+      <w:pPr>
+        <w:pStyle w:val="Liststycke"/>
+        <w:rPr>
+          <w:rFonts w:cs="Calibri"/>
+          <w:b/>
+          <w:lang w:val="en-US"/>
+        </w:rPr>
+      </w:pPr>
+    </w:p>
+    <w:p>
+      <w:pPr>
+        <w:pStyle w:val="Liststycke"/>
         <w:numPr>
           <w:ilvl w:val="0"/>
           <w:numId w:val="3"/>
@@ -398,6 +1689,7 @@
           <w:b/>
           <w:lang w:val="en-US"/>
         </w:rPr>
+        <w:lastRenderedPageBreak/>
         <w:t>Briefly d</w:t>
       </w:r>
       <w:r>
@@ -411,27 +1703,161 @@
     </w:p>
     <w:p>
       <w:pPr>
-        <w:pStyle w:val="ListParagraph"/>
-        <w:rPr>
-          <w:rFonts w:cs="Calibri"/>
-          <w:b/>
-          <w:lang w:val="en-US"/>
-        </w:rPr>
-      </w:pPr>
-    </w:p>
-    <w:p>
-      <w:pPr>
-        <w:pStyle w:val="ListParagraph"/>
-        <w:rPr>
-          <w:rFonts w:cs="Calibri"/>
-          <w:b/>
-          <w:lang w:val="en-US"/>
-        </w:rPr>
-      </w:pPr>
-    </w:p>
-    <w:p>
-      <w:pPr>
-        <w:pStyle w:val="ListParagraph"/>
+        <w:pStyle w:val="Liststycke"/>
+        <w:rPr>
+          <w:rFonts w:cs="Calibri"/>
+          <w:b/>
+          <w:lang w:val="en-US"/>
+        </w:rPr>
+      </w:pPr>
+    </w:p>
+    <w:p>
+      <w:pPr>
+        <w:pStyle w:val="Liststycke"/>
+        <w:rPr>
+          <w:rFonts w:cs="Calibri"/>
+          <w:bCs/>
+          <w:lang w:val="en-US"/>
+        </w:rPr>
+      </w:pPr>
+      <w:r>
+        <w:rPr>
+          <w:rFonts w:cs="Calibri"/>
+          <w:bCs/>
+          <w:lang w:val="en-US"/>
+        </w:rPr>
+        <w:t xml:space="preserve">I begin with initializing the world, </w:t>
+      </w:r>
+      <w:r>
+        <w:rPr>
+          <w:rFonts w:cs="Calibri"/>
+          <w:bCs/>
+          <w:lang w:val="en-US"/>
+        </w:rPr>
+        <w:t xml:space="preserve">the </w:t>
+      </w:r>
+      <w:r>
+        <w:rPr>
+          <w:rFonts w:cs="Calibri"/>
+          <w:bCs/>
+          <w:lang w:val="en-US"/>
+        </w:rPr>
+        <w:t xml:space="preserve">Q-table and </w:t>
+      </w:r>
+      <w:r>
+        <w:rPr>
+          <w:rFonts w:cs="Calibri"/>
+          <w:bCs/>
+          <w:lang w:val="en-US"/>
+        </w:rPr>
+        <w:t xml:space="preserve">the </w:t>
+      </w:r>
+      <w:r>
+        <w:rPr>
+          <w:rFonts w:cs="Calibri"/>
+          <w:bCs/>
+          <w:lang w:val="en-US"/>
+        </w:rPr>
+        <w:t xml:space="preserve">hyperparameters. The edge states in the Q-table corresponding to the direction of an action which would make the robot exit the world are set to negative infinity. This </w:t>
+      </w:r>
+      <w:r>
+        <w:rPr>
+          <w:rFonts w:cs="Calibri"/>
+          <w:bCs/>
+          <w:lang w:val="en-US"/>
+        </w:rPr>
+        <w:t xml:space="preserve">leads to </w:t>
+      </w:r>
+      <w:r>
+        <w:rPr>
+          <w:rFonts w:cs="Calibri"/>
+          <w:bCs/>
+          <w:lang w:val="en-US"/>
+        </w:rPr>
+        <w:t xml:space="preserve">the </w:t>
+      </w:r>
+      <w:r>
+        <w:rPr>
+          <w:rFonts w:cs="Calibri"/>
+          <w:bCs/>
+          <w:lang w:val="en-US"/>
+        </w:rPr>
+        <w:t>robot never choos</w:t>
+      </w:r>
+      <w:r>
+        <w:rPr>
+          <w:rFonts w:cs="Calibri"/>
+          <w:bCs/>
+          <w:lang w:val="en-US"/>
+        </w:rPr>
+        <w:t>ing</w:t>
+      </w:r>
+      <w:r>
+        <w:rPr>
+          <w:rFonts w:cs="Calibri"/>
+          <w:bCs/>
+          <w:lang w:val="en-US"/>
+        </w:rPr>
+        <w:t xml:space="preserve"> a direction which would make it leave the world under the assumptions that the world is always a square or </w:t>
+      </w:r>
+      <w:r>
+        <w:rPr>
+          <w:rFonts w:cs="Calibri"/>
+          <w:bCs/>
+          <w:lang w:val="en-US"/>
+        </w:rPr>
+        <w:t xml:space="preserve">a </w:t>
+      </w:r>
+      <w:r>
+        <w:rPr>
+          <w:rFonts w:cs="Calibri"/>
+          <w:bCs/>
+          <w:lang w:val="en-US"/>
+        </w:rPr>
+        <w:t>rectangle.</w:t>
+      </w:r>
+    </w:p>
+    <w:p>
+      <w:pPr>
+        <w:pStyle w:val="Liststycke"/>
+        <w:rPr>
+          <w:rFonts w:cs="Calibri"/>
+          <w:bCs/>
+          <w:lang w:val="en-US"/>
+        </w:rPr>
+      </w:pPr>
+    </w:p>
+    <w:p>
+      <w:pPr>
+        <w:pStyle w:val="Liststycke"/>
+        <w:rPr>
+          <w:rFonts w:cs="Calibri"/>
+          <w:bCs/>
+          <w:lang w:val="en-US"/>
+        </w:rPr>
+      </w:pPr>
+      <w:r>
+        <w:rPr>
+          <w:rFonts w:cs="Calibri"/>
+          <w:bCs/>
+          <w:lang w:val="en-US"/>
+        </w:rPr>
+        <w:t>To train the robot I update the Q-table by repeatedly choosing an action and evaluating the reward of the new state until the robot reaches its goal. The action has a chance of choosing a suboptimal action which may lead to the discovery of a better solution. Once the robot has reached its goal the process is repeated until a determined number of episodes has been reached. Lastly, the robot is tested by only choosing the optimal actions according to the Q-table.</w:t>
+      </w:r>
+    </w:p>
+    <w:p>
+      <w:pPr>
+        <w:pStyle w:val="Liststycke"/>
+        <w:rPr>
+          <w:rFonts w:cs="Calibri"/>
+          <w:b/>
+          <w:lang w:val="en-US"/>
+        </w:rPr>
+      </w:pPr>
+    </w:p>
+    <w:p>
+      <w:pPr>
+        <w:pStyle w:val="Liststycke"/>
         <w:numPr>
           <w:ilvl w:val="0"/>
           <w:numId w:val="3"/>
@@ -490,6 +1916,247 @@
         </w:rPr>
         <w:t xml:space="preserve"> Plot the policy and the V-function.</w:t>
       </w:r>
+    </w:p>
+    <w:p>
+      <w:pPr>
+        <w:pStyle w:val="Liststycke"/>
+        <w:rPr>
+          <w:rFonts w:cs="Calibri"/>
+          <w:b/>
+          <w:lang w:val="en-US"/>
+        </w:rPr>
+      </w:pPr>
+    </w:p>
+    <w:p>
+      <w:pPr>
+        <w:pStyle w:val="Liststycke"/>
+        <w:rPr>
+          <w:rFonts w:cs="Calibri"/>
+          <w:bCs/>
+          <w:lang w:val="en-US"/>
+        </w:rPr>
+      </w:pPr>
+      <w:r>
+        <w:rPr>
+          <w:rFonts w:cs="Calibri"/>
+          <w:bCs/>
+          <w:lang w:val="en-US"/>
+        </w:rPr>
+        <w:t>The goal of this world is to reach the green circle while avoiding the dark areas since they give a high negative reward.</w:t>
+      </w:r>
+    </w:p>
+    <w:p>
+      <w:pPr>
+        <w:pStyle w:val="Liststycke"/>
+        <w:rPr>
+          <w:rFonts w:cs="Calibri"/>
+          <w:bCs/>
+          <w:lang w:val="en-US"/>
+        </w:rPr>
+      </w:pPr>
+    </w:p>
+    <w:p>
+      <w:pPr>
+        <w:pStyle w:val="Liststycke"/>
+        <w:rPr>
+          <w:rFonts w:cs="Calibri"/>
+          <w:bCs/>
+          <w:lang w:val="en-US"/>
+        </w:rPr>
+      </w:pPr>
+      <w:r>
+        <w:rPr>
+          <w:rFonts w:cs="Calibri"/>
+          <w:bCs/>
+          <w:lang w:val="en-US"/>
+        </w:rPr>
+        <w:t>Learning rate = 0.2</w:t>
+      </w:r>
+    </w:p>
+    <w:p>
+      <w:pPr>
+        <w:pStyle w:val="Liststycke"/>
+        <w:rPr>
+          <w:rFonts w:cs="Calibri"/>
+          <w:bCs/>
+          <w:lang w:val="en-US"/>
+        </w:rPr>
+      </w:pPr>
+      <w:r>
+        <w:rPr>
+          <w:rFonts w:cs="Calibri"/>
+          <w:bCs/>
+          <w:lang w:val="en-US"/>
+        </w:rPr>
+        <w:t>Discount factor = 0.99</w:t>
+      </w:r>
+    </w:p>
+    <w:p>
+      <w:pPr>
+        <w:pStyle w:val="Liststycke"/>
+        <w:rPr>
+          <w:rFonts w:cs="Calibri"/>
+          <w:bCs/>
+          <w:lang w:val="en-US"/>
+        </w:rPr>
+      </w:pPr>
+      <w:r>
+        <w:rPr>
+          <w:rFonts w:cs="Calibri"/>
+          <w:bCs/>
+          <w:lang w:val="en-US"/>
+        </w:rPr>
+        <w:t xml:space="preserve">Number of episodes = 1000 </w:t>
+      </w:r>
+    </w:p>
+    <w:p>
+      <w:pPr>
+        <w:pStyle w:val="Liststycke"/>
+        <w:rPr>
+          <w:rFonts w:cs="Calibri"/>
+          <w:bCs/>
+          <w:lang w:val="en-US"/>
+        </w:rPr>
+      </w:pPr>
+      <w:r>
+        <w:rPr>
+          <w:rFonts w:cs="Calibri"/>
+          <w:bCs/>
+          <w:lang w:val="en-US"/>
+        </w:rPr>
+        <w:t>Exploration factor = 1 – (current episode</w:t>
+      </w:r>
+      <w:r>
+        <w:rPr>
+          <w:rFonts w:cs="Calibri"/>
+          <w:bCs/>
+          <w:lang w:val="en-US"/>
+        </w:rPr>
+        <w:t xml:space="preserve"> / </w:t>
+      </w:r>
+      <w:r>
+        <w:rPr>
+          <w:rFonts w:cs="Calibri"/>
+          <w:bCs/>
+          <w:lang w:val="en-US"/>
+        </w:rPr>
+        <w:t>(number of episodes * 1.1))</w:t>
+      </w:r>
+    </w:p>
+    <w:p>
+      <w:pPr>
+        <w:pStyle w:val="Liststycke"/>
+        <w:rPr>
+          <w:rFonts w:cs="Calibri"/>
+          <w:bCs/>
+          <w:lang w:val="en-US"/>
+        </w:rPr>
+      </w:pPr>
+    </w:p>
+    <w:p>
+      <w:pPr>
+        <w:rPr>
+          <w:rFonts w:cs="Calibri"/>
+          <w:bCs/>
+          <w:lang w:val="en-US"/>
+        </w:rPr>
+      </w:pPr>
+    </w:p>
+    <w:p>
+      <w:pPr>
+        <w:pStyle w:val="Liststycke"/>
+        <w:rPr>
+          <w:rFonts w:cs="Calibri"/>
+          <w:b/>
+          <w:lang w:val="en-US"/>
+        </w:rPr>
+      </w:pPr>
+      <w:r>
+        <w:rPr>
+          <w:rFonts w:cs="Calibri"/>
+          <w:b/>
+          <w:noProof/>
+          <w:lang w:val="en-US"/>
+        </w:rPr>
+        <w:drawing>
+          <wp:inline distT="0" distB="0" distL="0" distR="0" wp14:anchorId="00D0A974" wp14:editId="735219A0">
+            <wp:extent cx="2617200" cy="1962000"/>
+            <wp:effectExtent l="0" t="0" r="0" b="635"/>
+            <wp:docPr id="1" name="Bildobjekt 1" descr="En bild som visar text&#10;&#10;Automatiskt genererad beskrivning"/>
+            <wp:cNvGraphicFramePr>
+              <a:graphicFrameLocks xmlns:a="http://schemas.openxmlformats.org/drawingml/2006/main" noChangeAspect="1"/>
+            </wp:cNvGraphicFramePr>
+            <a:graphic xmlns:a="http://schemas.openxmlformats.org/drawingml/2006/main">
+              <a:graphicData uri="http://schemas.openxmlformats.org/drawingml/2006/picture">
+                <pic:pic xmlns:pic="http://schemas.openxmlformats.org/drawingml/2006/picture">
+                  <pic:nvPicPr>
+                    <pic:cNvPr id="1" name="W1_P.png"/>
+                    <pic:cNvPicPr/>
+                  </pic:nvPicPr>
+                  <pic:blipFill>
+                    <a:blip r:embed="rId6"/>
+                    <a:stretch>
+                      <a:fillRect/>
+                    </a:stretch>
+                  </pic:blipFill>
+                  <pic:spPr>
+                    <a:xfrm>
+                      <a:off x="0" y="0"/>
+                      <a:ext cx="2617200" cy="1962000"/>
+                    </a:xfrm>
+                    <a:prstGeom prst="rect">
+                      <a:avLst/>
+                    </a:prstGeom>
+                  </pic:spPr>
+                </pic:pic>
+              </a:graphicData>
+            </a:graphic>
+          </wp:inline>
+        </w:drawing>
+      </w:r>
+      <w:r>
+        <w:rPr>
+          <w:rFonts w:cs="Calibri"/>
+          <w:b/>
+          <w:noProof/>
+          <w:lang w:val="en-US"/>
+        </w:rPr>
+        <w:drawing>
+          <wp:inline distT="0" distB="0" distL="0" distR="0" wp14:anchorId="11682746" wp14:editId="2FAE043D">
+            <wp:extent cx="2613600" cy="1962000"/>
+            <wp:effectExtent l="0" t="0" r="0" b="635"/>
+            <wp:docPr id="2" name="Bildobjekt 2"/>
+            <wp:cNvGraphicFramePr>
+              <a:graphicFrameLocks xmlns:a="http://schemas.openxmlformats.org/drawingml/2006/main" noChangeAspect="1"/>
+            </wp:cNvGraphicFramePr>
+            <a:graphic xmlns:a="http://schemas.openxmlformats.org/drawingml/2006/main">
+              <a:graphicData uri="http://schemas.openxmlformats.org/drawingml/2006/picture">
+                <pic:pic xmlns:pic="http://schemas.openxmlformats.org/drawingml/2006/picture">
+                  <pic:nvPicPr>
+                    <pic:cNvPr id="2" name="W1_V.png"/>
+                    <pic:cNvPicPr/>
+                  </pic:nvPicPr>
+                  <pic:blipFill>
+                    <a:blip r:embed="rId7"/>
+                    <a:stretch>
+                      <a:fillRect/>
+                    </a:stretch>
+                  </pic:blipFill>
+                  <pic:spPr>
+                    <a:xfrm>
+                      <a:off x="0" y="0"/>
+                      <a:ext cx="2613600" cy="1962000"/>
+                    </a:xfrm>
+                    <a:prstGeom prst="rect">
+                      <a:avLst/>
+                    </a:prstGeom>
+                  </pic:spPr>
+                </pic:pic>
+              </a:graphicData>
+            </a:graphic>
+          </wp:inline>
+        </w:drawing>
+      </w:r>
       <w:r>
         <w:rPr>
           <w:rFonts w:cs="Calibri"/>
@@ -509,7 +2176,7 @@
     </w:p>
     <w:p>
       <w:pPr>
-        <w:pStyle w:val="ListParagraph"/>
+        <w:pStyle w:val="Liststycke"/>
         <w:numPr>
           <w:ilvl w:val="0"/>
           <w:numId w:val="3"/>
@@ -560,6 +2227,331 @@
         </w:rPr>
         <w:t>What parameters did you use to solve this world? Plot the policy and the V-function.</w:t>
       </w:r>
+    </w:p>
+    <w:p>
+      <w:pPr>
+        <w:pStyle w:val="Liststycke"/>
+        <w:rPr>
+          <w:rFonts w:cs="Calibri"/>
+          <w:b/>
+          <w:lang w:val="en-US"/>
+        </w:rPr>
+      </w:pPr>
+    </w:p>
+    <w:p>
+      <w:pPr>
+        <w:pStyle w:val="Liststycke"/>
+        <w:rPr>
+          <w:rFonts w:cs="Calibri"/>
+          <w:bCs/>
+          <w:lang w:val="en-US"/>
+        </w:rPr>
+      </w:pPr>
+      <w:r>
+        <w:rPr>
+          <w:rFonts w:cs="Calibri"/>
+          <w:bCs/>
+          <w:lang w:val="en-US"/>
+        </w:rPr>
+        <w:t>The goal of t</w:t>
+      </w:r>
+      <w:r>
+        <w:rPr>
+          <w:rFonts w:cs="Calibri"/>
+          <w:bCs/>
+          <w:lang w:val="en-US"/>
+        </w:rPr>
+        <w:t xml:space="preserve">his world is to reach the green circle which in this case is always at an edge which may cause problems if we are not careful about how we handle the edge cases. There is also a hidden trick where the world change. Sometimes the world is equal to world 1 but sometimes all the rewards are set to the same value which is some value between the dark area and the light area. By using reinforcement learning the robot can learn how to handle </w:t>
+      </w:r>
+      <w:r>
+        <w:rPr>
+          <w:rFonts w:cs="Calibri"/>
+          <w:bCs/>
+          <w:lang w:val="en-US"/>
+        </w:rPr>
+        <w:lastRenderedPageBreak/>
+        <w:t xml:space="preserve">both cases. For example, if the probability of there being a dark spot is high enough, it will be worth to travel around it even </w:t>
+      </w:r>
+      <w:r>
+        <w:rPr>
+          <w:rFonts w:cs="Calibri"/>
+          <w:bCs/>
+          <w:lang w:val="en-US"/>
+        </w:rPr>
+        <w:t>if there is none</w:t>
+      </w:r>
+      <w:r>
+        <w:rPr>
+          <w:rFonts w:cs="Calibri"/>
+          <w:bCs/>
+          <w:lang w:val="en-US"/>
+        </w:rPr>
+        <w:t>, reinforcement learning can achieve this behavior.</w:t>
+      </w:r>
+    </w:p>
+    <w:p>
+      <w:pPr>
+        <w:pStyle w:val="Liststycke"/>
+        <w:rPr>
+          <w:rFonts w:cs="Calibri"/>
+          <w:bCs/>
+          <w:lang w:val="en-US"/>
+        </w:rPr>
+      </w:pPr>
+    </w:p>
+    <w:p>
+      <w:pPr>
+        <w:pStyle w:val="Liststycke"/>
+        <w:rPr>
+          <w:rFonts w:cs="Calibri"/>
+          <w:bCs/>
+          <w:lang w:val="en-US"/>
+        </w:rPr>
+      </w:pPr>
+      <w:r>
+        <w:rPr>
+          <w:rFonts w:cs="Calibri"/>
+          <w:bCs/>
+          <w:lang w:val="en-US"/>
+        </w:rPr>
+        <w:t>Learning rate = 0.2</w:t>
+      </w:r>
+    </w:p>
+    <w:p>
+      <w:pPr>
+        <w:pStyle w:val="Liststycke"/>
+        <w:rPr>
+          <w:rFonts w:cs="Calibri"/>
+          <w:bCs/>
+          <w:lang w:val="en-US"/>
+        </w:rPr>
+      </w:pPr>
+      <w:r>
+        <w:rPr>
+          <w:rFonts w:cs="Calibri"/>
+          <w:bCs/>
+          <w:lang w:val="en-US"/>
+        </w:rPr>
+        <w:t>Discount factor = 0.99</w:t>
+      </w:r>
+    </w:p>
+    <w:p>
+      <w:pPr>
+        <w:pStyle w:val="Liststycke"/>
+        <w:rPr>
+          <w:rFonts w:cs="Calibri"/>
+          <w:bCs/>
+          <w:lang w:val="en-US"/>
+        </w:rPr>
+      </w:pPr>
+      <w:r>
+        <w:rPr>
+          <w:rFonts w:cs="Calibri"/>
+          <w:bCs/>
+          <w:lang w:val="en-US"/>
+        </w:rPr>
+        <w:t xml:space="preserve">Number of episodes = </w:t>
+      </w:r>
+      <w:r>
+        <w:rPr>
+          <w:rFonts w:cs="Calibri"/>
+          <w:bCs/>
+          <w:lang w:val="en-US"/>
+        </w:rPr>
+        <w:t>3</w:t>
+      </w:r>
+      <w:r>
+        <w:rPr>
+          <w:rFonts w:cs="Calibri"/>
+          <w:bCs/>
+          <w:lang w:val="en-US"/>
+        </w:rPr>
+        <w:t xml:space="preserve">000 </w:t>
+      </w:r>
+    </w:p>
+    <w:p>
+      <w:pPr>
+        <w:pStyle w:val="Liststycke"/>
+        <w:rPr>
+          <w:rFonts w:cs="Calibri"/>
+          <w:bCs/>
+          <w:lang w:val="en-US"/>
+        </w:rPr>
+      </w:pPr>
+      <w:r>
+        <w:rPr>
+          <w:rFonts w:cs="Calibri"/>
+          <w:bCs/>
+          <w:lang w:val="en-US"/>
+        </w:rPr>
+        <w:t>Exploration factor = 1 – (current episode / (number of episodes * 1.1)</w:t>
+      </w:r>
+      <w:r>
+        <w:rPr>
+          <w:rFonts w:cs="Calibri"/>
+          <w:bCs/>
+          <w:lang w:val="en-US"/>
+        </w:rPr>
+        <w:t>)</w:t>
+      </w:r>
+    </w:p>
+    <w:p>
+      <w:pPr>
+        <w:pStyle w:val="Liststycke"/>
+        <w:rPr>
+          <w:rFonts w:cs="Calibri"/>
+          <w:bCs/>
+          <w:lang w:val="en-US"/>
+        </w:rPr>
+      </w:pPr>
+    </w:p>
+    <w:p>
+      <w:pPr>
+        <w:rPr>
+          <w:rFonts w:cs="Calibri"/>
+          <w:bCs/>
+          <w:lang w:val="en-US"/>
+        </w:rPr>
+      </w:pPr>
+    </w:p>
+    <w:p>
+      <w:pPr>
+        <w:pStyle w:val="Liststycke"/>
+        <w:rPr>
+          <w:rFonts w:cs="Calibri"/>
+          <w:b/>
+          <w:lang w:val="en-US"/>
+        </w:rPr>
+      </w:pPr>
+      <w:r>
+        <w:rPr>
+          <w:rFonts w:cs="Calibri"/>
+          <w:b/>
+          <w:noProof/>
+          <w:lang w:val="en-US"/>
+        </w:rPr>
+        <w:drawing>
+          <wp:inline distT="0" distB="0" distL="0" distR="0" wp14:anchorId="4082EE29" wp14:editId="3476986A">
+            <wp:extent cx="2610000" cy="1958400"/>
+            <wp:effectExtent l="0" t="0" r="0" b="3810"/>
+            <wp:docPr id="13" name="Bildobjekt 13"/>
+            <wp:cNvGraphicFramePr>
+              <a:graphicFrameLocks xmlns:a="http://schemas.openxmlformats.org/drawingml/2006/main" noChangeAspect="1"/>
+            </wp:cNvGraphicFramePr>
+            <a:graphic xmlns:a="http://schemas.openxmlformats.org/drawingml/2006/main">
+              <a:graphicData uri="http://schemas.openxmlformats.org/drawingml/2006/picture">
+                <pic:pic xmlns:pic="http://schemas.openxmlformats.org/drawingml/2006/picture">
+                  <pic:nvPicPr>
+                    <pic:cNvPr id="13" name="W2_P1.png"/>
+                    <pic:cNvPicPr/>
+                  </pic:nvPicPr>
+                  <pic:blipFill>
+                    <a:blip r:embed="rId8"/>
+                    <a:stretch>
+                      <a:fillRect/>
+                    </a:stretch>
+                  </pic:blipFill>
+                  <pic:spPr>
+                    <a:xfrm>
+                      <a:off x="0" y="0"/>
+                      <a:ext cx="2610000" cy="1958400"/>
+                    </a:xfrm>
+                    <a:prstGeom prst="rect">
+                      <a:avLst/>
+                    </a:prstGeom>
+                  </pic:spPr>
+                </pic:pic>
+              </a:graphicData>
+            </a:graphic>
+          </wp:inline>
+        </w:drawing>
+      </w:r>
+      <w:r>
+        <w:rPr>
+          <w:rFonts w:cs="Calibri"/>
+          <w:b/>
+          <w:noProof/>
+          <w:lang w:val="en-US"/>
+        </w:rPr>
+        <w:drawing>
+          <wp:inline distT="0" distB="0" distL="0" distR="0" wp14:anchorId="0CE956A3" wp14:editId="5D2CEA02">
+            <wp:extent cx="2610000" cy="1958400"/>
+            <wp:effectExtent l="0" t="0" r="0" b="3810"/>
+            <wp:docPr id="14" name="Bildobjekt 14"/>
+            <wp:cNvGraphicFramePr>
+              <a:graphicFrameLocks xmlns:a="http://schemas.openxmlformats.org/drawingml/2006/main" noChangeAspect="1"/>
+            </wp:cNvGraphicFramePr>
+            <a:graphic xmlns:a="http://schemas.openxmlformats.org/drawingml/2006/main">
+              <a:graphicData uri="http://schemas.openxmlformats.org/drawingml/2006/picture">
+                <pic:pic xmlns:pic="http://schemas.openxmlformats.org/drawingml/2006/picture">
+                  <pic:nvPicPr>
+                    <pic:cNvPr id="14" name="W2_P2.png"/>
+                    <pic:cNvPicPr/>
+                  </pic:nvPicPr>
+                  <pic:blipFill>
+                    <a:blip r:embed="rId9"/>
+                    <a:stretch>
+                      <a:fillRect/>
+                    </a:stretch>
+                  </pic:blipFill>
+                  <pic:spPr>
+                    <a:xfrm>
+                      <a:off x="0" y="0"/>
+                      <a:ext cx="2610000" cy="1958400"/>
+                    </a:xfrm>
+                    <a:prstGeom prst="rect">
+                      <a:avLst/>
+                    </a:prstGeom>
+                  </pic:spPr>
+                </pic:pic>
+              </a:graphicData>
+            </a:graphic>
+          </wp:inline>
+        </w:drawing>
+      </w:r>
+      <w:r>
+        <w:rPr>
+          <w:rFonts w:cs="Calibri"/>
+          <w:b/>
+          <w:noProof/>
+          <w:lang w:val="en-US"/>
+        </w:rPr>
+        <w:drawing>
+          <wp:inline distT="0" distB="0" distL="0" distR="0" wp14:anchorId="22A5B4A9" wp14:editId="44C1E2F7">
+            <wp:extent cx="2610000" cy="1958400"/>
+            <wp:effectExtent l="0" t="0" r="0" b="3810"/>
+            <wp:docPr id="15" name="Bildobjekt 15"/>
+            <wp:cNvGraphicFramePr>
+              <a:graphicFrameLocks xmlns:a="http://schemas.openxmlformats.org/drawingml/2006/main" noChangeAspect="1"/>
+            </wp:cNvGraphicFramePr>
+            <a:graphic xmlns:a="http://schemas.openxmlformats.org/drawingml/2006/main">
+              <a:graphicData uri="http://schemas.openxmlformats.org/drawingml/2006/picture">
+                <pic:pic xmlns:pic="http://schemas.openxmlformats.org/drawingml/2006/picture">
+                  <pic:nvPicPr>
+                    <pic:cNvPr id="15" name="W2_V.png"/>
+                    <pic:cNvPicPr/>
+                  </pic:nvPicPr>
+                  <pic:blipFill>
+                    <a:blip r:embed="rId10"/>
+                    <a:stretch>
+                      <a:fillRect/>
+                    </a:stretch>
+                  </pic:blipFill>
+                  <pic:spPr>
+                    <a:xfrm>
+                      <a:off x="0" y="0"/>
+                      <a:ext cx="2610000" cy="1958400"/>
+                    </a:xfrm>
+                    <a:prstGeom prst="rect">
+                      <a:avLst/>
+                    </a:prstGeom>
+                  </pic:spPr>
+                </pic:pic>
+              </a:graphicData>
+            </a:graphic>
+          </wp:inline>
+        </w:drawing>
+      </w:r>
       <w:r>
         <w:rPr>
           <w:rFonts w:cs="Calibri"/>
@@ -568,18 +2560,10 @@
         </w:rPr>
         <w:br/>
       </w:r>
-      <w:r>
-        <w:rPr>
-          <w:rFonts w:cs="Calibri"/>
-          <w:b/>
-          <w:lang w:val="en-US"/>
-        </w:rPr>
-        <w:br/>
-      </w:r>
-    </w:p>
-    <w:p>
-      <w:pPr>
-        <w:pStyle w:val="ListParagraph"/>
+    </w:p>
+    <w:p>
+      <w:pPr>
+        <w:pStyle w:val="Liststycke"/>
         <w:numPr>
           <w:ilvl w:val="0"/>
           <w:numId w:val="3"/>
@@ -657,27 +2641,390 @@
     </w:p>
     <w:p>
       <w:pPr>
-        <w:pStyle w:val="ListParagraph"/>
-        <w:rPr>
-          <w:rFonts w:cs="Calibri"/>
-          <w:b/>
-          <w:lang w:val="en-US"/>
-        </w:rPr>
-      </w:pPr>
-    </w:p>
-    <w:p>
-      <w:pPr>
-        <w:pStyle w:val="ListParagraph"/>
-        <w:rPr>
-          <w:rFonts w:cs="Calibri"/>
-          <w:b/>
-          <w:lang w:val="en-US"/>
-        </w:rPr>
-      </w:pPr>
-    </w:p>
-    <w:p>
-      <w:pPr>
-        <w:pStyle w:val="ListParagraph"/>
+        <w:pStyle w:val="Liststycke"/>
+        <w:rPr>
+          <w:rFonts w:cs="Calibri"/>
+          <w:b/>
+          <w:lang w:val="en-US"/>
+        </w:rPr>
+      </w:pPr>
+    </w:p>
+    <w:p>
+      <w:pPr>
+        <w:pStyle w:val="Liststycke"/>
+        <w:rPr>
+          <w:rFonts w:cs="Calibri"/>
+          <w:bCs/>
+          <w:lang w:val="en-US"/>
+        </w:rPr>
+      </w:pPr>
+      <w:r>
+        <w:rPr>
+          <w:rFonts w:cs="Calibri"/>
+          <w:bCs/>
+          <w:lang w:val="en-US"/>
+        </w:rPr>
+        <w:t xml:space="preserve">The goal in this world is to </w:t>
+      </w:r>
+      <w:r>
+        <w:rPr>
+          <w:rFonts w:cs="Calibri"/>
+          <w:bCs/>
+          <w:lang w:val="en-US"/>
+        </w:rPr>
+        <w:t>find parameters makes the robot</w:t>
+      </w:r>
+      <w:r>
+        <w:rPr>
+          <w:rFonts w:cs="Calibri"/>
+          <w:bCs/>
+          <w:lang w:val="en-US"/>
+        </w:rPr>
+        <w:t xml:space="preserve"> traverse between </w:t>
+      </w:r>
+      <w:r>
+        <w:rPr>
+          <w:rFonts w:cs="Calibri"/>
+          <w:bCs/>
+          <w:lang w:val="en-US"/>
+        </w:rPr>
+        <w:t>the dark spots</w:t>
+      </w:r>
+      <w:r>
+        <w:rPr>
+          <w:rFonts w:cs="Calibri"/>
+          <w:bCs/>
+          <w:lang w:val="en-US"/>
+        </w:rPr>
+        <w:t>.</w:t>
+      </w:r>
+      <w:r>
+        <w:rPr>
+          <w:rFonts w:cs="Calibri"/>
+          <w:bCs/>
+          <w:lang w:val="en-US"/>
+        </w:rPr>
+        <w:t xml:space="preserve"> </w:t>
+      </w:r>
+      <w:r>
+        <w:rPr>
+          <w:rFonts w:cs="Calibri"/>
+          <w:bCs/>
+          <w:lang w:val="en-US"/>
+        </w:rPr>
+        <w:t>However, s</w:t>
+      </w:r>
+      <w:r>
+        <w:rPr>
+          <w:rFonts w:cs="Calibri"/>
+          <w:bCs/>
+          <w:lang w:val="en-US"/>
+        </w:rPr>
+        <w:t xml:space="preserve">ince the starting position is </w:t>
+      </w:r>
+      <w:r>
+        <w:rPr>
+          <w:rFonts w:cs="Calibri"/>
+          <w:bCs/>
+          <w:lang w:val="en-US"/>
+        </w:rPr>
+        <w:t>static,</w:t>
+      </w:r>
+      <w:r>
+        <w:rPr>
+          <w:rFonts w:cs="Calibri"/>
+          <w:bCs/>
+          <w:lang w:val="en-US"/>
+        </w:rPr>
+        <w:t xml:space="preserve"> we</w:t>
+      </w:r>
+      <w:r>
+        <w:rPr>
+          <w:rFonts w:cs="Calibri"/>
+          <w:bCs/>
+          <w:lang w:val="en-US"/>
+        </w:rPr>
+        <w:t xml:space="preserve"> cannot rely on different starting positions to explore. Therefore, we</w:t>
+      </w:r>
+      <w:r>
+        <w:rPr>
+          <w:rFonts w:cs="Calibri"/>
+          <w:bCs/>
+          <w:lang w:val="en-US"/>
+        </w:rPr>
+        <w:t xml:space="preserve"> </w:t>
+      </w:r>
+      <w:r>
+        <w:rPr>
+          <w:rFonts w:cs="Calibri"/>
+          <w:bCs/>
+          <w:lang w:val="en-US"/>
+        </w:rPr>
+        <w:t>must have a high exploration factor.</w:t>
+      </w:r>
+    </w:p>
+    <w:p>
+      <w:pPr>
+        <w:pStyle w:val="Liststycke"/>
+        <w:rPr>
+          <w:rFonts w:cs="Calibri"/>
+          <w:bCs/>
+          <w:lang w:val="en-US"/>
+        </w:rPr>
+      </w:pPr>
+    </w:p>
+    <w:p>
+      <w:pPr>
+        <w:pStyle w:val="Liststycke"/>
+        <w:rPr>
+          <w:rFonts w:cs="Calibri"/>
+          <w:bCs/>
+          <w:lang w:val="en-US"/>
+        </w:rPr>
+      </w:pPr>
+      <w:r>
+        <w:rPr>
+          <w:rFonts w:cs="Calibri"/>
+          <w:bCs/>
+          <w:lang w:val="en-US"/>
+        </w:rPr>
+        <w:t xml:space="preserve">It is possible to get a good policy for every state in this world. The trick is to have a combination of an exploration factor which decreases with the number of executed episodes and </w:t>
+      </w:r>
+      <w:r>
+        <w:rPr>
+          <w:rFonts w:cs="Calibri"/>
+          <w:bCs/>
+          <w:lang w:val="en-US"/>
+        </w:rPr>
+        <w:t xml:space="preserve">a high discount </w:t>
+      </w:r>
+      <w:r>
+        <w:rPr>
+          <w:rFonts w:cs="Calibri"/>
+          <w:bCs/>
+          <w:lang w:val="en-US"/>
+        </w:rPr>
+        <w:t xml:space="preserve">factor to focus on long term rewards. If the exploration factor does not decrease the robot will try to explore when passing between the dark spots which will result in a 50% risk of exploring the dark spots. For example, by using an exploration factor of 0.5 the robot will make the optimal policy to traverse above the dark spots in comparison to between them by using a dynamic exploration factor. </w:t>
+      </w:r>
+    </w:p>
+    <w:p>
+      <w:pPr>
+        <w:pStyle w:val="Liststycke"/>
+        <w:rPr>
+          <w:rFonts w:cs="Calibri"/>
+          <w:b/>
+          <w:lang w:val="en-US"/>
+        </w:rPr>
+      </w:pPr>
+    </w:p>
+    <w:p>
+      <w:pPr>
+        <w:pStyle w:val="Liststycke"/>
+        <w:rPr>
+          <w:rFonts w:cs="Calibri"/>
+          <w:bCs/>
+          <w:lang w:val="en-US"/>
+        </w:rPr>
+      </w:pPr>
+      <w:r>
+        <w:rPr>
+          <w:rFonts w:cs="Calibri"/>
+          <w:bCs/>
+          <w:lang w:val="en-US"/>
+        </w:rPr>
+        <w:t>Learning rate = 0.2</w:t>
+      </w:r>
+    </w:p>
+    <w:p>
+      <w:pPr>
+        <w:pStyle w:val="Liststycke"/>
+        <w:rPr>
+          <w:rFonts w:cs="Calibri"/>
+          <w:bCs/>
+          <w:lang w:val="en-US"/>
+        </w:rPr>
+      </w:pPr>
+      <w:r>
+        <w:rPr>
+          <w:rFonts w:cs="Calibri"/>
+          <w:bCs/>
+          <w:lang w:val="en-US"/>
+        </w:rPr>
+        <w:t>Discount factor = 0.99</w:t>
+      </w:r>
+    </w:p>
+    <w:p>
+      <w:pPr>
+        <w:pStyle w:val="Liststycke"/>
+        <w:rPr>
+          <w:rFonts w:cs="Calibri"/>
+          <w:bCs/>
+          <w:lang w:val="en-US"/>
+        </w:rPr>
+      </w:pPr>
+      <w:r>
+        <w:rPr>
+          <w:rFonts w:cs="Calibri"/>
+          <w:bCs/>
+          <w:lang w:val="en-US"/>
+        </w:rPr>
+        <w:lastRenderedPageBreak/>
+        <w:t xml:space="preserve">Number of episodes = </w:t>
+      </w:r>
+      <w:r>
+        <w:rPr>
+          <w:rFonts w:cs="Calibri"/>
+          <w:bCs/>
+          <w:lang w:val="en-US"/>
+        </w:rPr>
+        <w:t>2</w:t>
+      </w:r>
+      <w:r>
+        <w:rPr>
+          <w:rFonts w:cs="Calibri"/>
+          <w:bCs/>
+          <w:lang w:val="en-US"/>
+        </w:rPr>
+        <w:t xml:space="preserve">000 </w:t>
+      </w:r>
+    </w:p>
+    <w:p>
+      <w:pPr>
+        <w:pStyle w:val="Liststycke"/>
+        <w:rPr>
+          <w:rFonts w:cs="Calibri"/>
+          <w:bCs/>
+          <w:lang w:val="en-US"/>
+        </w:rPr>
+      </w:pPr>
+      <w:r>
+        <w:rPr>
+          <w:rFonts w:cs="Calibri"/>
+          <w:bCs/>
+          <w:lang w:val="en-US"/>
+        </w:rPr>
+        <w:t>Exploration factor = 1 – (current episode / (number of episodes * 1.1))</w:t>
+      </w:r>
+    </w:p>
+    <w:p>
+      <w:pPr>
+        <w:pStyle w:val="Liststycke"/>
+        <w:rPr>
+          <w:rFonts w:cs="Calibri"/>
+          <w:b/>
+          <w:lang w:val="en-US"/>
+        </w:rPr>
+      </w:pPr>
+    </w:p>
+    <w:p>
+      <w:pPr>
+        <w:pStyle w:val="Liststycke"/>
+        <w:rPr>
+          <w:rFonts w:cs="Calibri"/>
+          <w:b/>
+          <w:lang w:val="en-US"/>
+        </w:rPr>
+      </w:pPr>
+      <w:r>
+        <w:rPr>
+          <w:rFonts w:cs="Calibri"/>
+          <w:b/>
+          <w:noProof/>
+          <w:lang w:val="en-US"/>
+        </w:rPr>
+        <w:drawing>
+          <wp:inline distT="0" distB="0" distL="0" distR="0" wp14:anchorId="78BFF007" wp14:editId="341DC2D5">
+            <wp:extent cx="2610000" cy="1958400"/>
+            <wp:effectExtent l="0" t="0" r="0" b="3810"/>
+            <wp:docPr id="16" name="Bildobjekt 16" descr="En bild som visar objekt&#10;&#10;Automatiskt genererad beskrivning"/>
+            <wp:cNvGraphicFramePr>
+              <a:graphicFrameLocks xmlns:a="http://schemas.openxmlformats.org/drawingml/2006/main" noChangeAspect="1"/>
+            </wp:cNvGraphicFramePr>
+            <a:graphic xmlns:a="http://schemas.openxmlformats.org/drawingml/2006/main">
+              <a:graphicData uri="http://schemas.openxmlformats.org/drawingml/2006/picture">
+                <pic:pic xmlns:pic="http://schemas.openxmlformats.org/drawingml/2006/picture">
+                  <pic:nvPicPr>
+                    <pic:cNvPr id="16" name="W3_P.png"/>
+                    <pic:cNvPicPr/>
+                  </pic:nvPicPr>
+                  <pic:blipFill>
+                    <a:blip r:embed="rId11"/>
+                    <a:stretch>
+                      <a:fillRect/>
+                    </a:stretch>
+                  </pic:blipFill>
+                  <pic:spPr>
+                    <a:xfrm>
+                      <a:off x="0" y="0"/>
+                      <a:ext cx="2610000" cy="1958400"/>
+                    </a:xfrm>
+                    <a:prstGeom prst="rect">
+                      <a:avLst/>
+                    </a:prstGeom>
+                  </pic:spPr>
+                </pic:pic>
+              </a:graphicData>
+            </a:graphic>
+          </wp:inline>
+        </w:drawing>
+      </w:r>
+      <w:r>
+        <w:rPr>
+          <w:rFonts w:cs="Calibri"/>
+          <w:b/>
+          <w:noProof/>
+          <w:lang w:val="en-US"/>
+        </w:rPr>
+        <w:drawing>
+          <wp:inline distT="0" distB="0" distL="0" distR="0" wp14:anchorId="0516C702" wp14:editId="74C82F1B">
+            <wp:extent cx="2610000" cy="1958400"/>
+            <wp:effectExtent l="0" t="0" r="0" b="3810"/>
+            <wp:docPr id="17" name="Bildobjekt 17"/>
+            <wp:cNvGraphicFramePr>
+              <a:graphicFrameLocks xmlns:a="http://schemas.openxmlformats.org/drawingml/2006/main" noChangeAspect="1"/>
+            </wp:cNvGraphicFramePr>
+            <a:graphic xmlns:a="http://schemas.openxmlformats.org/drawingml/2006/main">
+              <a:graphicData uri="http://schemas.openxmlformats.org/drawingml/2006/picture">
+                <pic:pic xmlns:pic="http://schemas.openxmlformats.org/drawingml/2006/picture">
+                  <pic:nvPicPr>
+                    <pic:cNvPr id="17" name="W3_V.png"/>
+                    <pic:cNvPicPr/>
+                  </pic:nvPicPr>
+                  <pic:blipFill>
+                    <a:blip r:embed="rId12"/>
+                    <a:stretch>
+                      <a:fillRect/>
+                    </a:stretch>
+                  </pic:blipFill>
+                  <pic:spPr>
+                    <a:xfrm>
+                      <a:off x="0" y="0"/>
+                      <a:ext cx="2610000" cy="1958400"/>
+                    </a:xfrm>
+                    <a:prstGeom prst="rect">
+                      <a:avLst/>
+                    </a:prstGeom>
+                  </pic:spPr>
+                </pic:pic>
+              </a:graphicData>
+            </a:graphic>
+          </wp:inline>
+        </w:drawing>
+      </w:r>
+    </w:p>
+    <w:p>
+      <w:pPr>
+        <w:pStyle w:val="Liststycke"/>
+        <w:rPr>
+          <w:rFonts w:cs="Calibri"/>
+          <w:b/>
+          <w:lang w:val="en-US"/>
+        </w:rPr>
+      </w:pPr>
+    </w:p>
+    <w:p>
+      <w:pPr>
+        <w:pStyle w:val="Liststycke"/>
         <w:numPr>
           <w:ilvl w:val="0"/>
           <w:numId w:val="3"/>
@@ -763,27 +3110,624 @@
     </w:p>
     <w:p>
       <w:pPr>
-        <w:pStyle w:val="ListParagraph"/>
-        <w:rPr>
-          <w:rFonts w:cs="Calibri"/>
-          <w:b/>
-          <w:lang w:val="en-US"/>
-        </w:rPr>
-      </w:pPr>
-    </w:p>
-    <w:p>
-      <w:pPr>
-        <w:pStyle w:val="ListParagraph"/>
-        <w:rPr>
-          <w:rFonts w:cs="Calibri"/>
-          <w:b/>
-          <w:lang w:val="en-US"/>
-        </w:rPr>
-      </w:pPr>
-    </w:p>
-    <w:p>
-      <w:pPr>
-        <w:pStyle w:val="ListParagraph"/>
+        <w:pStyle w:val="Liststycke"/>
+        <w:rPr>
+          <w:rFonts w:cs="Calibri"/>
+          <w:b/>
+          <w:lang w:val="en-US"/>
+        </w:rPr>
+      </w:pPr>
+    </w:p>
+    <w:p>
+      <w:pPr>
+        <w:pStyle w:val="Liststycke"/>
+        <w:rPr>
+          <w:rFonts w:cs="Calibri"/>
+          <w:bCs/>
+          <w:lang w:val="en-US"/>
+        </w:rPr>
+      </w:pPr>
+      <w:r>
+        <w:rPr>
+          <w:rFonts w:cs="Calibri"/>
+          <w:bCs/>
+          <w:lang w:val="en-US"/>
+        </w:rPr>
+        <w:t xml:space="preserve">The goal in this world is to handle outside interference which we have no influence over. In this world there is a </w:t>
+      </w:r>
+      <w:r>
+        <w:rPr>
+          <w:rFonts w:cs="Calibri"/>
+          <w:bCs/>
+          <w:lang w:val="en-US"/>
+        </w:rPr>
+        <w:t>risk</w:t>
+      </w:r>
+      <w:r>
+        <w:rPr>
+          <w:rFonts w:cs="Calibri"/>
+          <w:bCs/>
+          <w:lang w:val="en-US"/>
+        </w:rPr>
+        <w:t xml:space="preserve"> of the robot being pushed one tile in any direction</w:t>
+      </w:r>
+      <w:r>
+        <w:rPr>
+          <w:rFonts w:cs="Calibri"/>
+          <w:bCs/>
+          <w:lang w:val="en-US"/>
+        </w:rPr>
+        <w:t xml:space="preserve"> exce</w:t>
+      </w:r>
+      <w:r>
+        <w:rPr>
+          <w:rFonts w:cs="Calibri"/>
+          <w:bCs/>
+          <w:lang w:val="en-US"/>
+        </w:rPr>
+        <w:t>pt in the movement direction. The push occur</w:t>
+      </w:r>
+      <w:r>
+        <w:rPr>
+          <w:rFonts w:cs="Calibri"/>
+          <w:bCs/>
+          <w:lang w:val="en-US"/>
+        </w:rPr>
+        <w:t xml:space="preserve"> after a move has been made. The robot can never be pushed outside of the world. </w:t>
+      </w:r>
+    </w:p>
+    <w:p>
+      <w:pPr>
+        <w:pStyle w:val="Liststycke"/>
+        <w:rPr>
+          <w:rFonts w:cs="Calibri"/>
+          <w:bCs/>
+          <w:lang w:val="en-US"/>
+        </w:rPr>
+      </w:pPr>
+    </w:p>
+    <w:p>
+      <w:pPr>
+        <w:pStyle w:val="Liststycke"/>
+        <w:rPr>
+          <w:rFonts w:cs="Calibri"/>
+          <w:bCs/>
+          <w:lang w:val="en-US"/>
+        </w:rPr>
+      </w:pPr>
+      <w:proofErr w:type="gramStart"/>
+      <w:r>
+        <w:rPr>
+          <w:rFonts w:cs="Calibri"/>
+          <w:bCs/>
+          <w:lang w:val="en-US"/>
+        </w:rPr>
+        <w:t>Similar to</w:t>
+      </w:r>
+      <w:proofErr w:type="gramEnd"/>
+      <w:r>
+        <w:rPr>
+          <w:rFonts w:cs="Calibri"/>
+          <w:bCs/>
+          <w:lang w:val="en-US"/>
+        </w:rPr>
+        <w:t xml:space="preserve"> world 3 the best path </w:t>
+      </w:r>
+      <w:r>
+        <w:rPr>
+          <w:rFonts w:cs="Calibri"/>
+          <w:bCs/>
+          <w:lang w:val="en-US"/>
+        </w:rPr>
+        <w:t>would be</w:t>
+      </w:r>
+      <w:r>
+        <w:rPr>
+          <w:rFonts w:cs="Calibri"/>
+          <w:bCs/>
+          <w:lang w:val="en-US"/>
+        </w:rPr>
+        <w:t xml:space="preserve"> between the dark areas. However, s</w:t>
+      </w:r>
+      <w:r>
+        <w:rPr>
+          <w:rFonts w:cs="Calibri"/>
+          <w:bCs/>
+          <w:lang w:val="en-US"/>
+        </w:rPr>
+        <w:t>ince the random occurrence of pushes is frequent enough for it</w:t>
+      </w:r>
+      <w:r>
+        <w:rPr>
+          <w:rFonts w:cs="Calibri"/>
+          <w:bCs/>
+          <w:lang w:val="en-US"/>
+        </w:rPr>
+        <w:t xml:space="preserve"> </w:t>
+      </w:r>
+      <w:r>
+        <w:rPr>
+          <w:rFonts w:cs="Calibri"/>
+          <w:bCs/>
+          <w:lang w:val="en-US"/>
+        </w:rPr>
+        <w:t>to</w:t>
+      </w:r>
+      <w:r>
+        <w:rPr>
+          <w:rFonts w:cs="Calibri"/>
+          <w:bCs/>
+          <w:lang w:val="en-US"/>
+        </w:rPr>
+        <w:t xml:space="preserve"> most likely</w:t>
+      </w:r>
+      <w:r>
+        <w:rPr>
+          <w:rFonts w:cs="Calibri"/>
+          <w:bCs/>
+          <w:lang w:val="en-US"/>
+        </w:rPr>
+        <w:t xml:space="preserve"> </w:t>
+      </w:r>
+      <w:r>
+        <w:rPr>
+          <w:rFonts w:cs="Calibri"/>
+          <w:bCs/>
+          <w:lang w:val="en-US"/>
+        </w:rPr>
+        <w:t xml:space="preserve">push the robot into a dark area while traversing the gap, the optimal policy differs. </w:t>
+      </w:r>
+      <w:r>
+        <w:rPr>
+          <w:rFonts w:cs="Calibri"/>
+          <w:bCs/>
+          <w:lang w:val="en-US"/>
+        </w:rPr>
+        <w:t xml:space="preserve">To avoid </w:t>
+      </w:r>
+      <w:r>
+        <w:rPr>
+          <w:rFonts w:cs="Calibri"/>
+          <w:bCs/>
+          <w:lang w:val="en-US"/>
+        </w:rPr>
+        <w:t>being pushed</w:t>
+      </w:r>
+      <w:r>
+        <w:rPr>
+          <w:rFonts w:cs="Calibri"/>
+          <w:bCs/>
+          <w:lang w:val="en-US"/>
+        </w:rPr>
+        <w:t xml:space="preserve"> into a dark area, the </w:t>
+      </w:r>
+      <w:r>
+        <w:rPr>
+          <w:rFonts w:cs="Calibri"/>
+          <w:bCs/>
+          <w:lang w:val="en-US"/>
+        </w:rPr>
+        <w:t>robot must keep at least one tile distance</w:t>
+      </w:r>
+      <w:r>
+        <w:rPr>
+          <w:rFonts w:cs="Calibri"/>
+          <w:bCs/>
+          <w:lang w:val="en-US"/>
+        </w:rPr>
+        <w:t xml:space="preserve"> which is impossible to do between the dark areas</w:t>
+      </w:r>
+      <w:r>
+        <w:rPr>
+          <w:rFonts w:cs="Calibri"/>
+          <w:bCs/>
+          <w:lang w:val="en-US"/>
+        </w:rPr>
+        <w:t xml:space="preserve">. </w:t>
+      </w:r>
+      <w:r>
+        <w:rPr>
+          <w:rFonts w:cs="Calibri"/>
+          <w:bCs/>
+          <w:lang w:val="en-US"/>
+        </w:rPr>
+        <w:t>To keep at least one tile distance the robot must move above both the dark areas.</w:t>
+      </w:r>
+    </w:p>
+    <w:p>
+      <w:pPr>
+        <w:pStyle w:val="Liststycke"/>
+        <w:rPr>
+          <w:rFonts w:cs="Calibri"/>
+          <w:bCs/>
+          <w:lang w:val="en-US"/>
+        </w:rPr>
+      </w:pPr>
+    </w:p>
+    <w:p>
+      <w:pPr>
+        <w:pStyle w:val="Liststycke"/>
+        <w:rPr>
+          <w:rFonts w:cs="Calibri"/>
+          <w:bCs/>
+          <w:lang w:val="en-US"/>
+        </w:rPr>
+      </w:pPr>
+      <w:r>
+        <w:rPr>
+          <w:rFonts w:cs="Calibri"/>
+          <w:bCs/>
+          <w:lang w:val="en-US"/>
+        </w:rPr>
+        <w:t>The optimal policy found suggests that the robot should</w:t>
+      </w:r>
+      <w:r>
+        <w:rPr>
+          <w:rFonts w:cs="Calibri"/>
+          <w:bCs/>
+          <w:lang w:val="en-US"/>
+        </w:rPr>
+        <w:t xml:space="preserve"> </w:t>
+      </w:r>
+      <w:r>
+        <w:rPr>
+          <w:rFonts w:cs="Calibri"/>
+          <w:bCs/>
+          <w:lang w:val="en-US"/>
+        </w:rPr>
+        <w:t xml:space="preserve">traverse at the edge of the world which results in the gap </w:t>
+      </w:r>
+      <w:r>
+        <w:rPr>
+          <w:rFonts w:cs="Calibri"/>
+          <w:bCs/>
+          <w:lang w:val="en-US"/>
+        </w:rPr>
+        <w:t>of two between the robot and the dark areas which</w:t>
+      </w:r>
+      <w:r>
+        <w:rPr>
+          <w:rFonts w:cs="Calibri"/>
+          <w:bCs/>
+          <w:lang w:val="en-US"/>
+        </w:rPr>
+        <w:t xml:space="preserve"> may seem unnecessary. </w:t>
+      </w:r>
+      <w:r>
+        <w:rPr>
+          <w:rFonts w:cs="Calibri"/>
+          <w:bCs/>
+          <w:lang w:val="en-US"/>
+        </w:rPr>
+        <w:t xml:space="preserve">However, this is </w:t>
+      </w:r>
+      <w:proofErr w:type="gramStart"/>
+      <w:r>
+        <w:rPr>
+          <w:rFonts w:cs="Calibri"/>
+          <w:bCs/>
+          <w:lang w:val="en-US"/>
+        </w:rPr>
+        <w:t>actually the</w:t>
+      </w:r>
+      <w:proofErr w:type="gramEnd"/>
+      <w:r>
+        <w:rPr>
+          <w:rFonts w:cs="Calibri"/>
+          <w:bCs/>
+          <w:lang w:val="en-US"/>
+        </w:rPr>
+        <w:t xml:space="preserve"> correct strategy which exploits the </w:t>
+      </w:r>
+      <w:r>
+        <w:rPr>
+          <w:rFonts w:cs="Calibri"/>
+          <w:bCs/>
+          <w:lang w:val="en-US"/>
+        </w:rPr>
+        <w:t>fact that the robot can never be pushed outside of the world</w:t>
+      </w:r>
+      <w:r>
+        <w:rPr>
+          <w:rFonts w:cs="Calibri"/>
+          <w:bCs/>
+          <w:lang w:val="en-US"/>
+        </w:rPr>
+        <w:t xml:space="preserve"> </w:t>
+      </w:r>
+      <w:r>
+        <w:rPr>
+          <w:rFonts w:cs="Calibri"/>
+          <w:bCs/>
+          <w:lang w:val="en-US"/>
+        </w:rPr>
+        <w:t>or</w:t>
+      </w:r>
+      <w:r>
+        <w:rPr>
+          <w:rFonts w:cs="Calibri"/>
+          <w:bCs/>
+          <w:lang w:val="en-US"/>
+        </w:rPr>
+        <w:t xml:space="preserve"> in the movement direction</w:t>
+      </w:r>
+      <w:r>
+        <w:rPr>
+          <w:rFonts w:cs="Calibri"/>
+          <w:bCs/>
+          <w:lang w:val="en-US"/>
+        </w:rPr>
+        <w:t>.</w:t>
+      </w:r>
+      <w:r>
+        <w:rPr>
+          <w:rFonts w:cs="Calibri"/>
+          <w:bCs/>
+          <w:lang w:val="en-US"/>
+        </w:rPr>
+        <w:t xml:space="preserve"> Since the robot cannot be pushed in the movement direction, there are three different cases</w:t>
+      </w:r>
+      <w:r>
+        <w:rPr>
+          <w:rFonts w:cs="Calibri"/>
+          <w:bCs/>
+          <w:lang w:val="en-US"/>
+        </w:rPr>
+        <w:t xml:space="preserve"> of pushed</w:t>
+      </w:r>
+      <w:r>
+        <w:rPr>
+          <w:rFonts w:cs="Calibri"/>
+          <w:bCs/>
+          <w:lang w:val="en-US"/>
+        </w:rPr>
+        <w:t xml:space="preserve"> where at least two of them are always negative. By pathing along the edge one of the bad cases can be removed resulting in better rewards.</w:t>
+      </w:r>
+      <w:r>
+        <w:rPr>
+          <w:rFonts w:cs="Calibri"/>
+          <w:bCs/>
+          <w:lang w:val="en-US"/>
+        </w:rPr>
+        <w:t xml:space="preserve"> This strategy is further</w:t>
+      </w:r>
+      <w:r>
+        <w:rPr>
+          <w:rFonts w:cs="Calibri"/>
+          <w:bCs/>
+          <w:lang w:val="en-US"/>
+        </w:rPr>
+        <w:t xml:space="preserve"> </w:t>
+      </w:r>
+      <w:r>
+        <w:rPr>
+          <w:rFonts w:cs="Calibri"/>
+          <w:bCs/>
+          <w:lang w:val="en-US"/>
+        </w:rPr>
+        <w:t>optimized</w:t>
+      </w:r>
+      <w:r>
+        <w:rPr>
+          <w:rFonts w:cs="Calibri"/>
+          <w:bCs/>
+          <w:lang w:val="en-US"/>
+        </w:rPr>
+        <w:t xml:space="preserve"> and demonstrated in the upper corners where the path differentiates from the edge since one of the negative cases has been changed to a positive one.</w:t>
+      </w:r>
+    </w:p>
+    <w:p>
+      <w:pPr>
+        <w:pStyle w:val="Liststycke"/>
+        <w:rPr>
+          <w:rFonts w:cs="Calibri"/>
+          <w:bCs/>
+          <w:lang w:val="en-US"/>
+        </w:rPr>
+      </w:pPr>
+    </w:p>
+    <w:p>
+      <w:pPr>
+        <w:pStyle w:val="Liststycke"/>
+        <w:rPr>
+          <w:rFonts w:cs="Calibri"/>
+          <w:bCs/>
+          <w:lang w:val="en-US"/>
+        </w:rPr>
+      </w:pPr>
+      <w:r>
+        <w:rPr>
+          <w:rFonts w:cs="Calibri"/>
+          <w:bCs/>
+          <w:lang w:val="en-US"/>
+        </w:rPr>
+        <w:t>Learning rate = 0.2</w:t>
+      </w:r>
+    </w:p>
+    <w:p>
+      <w:pPr>
+        <w:pStyle w:val="Liststycke"/>
+        <w:rPr>
+          <w:rFonts w:cs="Calibri"/>
+          <w:bCs/>
+          <w:lang w:val="en-US"/>
+        </w:rPr>
+      </w:pPr>
+      <w:r>
+        <w:rPr>
+          <w:rFonts w:cs="Calibri"/>
+          <w:bCs/>
+          <w:lang w:val="en-US"/>
+        </w:rPr>
+        <w:t>Discount factor = 0.99</w:t>
+      </w:r>
+    </w:p>
+    <w:p>
+      <w:pPr>
+        <w:pStyle w:val="Liststycke"/>
+        <w:rPr>
+          <w:rFonts w:cs="Calibri"/>
+          <w:bCs/>
+          <w:lang w:val="en-US"/>
+        </w:rPr>
+      </w:pPr>
+      <w:r>
+        <w:rPr>
+          <w:rFonts w:cs="Calibri"/>
+          <w:bCs/>
+          <w:lang w:val="en-US"/>
+        </w:rPr>
+        <w:t xml:space="preserve">Number of episodes = 3000 </w:t>
+      </w:r>
+    </w:p>
+    <w:p>
+      <w:pPr>
+        <w:pStyle w:val="Liststycke"/>
+        <w:rPr>
+          <w:rFonts w:cs="Calibri"/>
+          <w:bCs/>
+          <w:lang w:val="en-US"/>
+        </w:rPr>
+      </w:pPr>
+      <w:r>
+        <w:rPr>
+          <w:rFonts w:cs="Calibri"/>
+          <w:bCs/>
+          <w:lang w:val="en-US"/>
+        </w:rPr>
+        <w:t>Exploration factor = 1 – (current episode / (number of episodes * 1.1))</w:t>
+      </w:r>
+    </w:p>
+    <w:p>
+      <w:pPr>
+        <w:pStyle w:val="Liststycke"/>
+        <w:rPr>
+          <w:rFonts w:cs="Calibri"/>
+          <w:bCs/>
+          <w:lang w:val="en-US"/>
+        </w:rPr>
+      </w:pPr>
+    </w:p>
+    <w:p>
+      <w:pPr>
+        <w:pStyle w:val="Liststycke"/>
+        <w:rPr>
+          <w:rFonts w:cs="Calibri"/>
+          <w:bCs/>
+          <w:lang w:val="en-US"/>
+        </w:rPr>
+      </w:pPr>
+      <w:r>
+        <w:rPr>
+          <w:rFonts w:cs="Calibri"/>
+          <w:bCs/>
+          <w:noProof/>
+          <w:lang w:val="en-US"/>
+        </w:rPr>
+        <w:lastRenderedPageBreak/>
+        <w:drawing>
+          <wp:inline distT="0" distB="0" distL="0" distR="0" wp14:anchorId="63AB2BE5" wp14:editId="7887773F">
+            <wp:extent cx="2610000" cy="1958400"/>
+            <wp:effectExtent l="0" t="0" r="0" b="3810"/>
+            <wp:docPr id="18" name="Bildobjekt 18" descr="En bild som visar objekt&#10;&#10;Automatiskt genererad beskrivning"/>
+            <wp:cNvGraphicFramePr>
+              <a:graphicFrameLocks xmlns:a="http://schemas.openxmlformats.org/drawingml/2006/main" noChangeAspect="1"/>
+            </wp:cNvGraphicFramePr>
+            <a:graphic xmlns:a="http://schemas.openxmlformats.org/drawingml/2006/main">
+              <a:graphicData uri="http://schemas.openxmlformats.org/drawingml/2006/picture">
+                <pic:pic xmlns:pic="http://schemas.openxmlformats.org/drawingml/2006/picture">
+                  <pic:nvPicPr>
+                    <pic:cNvPr id="18" name="W4_P.png"/>
+                    <pic:cNvPicPr/>
+                  </pic:nvPicPr>
+                  <pic:blipFill>
+                    <a:blip r:embed="rId13"/>
+                    <a:stretch>
+                      <a:fillRect/>
+                    </a:stretch>
+                  </pic:blipFill>
+                  <pic:spPr>
+                    <a:xfrm>
+                      <a:off x="0" y="0"/>
+                      <a:ext cx="2610000" cy="1958400"/>
+                    </a:xfrm>
+                    <a:prstGeom prst="rect">
+                      <a:avLst/>
+                    </a:prstGeom>
+                  </pic:spPr>
+                </pic:pic>
+              </a:graphicData>
+            </a:graphic>
+          </wp:inline>
+        </w:drawing>
+      </w:r>
+      <w:r>
+        <w:rPr>
+          <w:rFonts w:cs="Calibri"/>
+          <w:bCs/>
+          <w:noProof/>
+          <w:lang w:val="en-US"/>
+        </w:rPr>
+        <w:drawing>
+          <wp:inline distT="0" distB="0" distL="0" distR="0" wp14:anchorId="7817748F" wp14:editId="32FB94C7">
+            <wp:extent cx="2610000" cy="1958400"/>
+            <wp:effectExtent l="0" t="0" r="0" b="3810"/>
+            <wp:docPr id="19" name="Bildobjekt 19"/>
+            <wp:cNvGraphicFramePr>
+              <a:graphicFrameLocks xmlns:a="http://schemas.openxmlformats.org/drawingml/2006/main" noChangeAspect="1"/>
+            </wp:cNvGraphicFramePr>
+            <a:graphic xmlns:a="http://schemas.openxmlformats.org/drawingml/2006/main">
+              <a:graphicData uri="http://schemas.openxmlformats.org/drawingml/2006/picture">
+                <pic:pic xmlns:pic="http://schemas.openxmlformats.org/drawingml/2006/picture">
+                  <pic:nvPicPr>
+                    <pic:cNvPr id="19" name="W4_V.png"/>
+                    <pic:cNvPicPr/>
+                  </pic:nvPicPr>
+                  <pic:blipFill>
+                    <a:blip r:embed="rId14"/>
+                    <a:stretch>
+                      <a:fillRect/>
+                    </a:stretch>
+                  </pic:blipFill>
+                  <pic:spPr>
+                    <a:xfrm>
+                      <a:off x="0" y="0"/>
+                      <a:ext cx="2610000" cy="1958400"/>
+                    </a:xfrm>
+                    <a:prstGeom prst="rect">
+                      <a:avLst/>
+                    </a:prstGeom>
+                  </pic:spPr>
+                </pic:pic>
+              </a:graphicData>
+            </a:graphic>
+          </wp:inline>
+        </w:drawing>
+      </w:r>
+    </w:p>
+    <w:p>
+      <w:pPr>
+        <w:pStyle w:val="Liststycke"/>
+        <w:rPr>
+          <w:rFonts w:cs="Calibri"/>
+          <w:b/>
+          <w:lang w:val="en-US"/>
+        </w:rPr>
+      </w:pPr>
+    </w:p>
+    <w:p>
+      <w:pPr>
+        <w:pStyle w:val="Liststycke"/>
+        <w:rPr>
+          <w:rFonts w:cs="Calibri"/>
+          <w:b/>
+          <w:lang w:val="en-US"/>
+        </w:rPr>
+      </w:pPr>
+    </w:p>
+    <w:p>
+      <w:pPr>
+        <w:pStyle w:val="Liststycke"/>
         <w:numPr>
           <w:ilvl w:val="0"/>
           <w:numId w:val="3"/>
@@ -800,7 +3744,6 @@
           <w:b/>
           <w:lang w:val="en-US"/>
         </w:rPr>
-        <w:lastRenderedPageBreak/>
         <w:t xml:space="preserve">Explain </w:t>
       </w:r>
       <w:r>
@@ -838,13 +3781,337 @@
     </w:p>
     <w:p>
       <w:pPr>
-        <w:pStyle w:val="ListParagraph"/>
-        <w:rPr>
-          <w:rFonts w:cs="Calibri"/>
-          <w:b/>
-          <w:lang w:val="en-US"/>
-        </w:rPr>
-      </w:pPr>
+        <w:pStyle w:val="Liststycke"/>
+        <w:rPr>
+          <w:rFonts w:cs="Calibri"/>
+          <w:b/>
+          <w:lang w:val="en-US"/>
+        </w:rPr>
+      </w:pPr>
+    </w:p>
+    <w:p>
+      <w:pPr>
+        <w:pStyle w:val="Liststycke"/>
+        <w:rPr>
+          <w:rFonts w:cs="Calibri"/>
+          <w:bCs/>
+          <w:lang w:val="en-US"/>
+        </w:rPr>
+      </w:pPr>
+      <w:r>
+        <w:rPr>
+          <w:rFonts w:cs="Calibri"/>
+          <w:bCs/>
+          <w:lang w:val="en-US"/>
+        </w:rPr>
+        <w:t xml:space="preserve">It influences what to put emphasis on. A value close to 0 puts more emphasis on already learned experience while a value close to 1 does the opposite. A large learning rate will for example </w:t>
+      </w:r>
+      <w:r>
+        <w:rPr>
+          <w:rFonts w:cs="Calibri"/>
+          <w:bCs/>
+          <w:lang w:val="en-US"/>
+        </w:rPr>
+        <w:t xml:space="preserve">converge to </w:t>
+      </w:r>
+      <w:r>
+        <w:rPr>
+          <w:rFonts w:cs="Calibri"/>
+          <w:bCs/>
+          <w:lang w:val="en-US"/>
+        </w:rPr>
+        <w:t xml:space="preserve">a </w:t>
+      </w:r>
+      <w:r>
+        <w:rPr>
+          <w:rFonts w:cs="Calibri"/>
+          <w:bCs/>
+          <w:lang w:val="en-US"/>
+        </w:rPr>
+        <w:t>different polic</w:t>
+      </w:r>
+      <w:r>
+        <w:rPr>
+          <w:rFonts w:cs="Calibri"/>
+          <w:bCs/>
+          <w:lang w:val="en-US"/>
+        </w:rPr>
+        <w:t>y</w:t>
+      </w:r>
+      <w:r>
+        <w:rPr>
+          <w:rFonts w:cs="Calibri"/>
+          <w:bCs/>
+          <w:lang w:val="en-US"/>
+        </w:rPr>
+        <w:t xml:space="preserve"> and V-function highly dependent on the last episode. The concept </w:t>
+      </w:r>
+      <w:r>
+        <w:rPr>
+          <w:rFonts w:cs="Calibri"/>
+          <w:bCs/>
+          <w:lang w:val="en-US"/>
+        </w:rPr>
+        <w:t>is illustrated</w:t>
+      </w:r>
+      <w:r>
+        <w:rPr>
+          <w:rFonts w:cs="Calibri"/>
+          <w:bCs/>
+          <w:lang w:val="en-US"/>
+        </w:rPr>
+        <w:t xml:space="preserve"> below</w:t>
+      </w:r>
+      <w:r>
+        <w:rPr>
+          <w:rFonts w:cs="Calibri"/>
+          <w:bCs/>
+          <w:lang w:val="en-US"/>
+        </w:rPr>
+        <w:t xml:space="preserve"> </w:t>
+      </w:r>
+      <w:r>
+        <w:rPr>
+          <w:rFonts w:cs="Calibri"/>
+          <w:bCs/>
+          <w:lang w:val="en-US"/>
+        </w:rPr>
+        <w:t>using the</w:t>
+      </w:r>
+      <w:r>
+        <w:rPr>
+          <w:rFonts w:cs="Calibri"/>
+          <w:bCs/>
+          <w:lang w:val="en-US"/>
+        </w:rPr>
+        <w:t xml:space="preserve"> V-functions</w:t>
+      </w:r>
+      <w:r>
+        <w:rPr>
+          <w:rFonts w:cs="Calibri"/>
+          <w:bCs/>
+          <w:lang w:val="en-US"/>
+        </w:rPr>
+        <w:t xml:space="preserve"> for world 3</w:t>
+      </w:r>
+      <w:r>
+        <w:rPr>
+          <w:rFonts w:cs="Calibri"/>
+          <w:bCs/>
+          <w:lang w:val="en-US"/>
+        </w:rPr>
+        <w:t xml:space="preserve"> </w:t>
+      </w:r>
+      <w:r>
+        <w:rPr>
+          <w:rFonts w:cs="Calibri"/>
+          <w:bCs/>
+          <w:lang w:val="en-US"/>
+        </w:rPr>
+        <w:t>with the only different parameters being the learning rate,</w:t>
+      </w:r>
+      <w:r>
+        <w:rPr>
+          <w:rFonts w:cs="Calibri"/>
+          <w:bCs/>
+          <w:lang w:val="en-US"/>
+        </w:rPr>
+        <w:t xml:space="preserve"> </w:t>
+      </w:r>
+      <w:r>
+        <w:rPr>
+          <w:rFonts w:cs="Calibri"/>
+          <w:bCs/>
+          <w:lang w:val="en-US"/>
+        </w:rPr>
+        <w:t>α</w:t>
+      </w:r>
+      <w:r>
+        <w:rPr>
+          <w:rFonts w:cs="Calibri"/>
+          <w:bCs/>
+          <w:lang w:val="en-US"/>
+        </w:rPr>
+        <w:t xml:space="preserve"> = 0.</w:t>
+      </w:r>
+      <w:r>
+        <w:rPr>
+          <w:rFonts w:cs="Calibri"/>
+          <w:bCs/>
+          <w:lang w:val="en-US"/>
+        </w:rPr>
+        <w:t>1</w:t>
+      </w:r>
+      <w:r>
+        <w:rPr>
+          <w:rFonts w:cs="Calibri"/>
+          <w:bCs/>
+          <w:lang w:val="en-US"/>
+        </w:rPr>
+        <w:t xml:space="preserve"> and </w:t>
+      </w:r>
+      <w:r>
+        <w:rPr>
+          <w:rFonts w:cs="Calibri"/>
+          <w:bCs/>
+          <w:lang w:val="en-US"/>
+        </w:rPr>
+        <w:t>α</w:t>
+      </w:r>
+      <w:r>
+        <w:rPr>
+          <w:rFonts w:cs="Calibri"/>
+          <w:bCs/>
+          <w:lang w:val="en-US"/>
+        </w:rPr>
+        <w:t xml:space="preserve"> </w:t>
+      </w:r>
+      <w:r>
+        <w:rPr>
+          <w:rFonts w:cs="Calibri"/>
+          <w:bCs/>
+          <w:lang w:val="en-US"/>
+        </w:rPr>
+        <w:t>=</w:t>
+      </w:r>
+      <w:r>
+        <w:rPr>
+          <w:rFonts w:cs="Calibri"/>
+          <w:bCs/>
+          <w:lang w:val="en-US"/>
+        </w:rPr>
+        <w:t xml:space="preserve"> </w:t>
+      </w:r>
+      <w:r>
+        <w:rPr>
+          <w:rFonts w:cs="Calibri"/>
+          <w:bCs/>
+          <w:lang w:val="en-US"/>
+        </w:rPr>
+        <w:t>0.9</w:t>
+      </w:r>
+      <w:r>
+        <w:rPr>
+          <w:rFonts w:cs="Calibri"/>
+          <w:bCs/>
+          <w:lang w:val="en-US"/>
+        </w:rPr>
+        <w:t xml:space="preserve"> respectively</w:t>
+      </w:r>
+      <w:r>
+        <w:rPr>
+          <w:rFonts w:cs="Calibri"/>
+          <w:bCs/>
+          <w:lang w:val="en-US"/>
+        </w:rPr>
+        <w:t>:</w:t>
+      </w:r>
+    </w:p>
+    <w:p>
+      <w:pPr>
+        <w:pStyle w:val="Liststycke"/>
+        <w:rPr>
+          <w:rFonts w:cs="Calibri"/>
+          <w:bCs/>
+          <w:lang w:val="en-US"/>
+        </w:rPr>
+      </w:pPr>
+    </w:p>
+    <w:p>
+      <w:pPr>
+        <w:pStyle w:val="Liststycke"/>
+        <w:rPr>
+          <w:rFonts w:cs="Calibri"/>
+          <w:b/>
+          <w:lang w:val="en-US"/>
+        </w:rPr>
+      </w:pPr>
+      <w:r>
+        <w:rPr>
+          <w:rFonts w:cs="Calibri"/>
+          <w:b/>
+          <w:noProof/>
+          <w:lang w:val="en-US"/>
+        </w:rPr>
+        <w:drawing>
+          <wp:inline distT="0" distB="0" distL="0" distR="0" wp14:anchorId="7EC6316E" wp14:editId="3DD87A94">
+            <wp:extent cx="2610000" cy="1958400"/>
+            <wp:effectExtent l="0" t="0" r="0" b="3810"/>
+            <wp:docPr id="21" name="Bildobjekt 21"/>
+            <wp:cNvGraphicFramePr>
+              <a:graphicFrameLocks xmlns:a="http://schemas.openxmlformats.org/drawingml/2006/main" noChangeAspect="1"/>
+            </wp:cNvGraphicFramePr>
+            <a:graphic xmlns:a="http://schemas.openxmlformats.org/drawingml/2006/main">
+              <a:graphicData uri="http://schemas.openxmlformats.org/drawingml/2006/picture">
+                <pic:pic xmlns:pic="http://schemas.openxmlformats.org/drawingml/2006/picture">
+                  <pic:nvPicPr>
+                    <pic:cNvPr id="21" name="8LOW.png"/>
+                    <pic:cNvPicPr/>
+                  </pic:nvPicPr>
+                  <pic:blipFill>
+                    <a:blip r:embed="rId15"/>
+                    <a:stretch>
+                      <a:fillRect/>
+                    </a:stretch>
+                  </pic:blipFill>
+                  <pic:spPr>
+                    <a:xfrm>
+                      <a:off x="0" y="0"/>
+                      <a:ext cx="2610000" cy="1958400"/>
+                    </a:xfrm>
+                    <a:prstGeom prst="rect">
+                      <a:avLst/>
+                    </a:prstGeom>
+                  </pic:spPr>
+                </pic:pic>
+              </a:graphicData>
+            </a:graphic>
+          </wp:inline>
+        </w:drawing>
+      </w:r>
+      <w:r>
+        <w:rPr>
+          <w:rFonts w:cs="Calibri"/>
+          <w:b/>
+          <w:noProof/>
+          <w:lang w:val="en-US"/>
+        </w:rPr>
+        <w:drawing>
+          <wp:inline distT="0" distB="0" distL="0" distR="0" wp14:anchorId="5377A964" wp14:editId="34E3497F">
+            <wp:extent cx="2610000" cy="1958400"/>
+            <wp:effectExtent l="0" t="0" r="0" b="3810"/>
+            <wp:docPr id="20" name="Bildobjekt 20"/>
+            <wp:cNvGraphicFramePr>
+              <a:graphicFrameLocks xmlns:a="http://schemas.openxmlformats.org/drawingml/2006/main" noChangeAspect="1"/>
+            </wp:cNvGraphicFramePr>
+            <a:graphic xmlns:a="http://schemas.openxmlformats.org/drawingml/2006/main">
+              <a:graphicData uri="http://schemas.openxmlformats.org/drawingml/2006/picture">
+                <pic:pic xmlns:pic="http://schemas.openxmlformats.org/drawingml/2006/picture">
+                  <pic:nvPicPr>
+                    <pic:cNvPr id="20" name="8HIGH.png"/>
+                    <pic:cNvPicPr/>
+                  </pic:nvPicPr>
+                  <pic:blipFill>
+                    <a:blip r:embed="rId16"/>
+                    <a:stretch>
+                      <a:fillRect/>
+                    </a:stretch>
+                  </pic:blipFill>
+                  <pic:spPr>
+                    <a:xfrm>
+                      <a:off x="0" y="0"/>
+                      <a:ext cx="2610000" cy="1958400"/>
+                    </a:xfrm>
+                    <a:prstGeom prst="rect">
+                      <a:avLst/>
+                    </a:prstGeom>
+                  </pic:spPr>
+                </pic:pic>
+              </a:graphicData>
+            </a:graphic>
+          </wp:inline>
+        </w:drawing>
+      </w:r>
       <w:r>
         <w:rPr>
           <w:rFonts w:cs="Calibri"/>
@@ -856,7 +4123,7 @@
     </w:p>
     <w:p>
       <w:pPr>
-        <w:pStyle w:val="ListParagraph"/>
+        <w:pStyle w:val="Liststycke"/>
         <w:numPr>
           <w:ilvl w:val="0"/>
           <w:numId w:val="3"/>
@@ -878,27 +4145,27 @@
     </w:p>
     <w:p>
       <w:pPr>
-        <w:pStyle w:val="ListParagraph"/>
-        <w:rPr>
-          <w:rFonts w:cs="Calibri"/>
-          <w:b/>
-          <w:lang w:val="en-US"/>
-        </w:rPr>
-      </w:pPr>
-    </w:p>
-    <w:p>
-      <w:pPr>
-        <w:pStyle w:val="ListParagraph"/>
-        <w:rPr>
-          <w:rFonts w:cs="Calibri"/>
-          <w:b/>
-          <w:lang w:val="en-US"/>
-        </w:rPr>
-      </w:pPr>
-    </w:p>
-    <w:p>
-      <w:pPr>
-        <w:pStyle w:val="ListParagraph"/>
+        <w:pStyle w:val="Liststycke"/>
+        <w:rPr>
+          <w:rFonts w:cs="Calibri"/>
+          <w:b/>
+          <w:lang w:val="en-US"/>
+        </w:rPr>
+      </w:pPr>
+    </w:p>
+    <w:p>
+      <w:pPr>
+        <w:pStyle w:val="Liststycke"/>
+        <w:rPr>
+          <w:rFonts w:cs="Calibri"/>
+          <w:b/>
+          <w:lang w:val="en-US"/>
+        </w:rPr>
+      </w:pPr>
+    </w:p>
+    <w:p>
+      <w:pPr>
+        <w:pStyle w:val="Liststycke"/>
         <w:numPr>
           <w:ilvl w:val="0"/>
           <w:numId w:val="3"/>
@@ -952,7 +4219,7 @@
     </w:p>
     <w:p>
       <w:pPr>
-        <w:pStyle w:val="ListParagraph"/>
+        <w:pStyle w:val="Liststycke"/>
         <w:rPr>
           <w:rFonts w:cs="Calibri"/>
           <w:b/>
@@ -970,7 +4237,7 @@
     </w:p>
     <w:p>
       <w:pPr>
-        <w:pStyle w:val="ListParagraph"/>
+        <w:pStyle w:val="Liststycke"/>
         <w:numPr>
           <w:ilvl w:val="0"/>
           <w:numId w:val="3"/>
@@ -1003,25 +4270,7 @@
           <w:b/>
           <w:lang w:val="en-US"/>
         </w:rPr>
-        <w:t xml:space="preserve">were to use </w:t>
-      </w:r>
-      <w:proofErr w:type="spellStart"/>
-      <w:r>
-        <w:rPr>
-          <w:rFonts w:cs="Calibri"/>
-          <w:b/>
-          <w:lang w:val="en-US"/>
-        </w:rPr>
-        <w:t>Dijkstra's</w:t>
-      </w:r>
-      <w:proofErr w:type="spellEnd"/>
-      <w:r>
-        <w:rPr>
-          <w:rFonts w:cs="Calibri"/>
-          <w:b/>
-          <w:lang w:val="en-US"/>
-        </w:rPr>
-        <w:t xml:space="preserve"> </w:t>
+        <w:t xml:space="preserve">were to use Dijkstra's </w:t>
       </w:r>
       <w:r>
         <w:rPr>
@@ -1066,27 +4315,27 @@
     </w:p>
     <w:p>
       <w:pPr>
-        <w:pStyle w:val="ListParagraph"/>
-        <w:rPr>
-          <w:rFonts w:cs="Calibri"/>
-          <w:b/>
-          <w:lang w:val="en-US"/>
-        </w:rPr>
-      </w:pPr>
-    </w:p>
-    <w:p>
-      <w:pPr>
-        <w:pStyle w:val="ListParagraph"/>
-        <w:rPr>
-          <w:rFonts w:cs="Calibri"/>
-          <w:b/>
-          <w:lang w:val="en-US"/>
-        </w:rPr>
-      </w:pPr>
-    </w:p>
-    <w:p>
-      <w:pPr>
-        <w:pStyle w:val="ListParagraph"/>
+        <w:pStyle w:val="Liststycke"/>
+        <w:rPr>
+          <w:rFonts w:cs="Calibri"/>
+          <w:b/>
+          <w:lang w:val="en-US"/>
+        </w:rPr>
+      </w:pPr>
+    </w:p>
+    <w:p>
+      <w:pPr>
+        <w:pStyle w:val="Liststycke"/>
+        <w:rPr>
+          <w:rFonts w:cs="Calibri"/>
+          <w:b/>
+          <w:lang w:val="en-US"/>
+        </w:rPr>
+      </w:pPr>
+    </w:p>
+    <w:p>
+      <w:pPr>
+        <w:pStyle w:val="Liststycke"/>
         <w:numPr>
           <w:ilvl w:val="0"/>
           <w:numId w:val="3"/>
@@ -1148,7 +4397,7 @@
     </w:p>
     <w:p>
       <w:pPr>
-        <w:pStyle w:val="ListParagraph"/>
+        <w:pStyle w:val="Liststycke"/>
         <w:numPr>
           <w:ilvl w:val="0"/>
           <w:numId w:val="3"/>
@@ -1165,6 +4414,7 @@
           <w:b/>
           <w:lang w:val="en-US"/>
         </w:rPr>
+        <w:lastRenderedPageBreak/>
         <w:t xml:space="preserve">(Optional) Try your implementation in the other available worlds </w:t>
       </w:r>
       <w:r>
@@ -1259,7 +4509,7 @@
 </file>
 
 <file path=word/numbering.xml><?xml version="1.0" encoding="utf-8"?>
-<w:numbering xmlns:wpc="http://schemas.microsoft.com/office/word/2010/wordprocessingCanvas" xmlns:cx="http://schemas.microsoft.com/office/drawing/2014/chartex" xmlns:cx1="http://schemas.microsoft.com/office/drawing/2015/9/8/chartex" xmlns:mc="http://schemas.openxmlformats.org/markup-compatibility/2006" xmlns:o="urn:schemas-microsoft-com:office:office" xmlns:r="http://schemas.openxmlformats.org/officeDocument/2006/relationships" xmlns:m="http://schemas.openxmlformats.org/officeDocument/2006/math" xmlns:v="urn:schemas-microsoft-com:vml" xmlns:wp14="http://schemas.microsoft.com/office/word/2010/wordprocessingDrawing" xmlns:wp="http://schemas.openxmlformats.org/drawingml/2006/wordprocessingDrawing" xmlns:w10="urn:schemas-microsoft-com:office:word" xmlns:w="http://schemas.openxmlformats.org/wordprocessingml/2006/main" xmlns:w14="http://schemas.microsoft.com/office/word/2010/wordml" xmlns:w15="http://schemas.microsoft.com/office/word/2012/wordml" xmlns:w16se="http://schemas.microsoft.com/office/word/2015/wordml/symex" xmlns:wpg="http://schemas.microsoft.com/office/word/2010/wordprocessingGroup" xmlns:wpi="http://schemas.microsoft.com/office/word/2010/wordprocessingInk" xmlns:wne="http://schemas.microsoft.com/office/word/2006/wordml" xmlns:wps="http://schemas.microsoft.com/office/word/2010/wordprocessingShape" mc:Ignorable="w14 w15 w16se wp14">
+<w:numbering xmlns:wpc="http://schemas.microsoft.com/office/word/2010/wordprocessingCanvas" xmlns:cx="http://schemas.microsoft.com/office/drawing/2014/chartex" xmlns:cx1="http://schemas.microsoft.com/office/drawing/2015/9/8/chartex" xmlns:cx2="http://schemas.microsoft.com/office/drawing/2015/10/21/chartex" xmlns:cx3="http://schemas.microsoft.com/office/drawing/2016/5/9/chartex" xmlns:cx4="http://schemas.microsoft.com/office/drawing/2016/5/10/chartex" xmlns:cx5="http://schemas.microsoft.com/office/drawing/2016/5/11/chartex" xmlns:cx6="http://schemas.microsoft.com/office/drawing/2016/5/12/chartex" xmlns:cx7="http://schemas.microsoft.com/office/drawing/2016/5/13/chartex" xmlns:cx8="http://schemas.microsoft.com/office/drawing/2016/5/14/chartex" xmlns:mc="http://schemas.openxmlformats.org/markup-compatibility/2006" xmlns:aink="http://schemas.microsoft.com/office/drawing/2016/ink" xmlns:am3d="http://schemas.microsoft.com/office/drawing/2017/model3d" xmlns:o="urn:schemas-microsoft-com:office:office" xmlns:r="http://schemas.openxmlformats.org/officeDocument/2006/relationships" xmlns:m="http://schemas.openxmlformats.org/officeDocument/2006/math" xmlns:v="urn:schemas-microsoft-com:vml" xmlns:wp14="http://schemas.microsoft.com/office/word/2010/wordprocessingDrawing" xmlns:wp="http://schemas.openxmlformats.org/drawingml/2006/wordprocessingDrawing" xmlns:w10="urn:schemas-microsoft-com:office:word" xmlns:w="http://schemas.openxmlformats.org/wordprocessingml/2006/main" xmlns:w14="http://schemas.microsoft.com/office/word/2010/wordml" xmlns:w15="http://schemas.microsoft.com/office/word/2012/wordml" xmlns:w16cid="http://schemas.microsoft.com/office/word/2016/wordml/cid" xmlns:w16se="http://schemas.microsoft.com/office/word/2015/wordml/symex" xmlns:wpg="http://schemas.microsoft.com/office/word/2010/wordprocessingGroup" xmlns:wpi="http://schemas.microsoft.com/office/word/2010/wordprocessingInk" xmlns:wne="http://schemas.microsoft.com/office/word/2006/wordml" xmlns:wps="http://schemas.microsoft.com/office/word/2010/wordprocessingShape" mc:Ignorable="w14 w15 w16se w16cid wp14">
   <w:abstractNum w:abstractNumId="0" w15:restartNumberingAfterBreak="0">
     <w:nsid w:val="20A46541"/>
     <w:multiLevelType w:val="hybridMultilevel"/>
@@ -1612,7 +4862,7 @@
 </file>
 
 <file path=word/styles.xml><?xml version="1.0" encoding="utf-8"?>
-<w:styles xmlns:mc="http://schemas.openxmlformats.org/markup-compatibility/2006" xmlns:r="http://schemas.openxmlformats.org/officeDocument/2006/relationships" xmlns:w="http://schemas.openxmlformats.org/wordprocessingml/2006/main" xmlns:w14="http://schemas.microsoft.com/office/word/2010/wordml" xmlns:w15="http://schemas.microsoft.com/office/word/2012/wordml" xmlns:w16se="http://schemas.microsoft.com/office/word/2015/wordml/symex" mc:Ignorable="w14 w15 w16se">
+<w:styles xmlns:mc="http://schemas.openxmlformats.org/markup-compatibility/2006" xmlns:r="http://schemas.openxmlformats.org/officeDocument/2006/relationships" xmlns:w="http://schemas.openxmlformats.org/wordprocessingml/2006/main" xmlns:w14="http://schemas.microsoft.com/office/word/2010/wordml" xmlns:w15="http://schemas.microsoft.com/office/word/2012/wordml" xmlns:w16cid="http://schemas.microsoft.com/office/word/2016/wordml/cid" xmlns:w16se="http://schemas.microsoft.com/office/word/2015/wordml/symex" mc:Ignorable="w14 w15 w16se w16cid">
   <w:docDefaults>
     <w:rPrDefault>
       <w:rPr>
@@ -1624,7 +4874,7 @@
     </w:rPrDefault>
     <w:pPrDefault/>
   </w:docDefaults>
-  <w:latentStyles w:defLockedState="0" w:defUIPriority="99" w:defSemiHidden="0" w:defUnhideWhenUsed="0" w:defQFormat="0" w:count="371">
+  <w:latentStyles w:defLockedState="0" w:defUIPriority="99" w:defSemiHidden="0" w:defUnhideWhenUsed="0" w:defQFormat="0" w:count="376">
     <w:lsdException w:name="Normal" w:uiPriority="0" w:qFormat="1"/>
     <w:lsdException w:name="heading 1" w:uiPriority="9" w:qFormat="1"/>
     <w:lsdException w:name="heading 2" w:semiHidden="1" w:uiPriority="9" w:unhideWhenUsed="1" w:qFormat="1"/>
@@ -1987,6 +5237,11 @@
     <w:lsdException w:name="List Table 5 Dark Accent 6" w:uiPriority="50"/>
     <w:lsdException w:name="List Table 6 Colorful Accent 6" w:uiPriority="51"/>
     <w:lsdException w:name="List Table 7 Colorful Accent 6" w:uiPriority="52"/>
+    <w:lsdException w:name="Mention" w:semiHidden="1" w:unhideWhenUsed="1"/>
+    <w:lsdException w:name="Smart Hyperlink" w:semiHidden="1" w:unhideWhenUsed="1"/>
+    <w:lsdException w:name="Hashtag" w:semiHidden="1" w:unhideWhenUsed="1"/>
+    <w:lsdException w:name="Unresolved Mention" w:semiHidden="1" w:unhideWhenUsed="1"/>
+    <w:lsdException w:name="Smart Link" w:semiHidden="1" w:unhideWhenUsed="1"/>
   </w:latentStyles>
   <w:style w:type="paragraph" w:default="1" w:styleId="Normal">
     <w:name w:val="Normal"/>
@@ -1997,11 +5252,11 @@
       <w:sz w:val="22"/>
     </w:rPr>
   </w:style>
-  <w:style w:type="paragraph" w:styleId="Heading1">
+  <w:style w:type="paragraph" w:styleId="Rubrik1">
     <w:name w:val="heading 1"/>
     <w:basedOn w:val="Normal"/>
     <w:next w:val="Normal"/>
-    <w:link w:val="Heading1Char"/>
+    <w:link w:val="Rubrik1Char"/>
     <w:uiPriority w:val="9"/>
     <w:qFormat/>
     <w:rsid w:val="009D7742"/>
@@ -2020,13 +5275,13 @@
       <w:szCs w:val="32"/>
     </w:rPr>
   </w:style>
-  <w:style w:type="character" w:default="1" w:styleId="DefaultParagraphFont">
+  <w:style w:type="character" w:default="1" w:styleId="Standardstycketeckensnitt">
     <w:name w:val="Default Paragraph Font"/>
     <w:uiPriority w:val="1"/>
     <w:semiHidden/>
     <w:unhideWhenUsed/>
   </w:style>
-  <w:style w:type="table" w:default="1" w:styleId="TableNormal">
+  <w:style w:type="table" w:default="1" w:styleId="Normaltabell">
     <w:name w:val="Normal Table"/>
     <w:uiPriority w:val="99"/>
     <w:semiHidden/>
@@ -2041,16 +5296,16 @@
       </w:tblCellMar>
     </w:tblPr>
   </w:style>
-  <w:style w:type="numbering" w:default="1" w:styleId="NoList">
+  <w:style w:type="numbering" w:default="1" w:styleId="Ingenlista">
     <w:name w:val="No List"/>
     <w:uiPriority w:val="99"/>
     <w:semiHidden/>
     <w:unhideWhenUsed/>
   </w:style>
-  <w:style w:type="character" w:customStyle="1" w:styleId="Heading1Char">
-    <w:name w:val="Heading 1 Char"/>
-    <w:basedOn w:val="DefaultParagraphFont"/>
-    <w:link w:val="Heading1"/>
+  <w:style w:type="character" w:customStyle="1" w:styleId="Rubrik1Char">
+    <w:name w:val="Rubrik 1 Char"/>
+    <w:basedOn w:val="Standardstycketeckensnitt"/>
+    <w:link w:val="Rubrik1"/>
     <w:uiPriority w:val="9"/>
     <w:rsid w:val="009D7742"/>
     <w:rPr>
@@ -2062,11 +5317,11 @@
       <w:szCs w:val="32"/>
     </w:rPr>
   </w:style>
-  <w:style w:type="paragraph" w:styleId="Title">
+  <w:style w:type="paragraph" w:styleId="Rubrik">
     <w:name w:val="Title"/>
     <w:basedOn w:val="Normal"/>
     <w:next w:val="Normal"/>
-    <w:link w:val="TitleChar"/>
+    <w:link w:val="RubrikChar"/>
     <w:uiPriority w:val="10"/>
     <w:qFormat/>
     <w:rsid w:val="00A45EC3"/>
@@ -2087,10 +5342,10 @@
       <w:szCs w:val="52"/>
     </w:rPr>
   </w:style>
-  <w:style w:type="character" w:customStyle="1" w:styleId="TitleChar">
-    <w:name w:val="Title Char"/>
-    <w:basedOn w:val="DefaultParagraphFont"/>
-    <w:link w:val="Title"/>
+  <w:style w:type="character" w:customStyle="1" w:styleId="RubrikChar">
+    <w:name w:val="Rubrik Char"/>
+    <w:basedOn w:val="Standardstycketeckensnitt"/>
+    <w:link w:val="Rubrik"/>
     <w:uiPriority w:val="10"/>
     <w:rsid w:val="00A45EC3"/>
     <w:rPr>
@@ -2102,7 +5357,7 @@
       <w:szCs w:val="52"/>
     </w:rPr>
   </w:style>
-  <w:style w:type="paragraph" w:styleId="ListParagraph">
+  <w:style w:type="paragraph" w:styleId="Liststycke">
     <w:name w:val="List Paragraph"/>
     <w:basedOn w:val="Normal"/>
     <w:uiPriority w:val="34"/>
@@ -2113,9 +5368,9 @@
       <w:contextualSpacing/>
     </w:pPr>
   </w:style>
-  <w:style w:type="character" w:styleId="PlaceholderText">
+  <w:style w:type="character" w:styleId="Platshllartext">
     <w:name w:val="Placeholder Text"/>
-    <w:basedOn w:val="DefaultParagraphFont"/>
+    <w:basedOn w:val="Standardstycketeckensnitt"/>
     <w:uiPriority w:val="99"/>
     <w:semiHidden/>
     <w:rsid w:val="00EE4732"/>
@@ -2444,4 +5699,16 @@
   </a:objectDefaults>
   <a:extraClrSchemeLst/>
 </a:theme>
+</file>
+
+<file path=customXml/item1.xml><?xml version="1.0" encoding="utf-8"?>
+<b:Sources xmlns:b="http://schemas.openxmlformats.org/officeDocument/2006/bibliography" xmlns="http://schemas.openxmlformats.org/officeDocument/2006/bibliography" SelectedStyle="\APASixthEditionOfficeOnline.xsl" StyleName="APA" Version="6"/>
+</file>
+
+<file path=customXml/itemProps1.xml><?xml version="1.0" encoding="utf-8"?>
+<ds:datastoreItem xmlns:ds="http://schemas.openxmlformats.org/officeDocument/2006/customXml" ds:itemID="{320D0DF7-AADF-4C6B-AD1F-B422628579AE}">
+  <ds:schemaRefs>
+    <ds:schemaRef ds:uri="http://schemas.openxmlformats.org/officeDocument/2006/bibliography"/>
+  </ds:schemaRefs>
+</ds:datastoreItem>
 </file>
</xml_diff>

<commit_message>
Updated images and the report
</commit_message>
<xml_diff>
--- a/TBMI26_Reinforcement_Report.docx
+++ b/TBMI26_Reinforcement_Report.docx
@@ -64,16 +64,15 @@
           <w:szCs w:val="28"/>
           <w:lang w:val="en-US"/>
         </w:rPr>
-        <w:t xml:space="preserve"> </w:t>
-      </w:r>
-      <w:proofErr w:type="gramStart"/>
+        <w:t xml:space="preserve"> 1</w:t>
+      </w:r>
       <w:r>
         <w:rPr>
           <w:sz w:val="28"/>
           <w:szCs w:val="28"/>
           <w:lang w:val="en-US"/>
         </w:rPr>
-        <w:t>1</w:t>
+        <w:t>5</w:t>
       </w:r>
       <w:r>
         <w:rPr>
@@ -81,23 +80,14 @@
           <w:szCs w:val="28"/>
           <w:lang w:val="en-US"/>
         </w:rPr>
-        <w:t>5</w:t>
-      </w:r>
-      <w:proofErr w:type="gramEnd"/>
+        <w:t xml:space="preserve"> 20</w:t>
+      </w:r>
       <w:r>
         <w:rPr>
           <w:sz w:val="28"/>
           <w:szCs w:val="28"/>
           <w:lang w:val="en-US"/>
         </w:rPr>
-        <w:t xml:space="preserve"> 20</w:t>
-      </w:r>
-      <w:r>
-        <w:rPr>
-          <w:sz w:val="28"/>
-          <w:szCs w:val="28"/>
-          <w:lang w:val="en-US"/>
-        </w:rPr>
         <w:t>20</w:t>
       </w:r>
     </w:p>
@@ -154,21 +144,7 @@
         <w:rPr>
           <w:lang w:val="en-US"/>
         </w:rPr>
-        <w:t xml:space="preserve">In order to pass the </w:t>
-      </w:r>
-      <w:proofErr w:type="gramStart"/>
-      <w:r>
-        <w:rPr>
-          <w:lang w:val="en-US"/>
-        </w:rPr>
-        <w:t>assignment</w:t>
-      </w:r>
-      <w:proofErr w:type="gramEnd"/>
-      <w:r>
-        <w:rPr>
-          <w:lang w:val="en-US"/>
-        </w:rPr>
-        <w:t xml:space="preserve"> you will need to answer the following questions and upload the document to LISAM. </w:t>
+        <w:t xml:space="preserve">In order to pass the assignment you will need to answer the following questions and upload the document to LISAM. </w:t>
       </w:r>
       <w:r>
         <w:rPr>
@@ -203,15 +179,7 @@
         <w:rPr>
           <w:lang w:val="en-US"/>
         </w:rPr>
-        <w:t>. We will correct the reports continuously so feel free to send them as soon as possible. If you meet the deadline you will have the lab part of the cours</w:t>
-      </w:r>
-      <w:bookmarkStart w:id="1" w:name="_GoBack"/>
-      <w:bookmarkEnd w:id="1"/>
-      <w:r>
-        <w:rPr>
-          <w:lang w:val="en-US"/>
-        </w:rPr>
-        <w:t xml:space="preserve">e reported in LADOK together with the exam. If not, you’ll get the lab part reported during the re-exam period. </w:t>
+        <w:t xml:space="preserve">. We will correct the reports continuously so feel free to send them as soon as possible. If you meet the deadline you will have the lab part of the course reported in LADOK together with the exam. If not, you’ll get the lab part reported during the re-exam period. </w:t>
       </w:r>
     </w:p>
     <w:p>
@@ -535,33 +503,15 @@
           <w:bCs/>
           <w:lang w:val="en-US"/>
         </w:rPr>
-        <w:t xml:space="preserve"> is a discount factor which makes immediate rewards more important than distant </w:t>
-      </w:r>
-      <w:proofErr w:type="gramStart"/>
-      <w:r>
-        <w:rPr>
-          <w:rFonts w:cs="Calibri"/>
-          <w:bCs/>
-          <w:lang w:val="en-US"/>
-        </w:rPr>
-        <w:t>ones.</w:t>
-      </w:r>
-      <w:proofErr w:type="gramEnd"/>
-      <w:r>
-        <w:rPr>
-          <w:rFonts w:cs="Calibri"/>
-          <w:bCs/>
-          <w:lang w:val="en-US"/>
-        </w:rPr>
-        <w:t xml:space="preserve"> </w:t>
-      </w:r>
-      <w:r>
-        <w:rPr>
-          <w:rFonts w:cs="Calibri"/>
-          <w:bCs/>
-          <w:lang w:val="en-US"/>
-        </w:rPr>
-        <w:t>This function describes the value of being in a certain state given the optimal policy.</w:t>
+        <w:t xml:space="preserve"> is a discount factor which makes immediate rewards more important than distant ones.</w:t>
+      </w:r>
+      <w:r>
+        <w:rPr>
+          <w:rFonts w:cs="Calibri"/>
+          <w:bCs/>
+          <w:lang w:val="en-US"/>
+        </w:rPr>
+        <w:t xml:space="preserve"> This function describes the value of being in a certain state given the optimal policy.</w:t>
       </w:r>
     </w:p>
     <w:p>
@@ -1054,15 +1004,7 @@
           <w:bCs/>
           <w:lang w:val="en-US"/>
         </w:rPr>
-        <w:t xml:space="preserve"> is a discount factor as previously mentioned.</w:t>
-      </w:r>
-      <w:r>
-        <w:rPr>
-          <w:rFonts w:cs="Calibri"/>
-          <w:bCs/>
-          <w:lang w:val="en-US"/>
-        </w:rPr>
-        <w:t xml:space="preserve"> </w:t>
+        <w:t xml:space="preserve"> is a discount factor as previously mentioned. </w:t>
       </w:r>
       <w:r>
         <w:rPr>
@@ -1394,21 +1336,7 @@
               <w:rFonts w:ascii="Cambria Math" w:hAnsi="Cambria Math" w:cs="Calibri"/>
               <w:lang w:val="en-US"/>
             </w:rPr>
-            <m:t xml:space="preserve">+ </m:t>
-          </m:r>
-          <m:r>
-            <w:rPr>
-              <w:rFonts w:ascii="Cambria Math" w:hAnsi="Cambria Math" w:cs="Calibri"/>
-              <w:lang w:val="en-US"/>
-            </w:rPr>
-            <m:t>η</m:t>
-          </m:r>
-          <m:r>
-            <w:rPr>
-              <w:rFonts w:ascii="Cambria Math" w:hAnsi="Cambria Math" w:cs="Calibri"/>
-              <w:lang w:val="en-US"/>
-            </w:rPr>
-            <m:t>(r + γ</m:t>
+            <m:t>+ η(r + γ</m:t>
           </m:r>
           <m:func>
             <m:funcPr>
@@ -1597,25 +1525,7 @@
           <w:bCs/>
           <w:lang w:val="en-US"/>
         </w:rPr>
-        <w:t xml:space="preserve"> is a discount </w:t>
-      </w:r>
-      <w:proofErr w:type="gramStart"/>
-      <w:r>
-        <w:rPr>
-          <w:rFonts w:cs="Calibri"/>
-          <w:bCs/>
-          <w:lang w:val="en-US"/>
-        </w:rPr>
-        <w:t>factor.</w:t>
-      </w:r>
-      <w:proofErr w:type="gramEnd"/>
-      <w:r>
-        <w:rPr>
-          <w:rFonts w:cs="Calibri"/>
-          <w:bCs/>
-          <w:lang w:val="en-US"/>
-        </w:rPr>
-        <w:t xml:space="preserve"> </w:t>
+        <w:t xml:space="preserve"> is a discount factor. </w:t>
       </w:r>
       <w:r>
         <w:rPr>
@@ -2079,10 +1989,10 @@
           <w:lang w:val="en-US"/>
         </w:rPr>
         <w:drawing>
-          <wp:inline distT="0" distB="0" distL="0" distR="0" wp14:anchorId="00D0A974" wp14:editId="735219A0">
-            <wp:extent cx="2617200" cy="1962000"/>
-            <wp:effectExtent l="0" t="0" r="0" b="635"/>
-            <wp:docPr id="1" name="Bildobjekt 1" descr="En bild som visar text&#10;&#10;Automatiskt genererad beskrivning"/>
+          <wp:inline distT="0" distB="0" distL="0" distR="0" wp14:anchorId="303EC9D1" wp14:editId="12281C47">
+            <wp:extent cx="2610000" cy="1958400"/>
+            <wp:effectExtent l="0" t="0" r="0" b="3810"/>
+            <wp:docPr id="12" name="Bildobjekt 12"/>
             <wp:cNvGraphicFramePr>
               <a:graphicFrameLocks xmlns:a="http://schemas.openxmlformats.org/drawingml/2006/main" noChangeAspect="1"/>
             </wp:cNvGraphicFramePr>
@@ -2090,7 +2000,7 @@
               <a:graphicData uri="http://schemas.openxmlformats.org/drawingml/2006/picture">
                 <pic:pic xmlns:pic="http://schemas.openxmlformats.org/drawingml/2006/picture">
                   <pic:nvPicPr>
-                    <pic:cNvPr id="1" name="W1_P.png"/>
+                    <pic:cNvPr id="12" name="W1_P.png"/>
                     <pic:cNvPicPr/>
                   </pic:nvPicPr>
                   <pic:blipFill>
@@ -2102,7 +2012,7 @@
                   <pic:spPr>
                     <a:xfrm>
                       <a:off x="0" y="0"/>
-                      <a:ext cx="2617200" cy="1962000"/>
+                      <a:ext cx="2610000" cy="1958400"/>
                     </a:xfrm>
                     <a:prstGeom prst="rect">
                       <a:avLst/>
@@ -2122,10 +2032,10 @@
           <w:lang w:val="en-US"/>
         </w:rPr>
         <w:drawing>
-          <wp:inline distT="0" distB="0" distL="0" distR="0" wp14:anchorId="11682746" wp14:editId="2FAE043D">
-            <wp:extent cx="2613600" cy="1962000"/>
-            <wp:effectExtent l="0" t="0" r="0" b="635"/>
-            <wp:docPr id="2" name="Bildobjekt 2"/>
+          <wp:inline distT="0" distB="0" distL="0" distR="0" wp14:anchorId="66F935F7" wp14:editId="0319DC61">
+            <wp:extent cx="2610000" cy="1958400"/>
+            <wp:effectExtent l="0" t="0" r="0" b="3810"/>
+            <wp:docPr id="22" name="Bildobjekt 22"/>
             <wp:cNvGraphicFramePr>
               <a:graphicFrameLocks xmlns:a="http://schemas.openxmlformats.org/drawingml/2006/main" noChangeAspect="1"/>
             </wp:cNvGraphicFramePr>
@@ -2133,7 +2043,7 @@
               <a:graphicData uri="http://schemas.openxmlformats.org/drawingml/2006/picture">
                 <pic:pic xmlns:pic="http://schemas.openxmlformats.org/drawingml/2006/picture">
                   <pic:nvPicPr>
-                    <pic:cNvPr id="2" name="W1_V.png"/>
+                    <pic:cNvPr id="22" name="W1_V.png"/>
                     <pic:cNvPicPr/>
                   </pic:nvPicPr>
                   <pic:blipFill>
@@ -2145,7 +2055,7 @@
                   <pic:spPr>
                     <a:xfrm>
                       <a:off x="0" y="0"/>
-                      <a:ext cx="2613600" cy="1962000"/>
+                      <a:ext cx="2610000" cy="1958400"/>
                     </a:xfrm>
                     <a:prstGeom prst="rect">
                       <a:avLst/>
@@ -2358,7 +2268,7 @@
           <w:bCs/>
           <w:lang w:val="en-US"/>
         </w:rPr>
-        <w:t>3</w:t>
+        <w:t>2</w:t>
       </w:r>
       <w:r>
         <w:rPr>
@@ -2431,10 +2341,10 @@
           <w:lang w:val="en-US"/>
         </w:rPr>
         <w:drawing>
-          <wp:inline distT="0" distB="0" distL="0" distR="0" wp14:anchorId="4082EE29" wp14:editId="3476986A">
+          <wp:inline distT="0" distB="0" distL="0" distR="0" wp14:anchorId="4777A948" wp14:editId="14621E60">
             <wp:extent cx="2610000" cy="1958400"/>
             <wp:effectExtent l="0" t="0" r="0" b="3810"/>
-            <wp:docPr id="13" name="Bildobjekt 13"/>
+            <wp:docPr id="9" name="Bildobjekt 9"/>
             <wp:cNvGraphicFramePr>
               <a:graphicFrameLocks xmlns:a="http://schemas.openxmlformats.org/drawingml/2006/main" noChangeAspect="1"/>
             </wp:cNvGraphicFramePr>
@@ -2442,7 +2352,7 @@
               <a:graphicData uri="http://schemas.openxmlformats.org/drawingml/2006/picture">
                 <pic:pic xmlns:pic="http://schemas.openxmlformats.org/drawingml/2006/picture">
                   <pic:nvPicPr>
-                    <pic:cNvPr id="13" name="W2_P1.png"/>
+                    <pic:cNvPr id="9" name="W2_P1.png"/>
                     <pic:cNvPicPr/>
                   </pic:nvPicPr>
                   <pic:blipFill>
@@ -2474,10 +2384,10 @@
           <w:lang w:val="en-US"/>
         </w:rPr>
         <w:drawing>
-          <wp:inline distT="0" distB="0" distL="0" distR="0" wp14:anchorId="0CE956A3" wp14:editId="5D2CEA02">
+          <wp:inline distT="0" distB="0" distL="0" distR="0" wp14:anchorId="29852264" wp14:editId="452AC205">
             <wp:extent cx="2610000" cy="1958400"/>
             <wp:effectExtent l="0" t="0" r="0" b="3810"/>
-            <wp:docPr id="14" name="Bildobjekt 14"/>
+            <wp:docPr id="10" name="Bildobjekt 10" descr="En bild som visar text&#10;&#10;Automatiskt genererad beskrivning"/>
             <wp:cNvGraphicFramePr>
               <a:graphicFrameLocks xmlns:a="http://schemas.openxmlformats.org/drawingml/2006/main" noChangeAspect="1"/>
             </wp:cNvGraphicFramePr>
@@ -2485,7 +2395,7 @@
               <a:graphicData uri="http://schemas.openxmlformats.org/drawingml/2006/picture">
                 <pic:pic xmlns:pic="http://schemas.openxmlformats.org/drawingml/2006/picture">
                   <pic:nvPicPr>
-                    <pic:cNvPr id="14" name="W2_P2.png"/>
+                    <pic:cNvPr id="10" name="W2_P2.png"/>
                     <pic:cNvPicPr/>
                   </pic:nvPicPr>
                   <pic:blipFill>
@@ -2517,10 +2427,10 @@
           <w:lang w:val="en-US"/>
         </w:rPr>
         <w:drawing>
-          <wp:inline distT="0" distB="0" distL="0" distR="0" wp14:anchorId="22A5B4A9" wp14:editId="44C1E2F7">
+          <wp:inline distT="0" distB="0" distL="0" distR="0" wp14:anchorId="4C2FFC71" wp14:editId="37C61545">
             <wp:extent cx="2610000" cy="1958400"/>
             <wp:effectExtent l="0" t="0" r="0" b="3810"/>
-            <wp:docPr id="15" name="Bildobjekt 15"/>
+            <wp:docPr id="11" name="Bildobjekt 11"/>
             <wp:cNvGraphicFramePr>
               <a:graphicFrameLocks xmlns:a="http://schemas.openxmlformats.org/drawingml/2006/main" noChangeAspect="1"/>
             </wp:cNvGraphicFramePr>
@@ -2528,7 +2438,7 @@
               <a:graphicData uri="http://schemas.openxmlformats.org/drawingml/2006/picture">
                 <pic:pic xmlns:pic="http://schemas.openxmlformats.org/drawingml/2006/picture">
                   <pic:nvPicPr>
-                    <pic:cNvPr id="15" name="W2_V.png"/>
+                    <pic:cNvPr id="11" name="W2_V.png"/>
                     <pic:cNvPicPr/>
                   </pic:nvPicPr>
                   <pic:blipFill>
@@ -2672,7 +2582,23 @@
           <w:bCs/>
           <w:lang w:val="en-US"/>
         </w:rPr>
-        <w:t>find parameters makes the robot</w:t>
+        <w:t xml:space="preserve">find parameters </w:t>
+      </w:r>
+      <w:r>
+        <w:rPr>
+          <w:rFonts w:cs="Calibri"/>
+          <w:bCs/>
+          <w:lang w:val="en-US"/>
+        </w:rPr>
+        <w:t xml:space="preserve">which </w:t>
+      </w:r>
+      <w:r>
+        <w:rPr>
+          <w:rFonts w:cs="Calibri"/>
+          <w:bCs/>
+          <w:lang w:val="en-US"/>
+        </w:rPr>
+        <w:t>makes the robot</w:t>
       </w:r>
       <w:r>
         <w:rPr>
@@ -2712,7 +2638,15 @@
           <w:bCs/>
           <w:lang w:val="en-US"/>
         </w:rPr>
-        <w:t>However, s</w:t>
+        <w:t>To achieve this the algorithm has to explore and</w:t>
+      </w:r>
+      <w:r>
+        <w:rPr>
+          <w:rFonts w:cs="Calibri"/>
+          <w:bCs/>
+          <w:lang w:val="en-US"/>
+        </w:rPr>
+        <w:t xml:space="preserve"> s</w:t>
       </w:r>
       <w:r>
         <w:rPr>
@@ -2788,23 +2722,103 @@
           <w:bCs/>
           <w:lang w:val="en-US"/>
         </w:rPr>
-        <w:t xml:space="preserve">It is possible to get a good policy for every state in this world. The trick is to have a combination of an exploration factor which decreases with the number of executed episodes and </w:t>
-      </w:r>
-      <w:r>
-        <w:rPr>
-          <w:rFonts w:cs="Calibri"/>
-          <w:bCs/>
-          <w:lang w:val="en-US"/>
-        </w:rPr>
-        <w:t xml:space="preserve">a high discount </w:t>
-      </w:r>
-      <w:r>
-        <w:rPr>
-          <w:rFonts w:cs="Calibri"/>
-          <w:bCs/>
-          <w:lang w:val="en-US"/>
-        </w:rPr>
-        <w:t xml:space="preserve">factor to focus on long term rewards. If the exploration factor does not decrease the robot will try to explore when passing between the dark spots which will result in a 50% risk of exploring the dark spots. For example, by using an exploration factor of 0.5 the robot will make the optimal policy to traverse above the dark spots in comparison to between them by using a dynamic exploration factor. </w:t>
+        <w:t xml:space="preserve">It is possible to get a good policy for every state in this world. The trick is to have </w:t>
+      </w:r>
+      <w:r>
+        <w:rPr>
+          <w:rFonts w:cs="Calibri"/>
+          <w:bCs/>
+          <w:lang w:val="en-US"/>
+        </w:rPr>
+        <w:t>a</w:t>
+      </w:r>
+      <w:r>
+        <w:rPr>
+          <w:rFonts w:cs="Calibri"/>
+          <w:bCs/>
+          <w:lang w:val="en-US"/>
+        </w:rPr>
+        <w:t xml:space="preserve"> </w:t>
+      </w:r>
+      <w:r>
+        <w:rPr>
+          <w:rFonts w:cs="Calibri"/>
+          <w:bCs/>
+          <w:lang w:val="en-US"/>
+        </w:rPr>
+        <w:t>relatively high exploration factor</w:t>
+      </w:r>
+      <w:r>
+        <w:rPr>
+          <w:rFonts w:cs="Calibri"/>
+          <w:bCs/>
+          <w:lang w:val="en-US"/>
+        </w:rPr>
+        <w:t>. For example, by using an exploration factor of 0.</w:t>
+      </w:r>
+      <w:r>
+        <w:rPr>
+          <w:rFonts w:cs="Calibri"/>
+          <w:bCs/>
+          <w:lang w:val="en-US"/>
+        </w:rPr>
+        <w:t>1</w:t>
+      </w:r>
+      <w:r>
+        <w:rPr>
+          <w:rFonts w:cs="Calibri"/>
+          <w:bCs/>
+          <w:lang w:val="en-US"/>
+        </w:rPr>
+        <w:t xml:space="preserve"> the robot will make the optimal policy to traverse above the dark spots </w:t>
+      </w:r>
+      <w:r>
+        <w:rPr>
+          <w:rFonts w:cs="Calibri"/>
+          <w:bCs/>
+          <w:lang w:val="en-US"/>
+        </w:rPr>
+        <w:t>instead of</w:t>
+      </w:r>
+      <w:r>
+        <w:rPr>
+          <w:rFonts w:cs="Calibri"/>
+          <w:bCs/>
+          <w:lang w:val="en-US"/>
+        </w:rPr>
+        <w:t xml:space="preserve"> between them </w:t>
+      </w:r>
+      <w:r>
+        <w:rPr>
+          <w:rFonts w:cs="Calibri"/>
+          <w:bCs/>
+          <w:lang w:val="en-US"/>
+        </w:rPr>
+        <w:t xml:space="preserve">which is the case </w:t>
+      </w:r>
+      <w:r>
+        <w:rPr>
+          <w:rFonts w:cs="Calibri"/>
+          <w:bCs/>
+          <w:lang w:val="en-US"/>
+        </w:rPr>
+        <w:t xml:space="preserve">by using a </w:t>
+      </w:r>
+      <w:r>
+        <w:rPr>
+          <w:rFonts w:cs="Calibri"/>
+          <w:bCs/>
+          <w:lang w:val="en-US"/>
+        </w:rPr>
+        <w:t>larger</w:t>
+      </w:r>
+      <w:r>
+        <w:rPr>
+          <w:rFonts w:cs="Calibri"/>
+          <w:bCs/>
+          <w:lang w:val="en-US"/>
+        </w:rPr>
+        <w:t xml:space="preserve"> exploration factor. </w:t>
       </w:r>
     </w:p>
     <w:p>
@@ -2868,24 +2882,7 @@
           <w:bCs/>
           <w:lang w:val="en-US"/>
         </w:rPr>
-        <w:lastRenderedPageBreak/>
-        <w:t xml:space="preserve">Number of episodes = </w:t>
-      </w:r>
-      <w:r>
-        <w:rPr>
-          <w:rFonts w:cs="Calibri"/>
-          <w:bCs/>
-          <w:lang w:val="en-US"/>
-        </w:rPr>
-        <w:t>2</w:t>
-      </w:r>
-      <w:r>
-        <w:rPr>
-          <w:rFonts w:cs="Calibri"/>
-          <w:bCs/>
-          <w:lang w:val="en-US"/>
-        </w:rPr>
-        <w:t xml:space="preserve">000 </w:t>
+        <w:t xml:space="preserve">Number of episodes = 2000 </w:t>
       </w:r>
     </w:p>
     <w:p>
@@ -2933,10 +2930,10 @@
           <w:lang w:val="en-US"/>
         </w:rPr>
         <w:drawing>
-          <wp:inline distT="0" distB="0" distL="0" distR="0" wp14:anchorId="78BFF007" wp14:editId="341DC2D5">
+          <wp:inline distT="0" distB="0" distL="0" distR="0" wp14:anchorId="2C994C3A" wp14:editId="041469F5">
             <wp:extent cx="2610000" cy="1958400"/>
             <wp:effectExtent l="0" t="0" r="0" b="3810"/>
-            <wp:docPr id="16" name="Bildobjekt 16" descr="En bild som visar objekt&#10;&#10;Automatiskt genererad beskrivning"/>
+            <wp:docPr id="7" name="Bildobjekt 7" descr="En bild som visar objekt&#10;&#10;Automatiskt genererad beskrivning"/>
             <wp:cNvGraphicFramePr>
               <a:graphicFrameLocks xmlns:a="http://schemas.openxmlformats.org/drawingml/2006/main" noChangeAspect="1"/>
             </wp:cNvGraphicFramePr>
@@ -2944,7 +2941,7 @@
               <a:graphicData uri="http://schemas.openxmlformats.org/drawingml/2006/picture">
                 <pic:pic xmlns:pic="http://schemas.openxmlformats.org/drawingml/2006/picture">
                   <pic:nvPicPr>
-                    <pic:cNvPr id="16" name="W3_P.png"/>
+                    <pic:cNvPr id="7" name="W3_P.png"/>
                     <pic:cNvPicPr/>
                   </pic:nvPicPr>
                   <pic:blipFill>
@@ -2976,10 +2973,10 @@
           <w:lang w:val="en-US"/>
         </w:rPr>
         <w:drawing>
-          <wp:inline distT="0" distB="0" distL="0" distR="0" wp14:anchorId="0516C702" wp14:editId="74C82F1B">
+          <wp:inline distT="0" distB="0" distL="0" distR="0" wp14:anchorId="0DAE2D3A" wp14:editId="1AC7F526">
             <wp:extent cx="2610000" cy="1958400"/>
             <wp:effectExtent l="0" t="0" r="0" b="3810"/>
-            <wp:docPr id="17" name="Bildobjekt 17"/>
+            <wp:docPr id="8" name="Bildobjekt 8"/>
             <wp:cNvGraphicFramePr>
               <a:graphicFrameLocks xmlns:a="http://schemas.openxmlformats.org/drawingml/2006/main" noChangeAspect="1"/>
             </wp:cNvGraphicFramePr>
@@ -2987,7 +2984,7 @@
               <a:graphicData uri="http://schemas.openxmlformats.org/drawingml/2006/picture">
                 <pic:pic xmlns:pic="http://schemas.openxmlformats.org/drawingml/2006/picture">
                   <pic:nvPicPr>
-                    <pic:cNvPr id="17" name="W3_V.png"/>
+                    <pic:cNvPr id="8" name="W3_V.png"/>
                     <pic:cNvPicPr/>
                   </pic:nvPicPr>
                   <pic:blipFill>
@@ -3195,23 +3192,13 @@
           <w:lang w:val="en-US"/>
         </w:rPr>
       </w:pPr>
-      <w:proofErr w:type="gramStart"/>
-      <w:r>
-        <w:rPr>
-          <w:rFonts w:cs="Calibri"/>
-          <w:bCs/>
-          <w:lang w:val="en-US"/>
-        </w:rPr>
-        <w:t>Similar to</w:t>
-      </w:r>
-      <w:proofErr w:type="gramEnd"/>
-      <w:r>
-        <w:rPr>
-          <w:rFonts w:cs="Calibri"/>
-          <w:bCs/>
-          <w:lang w:val="en-US"/>
-        </w:rPr>
-        <w:t xml:space="preserve"> world 3 the best path </w:t>
+      <w:r>
+        <w:rPr>
+          <w:rFonts w:cs="Calibri"/>
+          <w:bCs/>
+          <w:lang w:val="en-US"/>
+        </w:rPr>
+        <w:t xml:space="preserve">Similar to world 3 the best path </w:t>
       </w:r>
       <w:r>
         <w:rPr>
@@ -3227,15 +3214,91 @@
           <w:bCs/>
           <w:lang w:val="en-US"/>
         </w:rPr>
-        <w:t xml:space="preserve"> between the dark areas. However, s</w:t>
-      </w:r>
-      <w:r>
-        <w:rPr>
-          <w:rFonts w:cs="Calibri"/>
-          <w:bCs/>
-          <w:lang w:val="en-US"/>
-        </w:rPr>
-        <w:t>ince the random occurrence of pushes is frequent enough for it</w:t>
+        <w:t xml:space="preserve"> between the dark areas. However, since the random occurrence of pushes is frequent enough for it to most likely push the robot into a dark area while traversing the gap, the optimal policy differs. </w:t>
+      </w:r>
+      <w:r>
+        <w:rPr>
+          <w:rFonts w:cs="Calibri"/>
+          <w:bCs/>
+          <w:lang w:val="en-US"/>
+        </w:rPr>
+        <w:t xml:space="preserve">To avoid </w:t>
+      </w:r>
+      <w:r>
+        <w:rPr>
+          <w:rFonts w:cs="Calibri"/>
+          <w:bCs/>
+          <w:lang w:val="en-US"/>
+        </w:rPr>
+        <w:t>being pushed</w:t>
+      </w:r>
+      <w:r>
+        <w:rPr>
+          <w:rFonts w:cs="Calibri"/>
+          <w:bCs/>
+          <w:lang w:val="en-US"/>
+        </w:rPr>
+        <w:t xml:space="preserve"> into a dark area, the </w:t>
+      </w:r>
+      <w:r>
+        <w:rPr>
+          <w:rFonts w:cs="Calibri"/>
+          <w:bCs/>
+          <w:lang w:val="en-US"/>
+        </w:rPr>
+        <w:t>robot must keep at least one tile distance</w:t>
+      </w:r>
+      <w:r>
+        <w:rPr>
+          <w:rFonts w:cs="Calibri"/>
+          <w:bCs/>
+          <w:lang w:val="en-US"/>
+        </w:rPr>
+        <w:t xml:space="preserve"> which is impossible to do between the dark areas</w:t>
+      </w:r>
+      <w:r>
+        <w:rPr>
+          <w:rFonts w:cs="Calibri"/>
+          <w:bCs/>
+          <w:lang w:val="en-US"/>
+        </w:rPr>
+        <w:t xml:space="preserve">. </w:t>
+      </w:r>
+      <w:r>
+        <w:rPr>
+          <w:rFonts w:cs="Calibri"/>
+          <w:bCs/>
+          <w:lang w:val="en-US"/>
+        </w:rPr>
+        <w:t>To keep at least one tile distance the robot must move above both the dark areas.</w:t>
+      </w:r>
+    </w:p>
+    <w:p>
+      <w:pPr>
+        <w:pStyle w:val="Liststycke"/>
+        <w:rPr>
+          <w:rFonts w:cs="Calibri"/>
+          <w:bCs/>
+          <w:lang w:val="en-US"/>
+        </w:rPr>
+      </w:pPr>
+    </w:p>
+    <w:p>
+      <w:pPr>
+        <w:pStyle w:val="Liststycke"/>
+        <w:rPr>
+          <w:rFonts w:cs="Calibri"/>
+          <w:bCs/>
+          <w:lang w:val="en-US"/>
+        </w:rPr>
+      </w:pPr>
+      <w:r>
+        <w:rPr>
+          <w:rFonts w:cs="Calibri"/>
+          <w:bCs/>
+          <w:lang w:val="en-US"/>
+        </w:rPr>
+        <w:t>The optimal policy found suggests that the robot should</w:t>
       </w:r>
       <w:r>
         <w:rPr>
@@ -3251,15 +3314,31 @@
           <w:bCs/>
           <w:lang w:val="en-US"/>
         </w:rPr>
-        <w:t>to</w:t>
-      </w:r>
-      <w:r>
-        <w:rPr>
-          <w:rFonts w:cs="Calibri"/>
-          <w:bCs/>
-          <w:lang w:val="en-US"/>
-        </w:rPr>
-        <w:t xml:space="preserve"> most likely</w:t>
+        <w:t xml:space="preserve">traverse at the edge of the world which results in the gap </w:t>
+      </w:r>
+      <w:r>
+        <w:rPr>
+          <w:rFonts w:cs="Calibri"/>
+          <w:bCs/>
+          <w:lang w:val="en-US"/>
+        </w:rPr>
+        <w:t>of two between the robot and the dark areas which</w:t>
+      </w:r>
+      <w:r>
+        <w:rPr>
+          <w:rFonts w:cs="Calibri"/>
+          <w:bCs/>
+          <w:lang w:val="en-US"/>
+        </w:rPr>
+        <w:t xml:space="preserve"> may seem unnecessary. </w:t>
+      </w:r>
+      <w:r>
+        <w:rPr>
+          <w:rFonts w:cs="Calibri"/>
+          <w:bCs/>
+          <w:lang w:val="en-US"/>
+        </w:rPr>
+        <w:t>However, this is actually the correct strategy which exploits the fact that the robot can never be pushed outside of the world</w:t>
       </w:r>
       <w:r>
         <w:rPr>
@@ -3275,91 +3354,55 @@
           <w:bCs/>
           <w:lang w:val="en-US"/>
         </w:rPr>
-        <w:t xml:space="preserve">push the robot into a dark area while traversing the gap, the optimal policy differs. </w:t>
-      </w:r>
-      <w:r>
-        <w:rPr>
-          <w:rFonts w:cs="Calibri"/>
-          <w:bCs/>
-          <w:lang w:val="en-US"/>
-        </w:rPr>
-        <w:t xml:space="preserve">To avoid </w:t>
-      </w:r>
-      <w:r>
-        <w:rPr>
-          <w:rFonts w:cs="Calibri"/>
-          <w:bCs/>
-          <w:lang w:val="en-US"/>
-        </w:rPr>
-        <w:t>being pushed</w:t>
-      </w:r>
-      <w:r>
-        <w:rPr>
-          <w:rFonts w:cs="Calibri"/>
-          <w:bCs/>
-          <w:lang w:val="en-US"/>
-        </w:rPr>
-        <w:t xml:space="preserve"> into a dark area, the </w:t>
-      </w:r>
-      <w:r>
-        <w:rPr>
-          <w:rFonts w:cs="Calibri"/>
-          <w:bCs/>
-          <w:lang w:val="en-US"/>
-        </w:rPr>
-        <w:t>robot must keep at least one tile distance</w:t>
-      </w:r>
-      <w:r>
-        <w:rPr>
-          <w:rFonts w:cs="Calibri"/>
-          <w:bCs/>
-          <w:lang w:val="en-US"/>
-        </w:rPr>
-        <w:t xml:space="preserve"> which is impossible to do between the dark areas</w:t>
-      </w:r>
-      <w:r>
-        <w:rPr>
-          <w:rFonts w:cs="Calibri"/>
-          <w:bCs/>
-          <w:lang w:val="en-US"/>
-        </w:rPr>
-        <w:t xml:space="preserve">. </w:t>
-      </w:r>
-      <w:r>
-        <w:rPr>
-          <w:rFonts w:cs="Calibri"/>
-          <w:bCs/>
-          <w:lang w:val="en-US"/>
-        </w:rPr>
-        <w:t>To keep at least one tile distance the robot must move above both the dark areas.</w:t>
-      </w:r>
-    </w:p>
-    <w:p>
-      <w:pPr>
-        <w:pStyle w:val="Liststycke"/>
-        <w:rPr>
-          <w:rFonts w:cs="Calibri"/>
-          <w:bCs/>
-          <w:lang w:val="en-US"/>
-        </w:rPr>
-      </w:pPr>
-    </w:p>
-    <w:p>
-      <w:pPr>
-        <w:pStyle w:val="Liststycke"/>
-        <w:rPr>
-          <w:rFonts w:cs="Calibri"/>
-          <w:bCs/>
-          <w:lang w:val="en-US"/>
-        </w:rPr>
-      </w:pPr>
-      <w:r>
-        <w:rPr>
-          <w:rFonts w:cs="Calibri"/>
-          <w:bCs/>
-          <w:lang w:val="en-US"/>
-        </w:rPr>
-        <w:t>The optimal policy found suggests that the robot should</w:t>
+        <w:t>or</w:t>
+      </w:r>
+      <w:r>
+        <w:rPr>
+          <w:rFonts w:cs="Calibri"/>
+          <w:bCs/>
+          <w:lang w:val="en-US"/>
+        </w:rPr>
+        <w:t xml:space="preserve"> in the movement direction</w:t>
+      </w:r>
+      <w:r>
+        <w:rPr>
+          <w:rFonts w:cs="Calibri"/>
+          <w:bCs/>
+          <w:lang w:val="en-US"/>
+        </w:rPr>
+        <w:t>.</w:t>
+      </w:r>
+      <w:r>
+        <w:rPr>
+          <w:rFonts w:cs="Calibri"/>
+          <w:bCs/>
+          <w:lang w:val="en-US"/>
+        </w:rPr>
+        <w:t xml:space="preserve"> Since the robot cannot be pushed in the movement direction, there are three different cases</w:t>
+      </w:r>
+      <w:r>
+        <w:rPr>
+          <w:rFonts w:cs="Calibri"/>
+          <w:bCs/>
+          <w:lang w:val="en-US"/>
+        </w:rPr>
+        <w:t xml:space="preserve"> of pushed</w:t>
+      </w:r>
+      <w:r>
+        <w:rPr>
+          <w:rFonts w:cs="Calibri"/>
+          <w:bCs/>
+          <w:lang w:val="en-US"/>
+        </w:rPr>
+        <w:t xml:space="preserve"> where at least two of them are always negative. By pathing along the edge one of the bad cases can be removed resulting in better rewards.</w:t>
+      </w:r>
+      <w:r>
+        <w:rPr>
+          <w:rFonts w:cs="Calibri"/>
+          <w:bCs/>
+          <w:lang w:val="en-US"/>
+        </w:rPr>
+        <w:t xml:space="preserve"> This strategy is further</w:t>
       </w:r>
       <w:r>
         <w:rPr>
@@ -3375,145 +3418,7 @@
           <w:bCs/>
           <w:lang w:val="en-US"/>
         </w:rPr>
-        <w:t xml:space="preserve">traverse at the edge of the world which results in the gap </w:t>
-      </w:r>
-      <w:r>
-        <w:rPr>
-          <w:rFonts w:cs="Calibri"/>
-          <w:bCs/>
-          <w:lang w:val="en-US"/>
-        </w:rPr>
-        <w:t>of two between the robot and the dark areas which</w:t>
-      </w:r>
-      <w:r>
-        <w:rPr>
-          <w:rFonts w:cs="Calibri"/>
-          <w:bCs/>
-          <w:lang w:val="en-US"/>
-        </w:rPr>
-        <w:t xml:space="preserve"> may seem unnecessary. </w:t>
-      </w:r>
-      <w:r>
-        <w:rPr>
-          <w:rFonts w:cs="Calibri"/>
-          <w:bCs/>
-          <w:lang w:val="en-US"/>
-        </w:rPr>
-        <w:t xml:space="preserve">However, this is </w:t>
-      </w:r>
-      <w:proofErr w:type="gramStart"/>
-      <w:r>
-        <w:rPr>
-          <w:rFonts w:cs="Calibri"/>
-          <w:bCs/>
-          <w:lang w:val="en-US"/>
-        </w:rPr>
-        <w:t>actually the</w:t>
-      </w:r>
-      <w:proofErr w:type="gramEnd"/>
-      <w:r>
-        <w:rPr>
-          <w:rFonts w:cs="Calibri"/>
-          <w:bCs/>
-          <w:lang w:val="en-US"/>
-        </w:rPr>
-        <w:t xml:space="preserve"> correct strategy which exploits the </w:t>
-      </w:r>
-      <w:r>
-        <w:rPr>
-          <w:rFonts w:cs="Calibri"/>
-          <w:bCs/>
-          <w:lang w:val="en-US"/>
-        </w:rPr>
-        <w:t>fact that the robot can never be pushed outside of the world</w:t>
-      </w:r>
-      <w:r>
-        <w:rPr>
-          <w:rFonts w:cs="Calibri"/>
-          <w:bCs/>
-          <w:lang w:val="en-US"/>
-        </w:rPr>
-        <w:t xml:space="preserve"> </w:t>
-      </w:r>
-      <w:r>
-        <w:rPr>
-          <w:rFonts w:cs="Calibri"/>
-          <w:bCs/>
-          <w:lang w:val="en-US"/>
-        </w:rPr>
-        <w:t>or</w:t>
-      </w:r>
-      <w:r>
-        <w:rPr>
-          <w:rFonts w:cs="Calibri"/>
-          <w:bCs/>
-          <w:lang w:val="en-US"/>
-        </w:rPr>
-        <w:t xml:space="preserve"> in the movement direction</w:t>
-      </w:r>
-      <w:r>
-        <w:rPr>
-          <w:rFonts w:cs="Calibri"/>
-          <w:bCs/>
-          <w:lang w:val="en-US"/>
-        </w:rPr>
-        <w:t>.</w:t>
-      </w:r>
-      <w:r>
-        <w:rPr>
-          <w:rFonts w:cs="Calibri"/>
-          <w:bCs/>
-          <w:lang w:val="en-US"/>
-        </w:rPr>
-        <w:t xml:space="preserve"> Since the robot cannot be pushed in the movement direction, there are three different cases</w:t>
-      </w:r>
-      <w:r>
-        <w:rPr>
-          <w:rFonts w:cs="Calibri"/>
-          <w:bCs/>
-          <w:lang w:val="en-US"/>
-        </w:rPr>
-        <w:t xml:space="preserve"> of pushed</w:t>
-      </w:r>
-      <w:r>
-        <w:rPr>
-          <w:rFonts w:cs="Calibri"/>
-          <w:bCs/>
-          <w:lang w:val="en-US"/>
-        </w:rPr>
-        <w:t xml:space="preserve"> where at least two of them are always negative. By pathing along the edge one of the bad cases can be removed resulting in better rewards.</w:t>
-      </w:r>
-      <w:r>
-        <w:rPr>
-          <w:rFonts w:cs="Calibri"/>
-          <w:bCs/>
-          <w:lang w:val="en-US"/>
-        </w:rPr>
-        <w:t xml:space="preserve"> This strategy is further</w:t>
-      </w:r>
-      <w:r>
-        <w:rPr>
-          <w:rFonts w:cs="Calibri"/>
-          <w:bCs/>
-          <w:lang w:val="en-US"/>
-        </w:rPr>
-        <w:t xml:space="preserve"> </w:t>
-      </w:r>
-      <w:r>
-        <w:rPr>
-          <w:rFonts w:cs="Calibri"/>
-          <w:bCs/>
-          <w:lang w:val="en-US"/>
-        </w:rPr>
-        <w:t>optimized</w:t>
-      </w:r>
-      <w:r>
-        <w:rPr>
-          <w:rFonts w:cs="Calibri"/>
-          <w:bCs/>
-          <w:lang w:val="en-US"/>
-        </w:rPr>
-        <w:t xml:space="preserve"> and demonstrated in the upper corners where the path differentiates from the edge since one of the negative cases has been changed to a positive one.</w:t>
+        <w:t>optimized and demonstrated in the upper corners where the path differentiates from the edge since one of the negative cases has been changed to a positive one.</w:t>
       </w:r>
     </w:p>
     <w:p>
@@ -3626,10 +3531,10 @@
         </w:rPr>
         <w:lastRenderedPageBreak/>
         <w:drawing>
-          <wp:inline distT="0" distB="0" distL="0" distR="0" wp14:anchorId="63AB2BE5" wp14:editId="7887773F">
+          <wp:inline distT="0" distB="0" distL="0" distR="0" wp14:anchorId="17768D6E" wp14:editId="70B76318">
             <wp:extent cx="2610000" cy="1958400"/>
             <wp:effectExtent l="0" t="0" r="0" b="3810"/>
-            <wp:docPr id="18" name="Bildobjekt 18" descr="En bild som visar objekt&#10;&#10;Automatiskt genererad beskrivning"/>
+            <wp:docPr id="5" name="Bildobjekt 5" descr="En bild som visar objekt&#10;&#10;Automatiskt genererad beskrivning"/>
             <wp:cNvGraphicFramePr>
               <a:graphicFrameLocks xmlns:a="http://schemas.openxmlformats.org/drawingml/2006/main" noChangeAspect="1"/>
             </wp:cNvGraphicFramePr>
@@ -3637,7 +3542,7 @@
               <a:graphicData uri="http://schemas.openxmlformats.org/drawingml/2006/picture">
                 <pic:pic xmlns:pic="http://schemas.openxmlformats.org/drawingml/2006/picture">
                   <pic:nvPicPr>
-                    <pic:cNvPr id="18" name="W4_P.png"/>
+                    <pic:cNvPr id="5" name="W4_P.png"/>
                     <pic:cNvPicPr/>
                   </pic:nvPicPr>
                   <pic:blipFill>
@@ -3669,10 +3574,10 @@
           <w:lang w:val="en-US"/>
         </w:rPr>
         <w:drawing>
-          <wp:inline distT="0" distB="0" distL="0" distR="0" wp14:anchorId="7817748F" wp14:editId="32FB94C7">
+          <wp:inline distT="0" distB="0" distL="0" distR="0" wp14:anchorId="41838BE2" wp14:editId="46618DAC">
             <wp:extent cx="2610000" cy="1958400"/>
             <wp:effectExtent l="0" t="0" r="0" b="3810"/>
-            <wp:docPr id="19" name="Bildobjekt 19"/>
+            <wp:docPr id="6" name="Bildobjekt 6"/>
             <wp:cNvGraphicFramePr>
               <a:graphicFrameLocks xmlns:a="http://schemas.openxmlformats.org/drawingml/2006/main" noChangeAspect="1"/>
             </wp:cNvGraphicFramePr>
@@ -3680,7 +3585,7 @@
               <a:graphicData uri="http://schemas.openxmlformats.org/drawingml/2006/picture">
                 <pic:pic xmlns:pic="http://schemas.openxmlformats.org/drawingml/2006/picture">
                   <pic:nvPicPr>
-                    <pic:cNvPr id="19" name="W4_V.png"/>
+                    <pic:cNvPr id="6" name="W4_V.png"/>
                     <pic:cNvPicPr/>
                   </pic:nvPicPr>
                   <pic:blipFill>
@@ -3804,7 +3709,15 @@
           <w:bCs/>
           <w:lang w:val="en-US"/>
         </w:rPr>
-        <w:t xml:space="preserve">It influences what to put emphasis on. A value close to 0 puts more emphasis on already learned experience while a value close to 1 does the opposite. A large learning rate will for example </w:t>
+        <w:t>The learning rate</w:t>
+      </w:r>
+      <w:r>
+        <w:rPr>
+          <w:rFonts w:cs="Calibri"/>
+          <w:bCs/>
+          <w:lang w:val="en-US"/>
+        </w:rPr>
+        <w:t xml:space="preserve"> influences what to put emphasis on. A value close to 0 puts more emphasis on already learned experience while a value close to 1 does the opposite. A large learning rate will for example </w:t>
       </w:r>
       <w:r>
         <w:rPr>
@@ -3844,7 +3757,23 @@
           <w:bCs/>
           <w:lang w:val="en-US"/>
         </w:rPr>
-        <w:t xml:space="preserve"> and V-function highly dependent on the last episode. The concept </w:t>
+        <w:t xml:space="preserve"> and V-function highly dependent on the last episode</w:t>
+      </w:r>
+      <w:r>
+        <w:rPr>
+          <w:rFonts w:cs="Calibri"/>
+          <w:bCs/>
+          <w:lang w:val="en-US"/>
+        </w:rPr>
+        <w:t>s</w:t>
+      </w:r>
+      <w:r>
+        <w:rPr>
+          <w:rFonts w:cs="Calibri"/>
+          <w:bCs/>
+          <w:lang w:val="en-US"/>
+        </w:rPr>
+        <w:t xml:space="preserve">. The concept </w:t>
       </w:r>
       <w:r>
         <w:rPr>
@@ -3908,7 +3837,7 @@
           <w:bCs/>
           <w:lang w:val="en-US"/>
         </w:rPr>
-        <w:t>with the only different parameters being the learning rate,</w:t>
+        <w:t>with</w:t>
       </w:r>
       <w:r>
         <w:rPr>
@@ -3924,6 +3853,70 @@
           <w:bCs/>
           <w:lang w:val="en-US"/>
         </w:rPr>
+        <w:t>γ</w:t>
+      </w:r>
+      <w:r>
+        <w:rPr>
+          <w:rFonts w:cs="Calibri"/>
+          <w:bCs/>
+          <w:lang w:val="en-US"/>
+        </w:rPr>
+        <w:t xml:space="preserve"> </w:t>
+      </w:r>
+      <w:r>
+        <w:rPr>
+          <w:rFonts w:cs="Calibri"/>
+          <w:bCs/>
+          <w:lang w:val="en-US"/>
+        </w:rPr>
+        <w:t>= 0.9</w:t>
+      </w:r>
+      <w:r>
+        <w:rPr>
+          <w:rFonts w:cs="Calibri"/>
+          <w:bCs/>
+          <w:lang w:val="en-US"/>
+        </w:rPr>
+        <w:t xml:space="preserve"> and</w:t>
+      </w:r>
+      <w:r>
+        <w:rPr>
+          <w:rFonts w:cs="Calibri"/>
+          <w:bCs/>
+          <w:lang w:val="en-US"/>
+        </w:rPr>
+        <w:t xml:space="preserve"> with the different learning rate</w:t>
+      </w:r>
+      <w:r>
+        <w:rPr>
+          <w:rFonts w:cs="Calibri"/>
+          <w:bCs/>
+          <w:lang w:val="en-US"/>
+        </w:rPr>
+        <w:t>s</w:t>
+      </w:r>
+      <w:r>
+        <w:rPr>
+          <w:rFonts w:cs="Calibri"/>
+          <w:bCs/>
+          <w:lang w:val="en-US"/>
+        </w:rPr>
+        <w:t xml:space="preserve"> of</w:t>
+      </w:r>
+      <w:r>
+        <w:rPr>
+          <w:rFonts w:cs="Calibri"/>
+          <w:bCs/>
+          <w:lang w:val="en-US"/>
+        </w:rPr>
+        <w:t xml:space="preserve"> </w:t>
+      </w:r>
+      <w:r>
+        <w:rPr>
+          <w:rFonts w:cs="Calibri"/>
+          <w:bCs/>
+          <w:lang w:val="en-US"/>
+        </w:rPr>
         <w:t>α</w:t>
       </w:r>
       <w:r>
@@ -4004,7 +3997,7 @@
           <w:bCs/>
           <w:lang w:val="en-US"/>
         </w:rPr>
-        <w:t>:</w:t>
+        <w:t>.</w:t>
       </w:r>
     </w:p>
     <w:p>
@@ -4112,6 +4105,34 @@
           </wp:inline>
         </w:drawing>
       </w:r>
+    </w:p>
+    <w:p>
+      <w:pPr>
+        <w:pStyle w:val="Liststycke"/>
+        <w:rPr>
+          <w:rFonts w:cs="Calibri"/>
+          <w:bCs/>
+          <w:lang w:val="en-US"/>
+        </w:rPr>
+      </w:pPr>
+    </w:p>
+    <w:p>
+      <w:pPr>
+        <w:pStyle w:val="Liststycke"/>
+        <w:rPr>
+          <w:rFonts w:cs="Calibri"/>
+          <w:b/>
+          <w:lang w:val="en-US"/>
+        </w:rPr>
+      </w:pPr>
+      <w:r>
+        <w:rPr>
+          <w:rFonts w:cs="Calibri"/>
+          <w:bCs/>
+          <w:lang w:val="en-US"/>
+        </w:rPr>
+        <w:t>In the images we can see that there are some slight variations of the V-function due to different learning rates.</w:t>
+      </w:r>
       <w:r>
         <w:rPr>
           <w:rFonts w:cs="Calibri"/>
@@ -4158,6 +4179,295 @@
         <w:pStyle w:val="Liststycke"/>
         <w:rPr>
           <w:rFonts w:cs="Calibri"/>
+          <w:bCs/>
+          <w:lang w:val="en-US"/>
+        </w:rPr>
+      </w:pPr>
+      <w:r>
+        <w:rPr>
+          <w:rFonts w:cs="Calibri"/>
+          <w:bCs/>
+          <w:lang w:val="en-US"/>
+        </w:rPr>
+        <w:t>The discount factor</w:t>
+      </w:r>
+      <w:r>
+        <w:rPr>
+          <w:rFonts w:cs="Calibri"/>
+          <w:bCs/>
+          <w:lang w:val="en-US"/>
+        </w:rPr>
+        <w:t xml:space="preserve"> influences if the algorithm should seek to maximize short-term rewards or long-term rewards. A value closer to 1 will focus the learning on long term rewards.</w:t>
+      </w:r>
+      <w:r>
+        <w:rPr>
+          <w:rFonts w:cs="Calibri"/>
+          <w:bCs/>
+          <w:lang w:val="en-US"/>
+        </w:rPr>
+        <w:t xml:space="preserve"> By using a low discount factor the robot tends to get stuck in loops since the immediate rewards are evaluated highly.</w:t>
+      </w:r>
+      <w:r>
+        <w:rPr>
+          <w:rFonts w:cs="Calibri"/>
+          <w:bCs/>
+          <w:lang w:val="en-US"/>
+        </w:rPr>
+        <w:t xml:space="preserve"> The images illustrate the V-functions for world 4 with </w:t>
+      </w:r>
+      <w:r>
+        <w:rPr>
+          <w:rFonts w:cs="Calibri"/>
+          <w:bCs/>
+          <w:lang w:val="en-US"/>
+        </w:rPr>
+        <w:t>α</w:t>
+      </w:r>
+      <w:r>
+        <w:rPr>
+          <w:rFonts w:cs="Calibri"/>
+          <w:bCs/>
+          <w:lang w:val="en-US"/>
+        </w:rPr>
+        <w:t xml:space="preserve"> = 0.2 </w:t>
+      </w:r>
+      <w:r>
+        <w:rPr>
+          <w:rFonts w:cs="Calibri"/>
+          <w:bCs/>
+          <w:lang w:val="en-US"/>
+        </w:rPr>
+        <w:t>and with</w:t>
+      </w:r>
+      <w:r>
+        <w:rPr>
+          <w:rFonts w:cs="Calibri"/>
+          <w:bCs/>
+          <w:lang w:val="en-US"/>
+        </w:rPr>
+        <w:t xml:space="preserve"> the different </w:t>
+      </w:r>
+      <w:r>
+        <w:rPr>
+          <w:rFonts w:cs="Calibri"/>
+          <w:bCs/>
+          <w:lang w:val="en-US"/>
+        </w:rPr>
+        <w:t>discount factor</w:t>
+      </w:r>
+      <w:r>
+        <w:rPr>
+          <w:rFonts w:cs="Calibri"/>
+          <w:bCs/>
+          <w:lang w:val="en-US"/>
+        </w:rPr>
+        <w:t>s</w:t>
+      </w:r>
+      <w:r>
+        <w:rPr>
+          <w:rFonts w:cs="Calibri"/>
+          <w:bCs/>
+          <w:lang w:val="en-US"/>
+        </w:rPr>
+        <w:t xml:space="preserve"> of </w:t>
+      </w:r>
+      <w:r>
+        <w:rPr>
+          <w:rFonts w:cs="Calibri"/>
+          <w:bCs/>
+          <w:lang w:val="en-US"/>
+        </w:rPr>
+        <w:t>γ</w:t>
+      </w:r>
+      <w:r>
+        <w:rPr>
+          <w:rFonts w:cs="Calibri"/>
+          <w:bCs/>
+          <w:lang w:val="en-US"/>
+        </w:rPr>
+        <w:t xml:space="preserve"> = 0.</w:t>
+      </w:r>
+      <w:r>
+        <w:rPr>
+          <w:rFonts w:cs="Calibri"/>
+          <w:bCs/>
+          <w:lang w:val="en-US"/>
+        </w:rPr>
+        <w:t>2</w:t>
+      </w:r>
+      <w:r>
+        <w:rPr>
+          <w:rFonts w:cs="Calibri"/>
+          <w:bCs/>
+          <w:lang w:val="en-US"/>
+        </w:rPr>
+        <w:t xml:space="preserve"> and </w:t>
+      </w:r>
+      <w:r>
+        <w:rPr>
+          <w:rFonts w:cs="Calibri"/>
+          <w:bCs/>
+          <w:lang w:val="en-US"/>
+        </w:rPr>
+        <w:t>γ</w:t>
+      </w:r>
+      <w:r>
+        <w:rPr>
+          <w:rFonts w:cs="Calibri"/>
+          <w:bCs/>
+          <w:lang w:val="en-US"/>
+        </w:rPr>
+        <w:t xml:space="preserve"> = 0.9 respectively</w:t>
+      </w:r>
+      <w:r>
+        <w:rPr>
+          <w:rFonts w:cs="Calibri"/>
+          <w:bCs/>
+          <w:lang w:val="en-US"/>
+        </w:rPr>
+        <w:t>.</w:t>
+      </w:r>
+    </w:p>
+    <w:p>
+      <w:pPr>
+        <w:pStyle w:val="Liststycke"/>
+        <w:rPr>
+          <w:rFonts w:cs="Calibri"/>
+          <w:bCs/>
+          <w:lang w:val="en-US"/>
+        </w:rPr>
+      </w:pPr>
+    </w:p>
+    <w:p>
+      <w:pPr>
+        <w:pStyle w:val="Liststycke"/>
+        <w:rPr>
+          <w:rFonts w:cs="Calibri"/>
+          <w:bCs/>
+          <w:lang w:val="en-US"/>
+        </w:rPr>
+      </w:pPr>
+      <w:r>
+        <w:rPr>
+          <w:rFonts w:cs="Calibri"/>
+          <w:bCs/>
+          <w:noProof/>
+          <w:lang w:val="en-US"/>
+        </w:rPr>
+        <w:lastRenderedPageBreak/>
+        <w:drawing>
+          <wp:inline distT="0" distB="0" distL="0" distR="0" wp14:anchorId="0BFCBC9C" wp14:editId="161C6695">
+            <wp:extent cx="2610000" cy="1958400"/>
+            <wp:effectExtent l="0" t="0" r="0" b="3810"/>
+            <wp:docPr id="4" name="Bildobjekt 4"/>
+            <wp:cNvGraphicFramePr>
+              <a:graphicFrameLocks xmlns:a="http://schemas.openxmlformats.org/drawingml/2006/main" noChangeAspect="1"/>
+            </wp:cNvGraphicFramePr>
+            <a:graphic xmlns:a="http://schemas.openxmlformats.org/drawingml/2006/main">
+              <a:graphicData uri="http://schemas.openxmlformats.org/drawingml/2006/picture">
+                <pic:pic xmlns:pic="http://schemas.openxmlformats.org/drawingml/2006/picture">
+                  <pic:nvPicPr>
+                    <pic:cNvPr id="4" name="9LOW.png"/>
+                    <pic:cNvPicPr/>
+                  </pic:nvPicPr>
+                  <pic:blipFill>
+                    <a:blip r:embed="rId17"/>
+                    <a:stretch>
+                      <a:fillRect/>
+                    </a:stretch>
+                  </pic:blipFill>
+                  <pic:spPr>
+                    <a:xfrm>
+                      <a:off x="0" y="0"/>
+                      <a:ext cx="2610000" cy="1958400"/>
+                    </a:xfrm>
+                    <a:prstGeom prst="rect">
+                      <a:avLst/>
+                    </a:prstGeom>
+                  </pic:spPr>
+                </pic:pic>
+              </a:graphicData>
+            </a:graphic>
+          </wp:inline>
+        </w:drawing>
+      </w:r>
+      <w:r>
+        <w:rPr>
+          <w:rFonts w:cs="Calibri"/>
+          <w:bCs/>
+          <w:noProof/>
+          <w:lang w:val="en-US"/>
+        </w:rPr>
+        <w:drawing>
+          <wp:inline distT="0" distB="0" distL="0" distR="0" wp14:anchorId="09E1DFBF" wp14:editId="5A982B7B">
+            <wp:extent cx="2610000" cy="1958400"/>
+            <wp:effectExtent l="0" t="0" r="0" b="3810"/>
+            <wp:docPr id="3" name="Bildobjekt 3"/>
+            <wp:cNvGraphicFramePr>
+              <a:graphicFrameLocks xmlns:a="http://schemas.openxmlformats.org/drawingml/2006/main" noChangeAspect="1"/>
+            </wp:cNvGraphicFramePr>
+            <a:graphic xmlns:a="http://schemas.openxmlformats.org/drawingml/2006/main">
+              <a:graphicData uri="http://schemas.openxmlformats.org/drawingml/2006/picture">
+                <pic:pic xmlns:pic="http://schemas.openxmlformats.org/drawingml/2006/picture">
+                  <pic:nvPicPr>
+                    <pic:cNvPr id="3" name="9HIGH.png"/>
+                    <pic:cNvPicPr/>
+                  </pic:nvPicPr>
+                  <pic:blipFill>
+                    <a:blip r:embed="rId18"/>
+                    <a:stretch>
+                      <a:fillRect/>
+                    </a:stretch>
+                  </pic:blipFill>
+                  <pic:spPr>
+                    <a:xfrm>
+                      <a:off x="0" y="0"/>
+                      <a:ext cx="2610000" cy="1958400"/>
+                    </a:xfrm>
+                    <a:prstGeom prst="rect">
+                      <a:avLst/>
+                    </a:prstGeom>
+                  </pic:spPr>
+                </pic:pic>
+              </a:graphicData>
+            </a:graphic>
+          </wp:inline>
+        </w:drawing>
+      </w:r>
+    </w:p>
+    <w:p>
+      <w:pPr>
+        <w:pStyle w:val="Liststycke"/>
+        <w:rPr>
+          <w:rFonts w:cs="Calibri"/>
+          <w:bCs/>
+          <w:lang w:val="en-US"/>
+        </w:rPr>
+      </w:pPr>
+    </w:p>
+    <w:p>
+      <w:pPr>
+        <w:pStyle w:val="Liststycke"/>
+        <w:rPr>
+          <w:rFonts w:cs="Calibri"/>
+          <w:bCs/>
+          <w:lang w:val="en-US"/>
+        </w:rPr>
+      </w:pPr>
+      <w:r>
+        <w:rPr>
+          <w:rFonts w:cs="Calibri"/>
+          <w:bCs/>
+          <w:lang w:val="en-US"/>
+        </w:rPr>
+        <w:t>In the first image we can see that the difference between the tiles are greater than in the second image. That is because in the first image the algorithm mostly cares about the short-term reward. By caring more about the long-term reward, the algorithm gets more robust and reliable. However, by focusing on the short-term reward the algorithm can give better result in some cases but worse overall.</w:t>
+      </w:r>
+    </w:p>
+    <w:p>
+      <w:pPr>
+        <w:pStyle w:val="Liststycke"/>
+        <w:rPr>
+          <w:rFonts w:cs="Calibri"/>
           <w:b/>
           <w:lang w:val="en-US"/>
         </w:rPr>
@@ -4226,6 +4536,353 @@
           <w:lang w:val="en-US"/>
         </w:rPr>
       </w:pPr>
+    </w:p>
+    <w:p>
+      <w:pPr>
+        <w:pStyle w:val="Liststycke"/>
+        <w:rPr>
+          <w:rFonts w:cs="Calibri"/>
+          <w:bCs/>
+          <w:lang w:val="en-US"/>
+        </w:rPr>
+      </w:pPr>
+      <w:r>
+        <w:rPr>
+          <w:rFonts w:cs="Calibri"/>
+          <w:bCs/>
+          <w:lang w:val="en-US"/>
+        </w:rPr>
+        <w:t xml:space="preserve">The exploration rate influences how probable it is that the algorithm will choose a suboptimal action </w:t>
+      </w:r>
+      <w:r>
+        <w:rPr>
+          <w:rFonts w:cs="Calibri"/>
+          <w:bCs/>
+          <w:lang w:val="en-US"/>
+        </w:rPr>
+        <w:t>causing</w:t>
+      </w:r>
+      <w:r>
+        <w:rPr>
+          <w:rFonts w:cs="Calibri"/>
+          <w:bCs/>
+          <w:lang w:val="en-US"/>
+        </w:rPr>
+        <w:t xml:space="preserve"> exploration</w:t>
+      </w:r>
+      <w:r>
+        <w:rPr>
+          <w:rFonts w:cs="Calibri"/>
+          <w:bCs/>
+          <w:lang w:val="en-US"/>
+        </w:rPr>
+        <w:t xml:space="preserve"> which</w:t>
+      </w:r>
+      <w:r>
+        <w:rPr>
+          <w:rFonts w:cs="Calibri"/>
+          <w:bCs/>
+          <w:lang w:val="en-US"/>
+        </w:rPr>
+        <w:t xml:space="preserve"> may result in</w:t>
+      </w:r>
+      <w:r>
+        <w:rPr>
+          <w:rFonts w:cs="Calibri"/>
+          <w:bCs/>
+          <w:lang w:val="en-US"/>
+        </w:rPr>
+        <w:t xml:space="preserve"> a</w:t>
+      </w:r>
+      <w:r>
+        <w:rPr>
+          <w:rFonts w:cs="Calibri"/>
+          <w:bCs/>
+          <w:lang w:val="en-US"/>
+        </w:rPr>
+        <w:t xml:space="preserve"> better strateg</w:t>
+      </w:r>
+      <w:r>
+        <w:rPr>
+          <w:rFonts w:cs="Calibri"/>
+          <w:bCs/>
+          <w:lang w:val="en-US"/>
+        </w:rPr>
+        <w:t>y</w:t>
+      </w:r>
+      <w:r>
+        <w:rPr>
+          <w:rFonts w:cs="Calibri"/>
+          <w:bCs/>
+          <w:lang w:val="en-US"/>
+        </w:rPr>
+        <w:t>.</w:t>
+      </w:r>
+      <w:r>
+        <w:rPr>
+          <w:rFonts w:cs="Calibri"/>
+          <w:bCs/>
+          <w:lang w:val="en-US"/>
+        </w:rPr>
+        <w:t xml:space="preserve"> An example on how the exploration rate affects the result is discussed in question 6.</w:t>
+      </w:r>
+    </w:p>
+    <w:p>
+      <w:pPr>
+        <w:pStyle w:val="Liststycke"/>
+        <w:rPr>
+          <w:rFonts w:cs="Calibri"/>
+          <w:bCs/>
+          <w:lang w:val="en-US"/>
+        </w:rPr>
+      </w:pPr>
+    </w:p>
+    <w:p>
+      <w:pPr>
+        <w:pStyle w:val="Liststycke"/>
+        <w:rPr>
+          <w:rFonts w:cs="Calibri"/>
+          <w:bCs/>
+          <w:lang w:val="en-US"/>
+        </w:rPr>
+      </w:pPr>
+      <w:r>
+        <w:rPr>
+          <w:rFonts w:cs="Calibri"/>
+          <w:bCs/>
+          <w:lang w:val="en-US"/>
+        </w:rPr>
+        <w:t>I used the e</w:t>
+      </w:r>
+      <w:r>
+        <w:rPr>
+          <w:rFonts w:cs="Calibri"/>
+          <w:bCs/>
+          <w:lang w:val="en-US"/>
+        </w:rPr>
+        <w:t>xploration factor = 1 – (current episode / (number of episodes * 1.1))</w:t>
+      </w:r>
+      <w:r>
+        <w:rPr>
+          <w:rFonts w:cs="Calibri"/>
+          <w:bCs/>
+          <w:lang w:val="en-US"/>
+        </w:rPr>
+        <w:t xml:space="preserve"> which decreases the exploration in relation </w:t>
+      </w:r>
+      <w:r>
+        <w:rPr>
+          <w:rFonts w:cs="Calibri"/>
+          <w:bCs/>
+          <w:lang w:val="en-US"/>
+        </w:rPr>
+        <w:t xml:space="preserve">to the </w:t>
+      </w:r>
+      <w:r>
+        <w:rPr>
+          <w:rFonts w:cs="Calibri"/>
+          <w:bCs/>
+          <w:lang w:val="en-US"/>
+        </w:rPr>
+        <w:t>episodes. This makes the algorithm explore its possibilities early on when there is no prior information about the optimal polic</w:t>
+      </w:r>
+      <w:r>
+        <w:rPr>
+          <w:rFonts w:cs="Calibri"/>
+          <w:bCs/>
+          <w:lang w:val="en-US"/>
+        </w:rPr>
+        <w:t>y</w:t>
+      </w:r>
+      <w:r>
+        <w:rPr>
+          <w:rFonts w:cs="Calibri"/>
+          <w:bCs/>
+          <w:lang w:val="en-US"/>
+        </w:rPr>
+        <w:t>. For each episode the probability to explore decreases which will converge the policy to the optimal solution. The exploration factor will never reach 0 to prevent the training phase to get stuck in a loop for certain episodes.</w:t>
+      </w:r>
+    </w:p>
+    <w:p>
+      <w:pPr>
+        <w:rPr>
+          <w:rFonts w:cs="Calibri"/>
+          <w:bCs/>
+          <w:lang w:val="en-US"/>
+        </w:rPr>
+      </w:pPr>
+    </w:p>
+    <w:p>
+      <w:pPr>
+        <w:pStyle w:val="Liststycke"/>
+        <w:rPr>
+          <w:rFonts w:cs="Calibri"/>
+          <w:bCs/>
+          <w:lang w:val="en-US"/>
+        </w:rPr>
+      </w:pPr>
+      <w:r>
+        <w:rPr>
+          <w:rFonts w:cs="Calibri"/>
+          <w:bCs/>
+          <w:noProof/>
+          <w:lang w:val="en-US"/>
+        </w:rPr>
+        <w:drawing>
+          <wp:inline distT="0" distB="0" distL="0" distR="0" wp14:anchorId="2917CE99" wp14:editId="6EEB0C84">
+            <wp:extent cx="2610000" cy="1958400"/>
+            <wp:effectExtent l="0" t="0" r="0" b="3810"/>
+            <wp:docPr id="23" name="Bildobjekt 23" descr="En bild som visar objekt&#10;&#10;Automatiskt genererad beskrivning"/>
+            <wp:cNvGraphicFramePr>
+              <a:graphicFrameLocks xmlns:a="http://schemas.openxmlformats.org/drawingml/2006/main" noChangeAspect="1"/>
+            </wp:cNvGraphicFramePr>
+            <a:graphic xmlns:a="http://schemas.openxmlformats.org/drawingml/2006/main">
+              <a:graphicData uri="http://schemas.openxmlformats.org/drawingml/2006/picture">
+                <pic:pic xmlns:pic="http://schemas.openxmlformats.org/drawingml/2006/picture">
+                  <pic:nvPicPr>
+                    <pic:cNvPr id="23" name="10ABOVE.png"/>
+                    <pic:cNvPicPr/>
+                  </pic:nvPicPr>
+                  <pic:blipFill>
+                    <a:blip r:embed="rId19"/>
+                    <a:stretch>
+                      <a:fillRect/>
+                    </a:stretch>
+                  </pic:blipFill>
+                  <pic:spPr>
+                    <a:xfrm>
+                      <a:off x="0" y="0"/>
+                      <a:ext cx="2610000" cy="1958400"/>
+                    </a:xfrm>
+                    <a:prstGeom prst="rect">
+                      <a:avLst/>
+                    </a:prstGeom>
+                  </pic:spPr>
+                </pic:pic>
+              </a:graphicData>
+            </a:graphic>
+          </wp:inline>
+        </w:drawing>
+      </w:r>
+      <w:r>
+        <w:rPr>
+          <w:rFonts w:cs="Calibri"/>
+          <w:bCs/>
+          <w:noProof/>
+          <w:lang w:val="en-US"/>
+        </w:rPr>
+        <w:drawing>
+          <wp:inline distT="0" distB="0" distL="0" distR="0" wp14:anchorId="23F5AD40" wp14:editId="0D396BD9">
+            <wp:extent cx="2610000" cy="1958400"/>
+            <wp:effectExtent l="0" t="0" r="0" b="3810"/>
+            <wp:docPr id="24" name="Bildobjekt 24" descr="En bild som visar objekt&#10;&#10;Automatiskt genererad beskrivning"/>
+            <wp:cNvGraphicFramePr>
+              <a:graphicFrameLocks xmlns:a="http://schemas.openxmlformats.org/drawingml/2006/main" noChangeAspect="1"/>
+            </wp:cNvGraphicFramePr>
+            <a:graphic xmlns:a="http://schemas.openxmlformats.org/drawingml/2006/main">
+              <a:graphicData uri="http://schemas.openxmlformats.org/drawingml/2006/picture">
+                <pic:pic xmlns:pic="http://schemas.openxmlformats.org/drawingml/2006/picture">
+                  <pic:nvPicPr>
+                    <pic:cNvPr id="24" name="10BETWEEN.png"/>
+                    <pic:cNvPicPr/>
+                  </pic:nvPicPr>
+                  <pic:blipFill>
+                    <a:blip r:embed="rId20"/>
+                    <a:stretch>
+                      <a:fillRect/>
+                    </a:stretch>
+                  </pic:blipFill>
+                  <pic:spPr>
+                    <a:xfrm>
+                      <a:off x="0" y="0"/>
+                      <a:ext cx="2610000" cy="1958400"/>
+                    </a:xfrm>
+                    <a:prstGeom prst="rect">
+                      <a:avLst/>
+                    </a:prstGeom>
+                  </pic:spPr>
+                </pic:pic>
+              </a:graphicData>
+            </a:graphic>
+          </wp:inline>
+        </w:drawing>
+      </w:r>
+    </w:p>
+    <w:p>
+      <w:pPr>
+        <w:pStyle w:val="Liststycke"/>
+        <w:rPr>
+          <w:rFonts w:cs="Calibri"/>
+          <w:bCs/>
+          <w:lang w:val="en-US"/>
+        </w:rPr>
+      </w:pPr>
+      <w:r>
+        <w:rPr>
+          <w:rFonts w:cs="Calibri"/>
+          <w:bCs/>
+          <w:lang w:val="en-US"/>
+        </w:rPr>
+        <w:t xml:space="preserve">The images illustrate the optimal policy from using </w:t>
+      </w:r>
+      <w:r>
+        <w:rPr>
+          <w:rFonts w:cs="Calibri"/>
+          <w:bCs/>
+          <w:lang w:val="en-US"/>
+        </w:rPr>
+        <w:t>ε</w:t>
+      </w:r>
+      <w:r>
+        <w:rPr>
+          <w:rFonts w:cs="Calibri"/>
+          <w:bCs/>
+          <w:lang w:val="en-US"/>
+        </w:rPr>
+        <w:t xml:space="preserve"> = 0.1 and </w:t>
+      </w:r>
+      <w:r>
+        <w:rPr>
+          <w:rFonts w:cs="Calibri"/>
+          <w:bCs/>
+          <w:lang w:val="en-US"/>
+        </w:rPr>
+        <w:t>ε</w:t>
+      </w:r>
+      <w:r>
+        <w:rPr>
+          <w:rFonts w:cs="Calibri"/>
+          <w:bCs/>
+          <w:lang w:val="en-US"/>
+        </w:rPr>
+        <w:t xml:space="preserve"> </w:t>
+      </w:r>
+      <w:r>
+        <w:rPr>
+          <w:rFonts w:cs="Calibri"/>
+          <w:bCs/>
+          <w:lang w:val="en-US"/>
+        </w:rPr>
+        <w:t xml:space="preserve">= 1 – (current episode / (number of episodes * 1.1)) </w:t>
+      </w:r>
+      <w:r>
+        <w:rPr>
+          <w:rFonts w:cs="Calibri"/>
+          <w:bCs/>
+          <w:lang w:val="en-US"/>
+        </w:rPr>
+        <w:t>respectively. The first case resulted in a path above the dark areas using 28 moves. The second case resulted in a path between the dark areas using 14 moves.</w:t>
+      </w:r>
+    </w:p>
+    <w:p>
+      <w:pPr>
+        <w:pStyle w:val="Liststycke"/>
+        <w:rPr>
+          <w:rFonts w:cs="Calibri"/>
+          <w:bCs/>
+          <w:lang w:val="en-US"/>
+        </w:rPr>
+      </w:pPr>
       <w:r>
         <w:rPr>
           <w:rFonts w:cs="Calibri"/>
@@ -4254,6 +4911,7 @@
           <w:b/>
           <w:lang w:val="en-US"/>
         </w:rPr>
+        <w:lastRenderedPageBreak/>
         <w:t xml:space="preserve">What would happen if we </w:t>
       </w:r>
       <w:r>
@@ -4322,6 +4980,136 @@
           <w:lang w:val="en-US"/>
         </w:rPr>
       </w:pPr>
+    </w:p>
+    <w:p>
+      <w:pPr>
+        <w:pStyle w:val="Liststycke"/>
+        <w:rPr>
+          <w:rFonts w:cs="Calibri"/>
+          <w:b/>
+          <w:lang w:val="en-US"/>
+        </w:rPr>
+      </w:pPr>
+      <w:r>
+        <w:rPr>
+          <w:rFonts w:cs="Calibri"/>
+          <w:b/>
+          <w:lang w:val="en-US"/>
+        </w:rPr>
+        <w:t xml:space="preserve">Suddenly </w:t>
+      </w:r>
+      <w:r>
+        <w:rPr>
+          <w:rFonts w:cs="Calibri"/>
+          <w:b/>
+          <w:lang w:val="en-US"/>
+        </w:rPr>
+        <w:t>i</w:t>
+      </w:r>
+      <w:r>
+        <w:rPr>
+          <w:rFonts w:cs="Calibri"/>
+          <w:b/>
+          <w:lang w:val="en-US"/>
+        </w:rPr>
+        <w:t>rritating blob</w:t>
+      </w:r>
+      <w:r>
+        <w:rPr>
+          <w:rFonts w:cs="Calibri"/>
+          <w:b/>
+          <w:lang w:val="en-US"/>
+        </w:rPr>
+        <w:t>:</w:t>
+      </w:r>
+    </w:p>
+    <w:p>
+      <w:pPr>
+        <w:pStyle w:val="Liststycke"/>
+        <w:rPr>
+          <w:rFonts w:cs="Calibri"/>
+          <w:bCs/>
+          <w:lang w:val="en-US"/>
+        </w:rPr>
+      </w:pPr>
+      <w:r>
+        <w:rPr>
+          <w:rFonts w:cs="Calibri"/>
+          <w:bCs/>
+          <w:lang w:val="en-US"/>
+        </w:rPr>
+        <w:t xml:space="preserve">The algorithm would always find the route with the least resistance. However, since the world changes the result would be different for the two cases. For the first case with a dark area the path would </w:t>
+      </w:r>
+      <w:r>
+        <w:rPr>
+          <w:rFonts w:cs="Calibri"/>
+          <w:bCs/>
+          <w:lang w:val="en-US"/>
+        </w:rPr>
+        <w:t>go</w:t>
+      </w:r>
+      <w:r>
+        <w:rPr>
+          <w:rFonts w:cs="Calibri"/>
+          <w:bCs/>
+          <w:lang w:val="en-US"/>
+        </w:rPr>
+        <w:t xml:space="preserve"> around it. For the other case the algorithm would just find the shortest path.</w:t>
+      </w:r>
+    </w:p>
+    <w:p>
+      <w:pPr>
+        <w:pStyle w:val="Liststycke"/>
+        <w:rPr>
+          <w:rFonts w:cs="Calibri"/>
+          <w:bCs/>
+          <w:lang w:val="en-US"/>
+        </w:rPr>
+      </w:pPr>
+    </w:p>
+    <w:p>
+      <w:pPr>
+        <w:pStyle w:val="Liststycke"/>
+        <w:rPr>
+          <w:rFonts w:cs="Calibri"/>
+          <w:b/>
+          <w:lang w:val="en-US"/>
+        </w:rPr>
+      </w:pPr>
+      <w:r>
+        <w:rPr>
+          <w:rFonts w:cs="Calibri"/>
+          <w:b/>
+          <w:lang w:val="en-US"/>
+        </w:rPr>
+        <w:t>Irritating blob</w:t>
+      </w:r>
+      <w:r>
+        <w:rPr>
+          <w:rFonts w:cs="Calibri"/>
+          <w:b/>
+          <w:lang w:val="en-US"/>
+        </w:rPr>
+        <w:t>:</w:t>
+      </w:r>
+    </w:p>
+    <w:p>
+      <w:pPr>
+        <w:pStyle w:val="Liststycke"/>
+        <w:rPr>
+          <w:rFonts w:cs="Calibri"/>
+          <w:bCs/>
+          <w:lang w:val="en-US"/>
+        </w:rPr>
+      </w:pPr>
+      <w:r>
+        <w:rPr>
+          <w:rFonts w:cs="Calibri"/>
+          <w:bCs/>
+          <w:lang w:val="en-US"/>
+        </w:rPr>
+        <w:t>The route would always go around the dark area similar to what happens with our reinforcement learning approach.</w:t>
+      </w:r>
     </w:p>
     <w:p>
       <w:pPr>
@@ -4386,6 +5174,58 @@
         </w:rPr>
         <w:br/>
       </w:r>
+    </w:p>
+    <w:p>
+      <w:pPr>
+        <w:pStyle w:val="Liststycke"/>
+        <w:rPr>
+          <w:rFonts w:cs="Calibri"/>
+          <w:b/>
+          <w:lang w:val="en-US"/>
+        </w:rPr>
+      </w:pPr>
+      <w:r>
+        <w:rPr>
+          <w:rFonts w:cs="Calibri"/>
+          <w:bCs/>
+          <w:lang w:val="en-US"/>
+        </w:rPr>
+        <w:t>In robotics to teach robots new task</w:t>
+      </w:r>
+      <w:r>
+        <w:rPr>
+          <w:rFonts w:cs="Calibri"/>
+          <w:bCs/>
+          <w:lang w:val="en-US"/>
+        </w:rPr>
+        <w:t>s</w:t>
+      </w:r>
+      <w:r>
+        <w:rPr>
+          <w:rFonts w:cs="Calibri"/>
+          <w:bCs/>
+          <w:lang w:val="en-US"/>
+        </w:rPr>
+        <w:t xml:space="preserve"> while retaining </w:t>
+      </w:r>
+      <w:r>
+        <w:rPr>
+          <w:rFonts w:cs="Calibri"/>
+          <w:bCs/>
+          <w:lang w:val="en-US"/>
+        </w:rPr>
+        <w:t xml:space="preserve">their </w:t>
+      </w:r>
+      <w:bookmarkStart w:id="1" w:name="_GoBack"/>
+      <w:bookmarkEnd w:id="1"/>
+      <w:r>
+        <w:rPr>
+          <w:rFonts w:cs="Calibri"/>
+          <w:bCs/>
+          <w:lang w:val="en-US"/>
+        </w:rPr>
+        <w:t>prior knowledge.</w:t>
+      </w:r>
       <w:r>
         <w:rPr>
           <w:rFonts w:cs="Calibri"/>
@@ -4414,7 +5254,6 @@
           <w:b/>
           <w:lang w:val="en-US"/>
         </w:rPr>
-        <w:lastRenderedPageBreak/>
         <w:t xml:space="preserve">(Optional) Try your implementation in the other available worlds </w:t>
       </w:r>
       <w:r>
@@ -5706,7 +6545,7 @@
 </file>
 
 <file path=customXml/itemProps1.xml><?xml version="1.0" encoding="utf-8"?>
-<ds:datastoreItem xmlns:ds="http://schemas.openxmlformats.org/officeDocument/2006/customXml" ds:itemID="{320D0DF7-AADF-4C6B-AD1F-B422628579AE}">
+<ds:datastoreItem xmlns:ds="http://schemas.openxmlformats.org/officeDocument/2006/customXml" ds:itemID="{48ABF8A2-3A31-4DEE-AE54-43AB615A9EB0}">
   <ds:schemaRefs>
     <ds:schemaRef ds:uri="http://schemas.openxmlformats.org/officeDocument/2006/bibliography"/>
   </ds:schemaRefs>

</xml_diff>